<commit_message>
Update paper with some revision
</commit_message>
<xml_diff>
--- a/docs/paper/Improving Indonesian Text Classification Using Multilingual Language Model.docx
+++ b/docs/paper/Improving Indonesian Text Classification Using Multilingual Language Model.docx
@@ -39,7 +39,7 @@
         <w:sectPr>
           <w:footerReference w:type="first" r:id="rId8"/>
           <w:pgSz w:w="595.30pt" w:h="841.90pt" w:code="9"/>
-          <w:pgMar w:top="27pt" w:right="44.65pt" w:bottom="72pt" w:left="44.65pt" w:header="36pt" w:footer="36pt" w:gutter="0pt"/>
+          <w:pgMar w:top="54pt" w:right="44.65pt" w:bottom="72pt" w:left="44.65pt" w:header="36pt" w:footer="36pt" w:gutter="0pt"/>
           <w:cols w:space="36pt"/>
           <w:titlePg/>
           <w:docGrid w:linePitch="360"/>
@@ -254,7 +254,55 @@
         <w:t>—</w:t>
       </w:r>
       <w:r>
-        <w:t xml:space="preserve"> Compared to English, the amount of labeled data for Indonesian text classification tasks is very small. Recently developed language models called multilingual language model have shown its ability to create multilingual representations. In this paper, we investigate the effect of combining English and Indonesian data on building Indonesian text classification (e.g. sentiment analysis and hate-speech) using multilingual language models. Using feature-based approach, we observe its performance on various data sizes and total added English data. The experiment showed that the addition of English data, especially if the amount of Indonesian data is small, improves the performance.  Using fine-tuning approach, we further showed its effectiveness at utilizing English language on building Indonesian text classification models.</w:t>
+        <w:t xml:space="preserve"> Compared to English, the amount of labeled data for Indonesian text classification tasks is very small. Recently developed</w:t>
+      </w:r>
+      <w:r>
+        <w:t xml:space="preserve"> multilingual</w:t>
+      </w:r>
+      <w:r>
+        <w:t xml:space="preserve"> language models have shown its ability to create multilingual representations</w:t>
+      </w:r>
+      <w:r>
+        <w:t xml:space="preserve"> effectively</w:t>
+      </w:r>
+      <w:r>
+        <w:t xml:space="preserve">. </w:t>
+      </w:r>
+      <w:r>
+        <w:t>This paper</w:t>
+      </w:r>
+      <w:r>
+        <w:t xml:space="preserve"> investigate</w:t>
+      </w:r>
+      <w:r>
+        <w:t>s</w:t>
+      </w:r>
+      <w:r>
+        <w:t xml:space="preserve"> the effect of combining English and Indonesian data on building Indonesian text classification (e.g.</w:t>
+      </w:r>
+      <w:r>
+        <w:t>,</w:t>
+      </w:r>
+      <w:r>
+        <w:t xml:space="preserve"> sentiment analysis and hate</w:t>
+      </w:r>
+      <w:r>
+        <w:t xml:space="preserve"> </w:t>
+      </w:r>
+      <w:r>
+        <w:t xml:space="preserve">speech) using multilingual language models. Using </w:t>
+      </w:r>
+      <w:r>
+        <w:t xml:space="preserve">the </w:t>
+      </w:r>
+      <w:r>
+        <w:t>feature-based approach, we observe its performance on various data sizes and total added English data. The experiment showed that the addition of English data, especially if the amount of Indonesian data is small, improves performance.</w:t>
+      </w:r>
+      <w:r>
+        <w:t xml:space="preserve"> </w:t>
+      </w:r>
+      <w:r>
+        <w:t>Using the fine-tuning approach, we further showed its effectiveness in utilizing the English language to build Indonesian text classification models.</w:t>
       </w:r>
     </w:p>
     <w:p>
@@ -265,7 +313,13 @@
         <w:t>Keywords—</w:t>
       </w:r>
       <w:r>
-        <w:t>multilingual language model, text classification, sentiment analysis, hate-speech classification, Indonesian text</w:t>
+        <w:t>multilingual language model, text classification, sentiment analysis, hat</w:t>
+      </w:r>
+      <w:r>
+        <w:t xml:space="preserve">e </w:t>
+      </w:r>
+      <w:r>
+        <w:t>speech classification, Indonesian text</w:t>
       </w:r>
     </w:p>
     <w:p>
@@ -281,7 +335,13 @@
         <w:pStyle w:val="BodyText"/>
       </w:pPr>
       <w:r>
-        <w:t xml:space="preserve">With the development of Indonesian people's access to the internet, more and more text data is available digitally. This data is full of information and very useful if processed. For business owners, for example, citizen comments on the internet can be analyzed for sentiment to find out their reaction to something. Then for those who have a website, detecting violations in online conversations such as hate speech or abuse automatically can be very helpful. </w:t>
+        <w:t xml:space="preserve">With the development of Indonesian people's access to the internet, more and more text data is available digitally. This data is full of information and very useful if processed. </w:t>
+      </w:r>
+      <w:r>
+        <w:t>For example, for business owners, citizen comments on the internet can be analyzed for sentiment to determine their reaction to something</w:t>
+      </w:r>
+      <w:r>
+        <w:t xml:space="preserve">. Then for those who have a website, detecting violations in online conversations such as hate speech or abuse automatically can be very helpful. </w:t>
       </w:r>
     </w:p>
     <w:p>
@@ -289,7 +349,43 @@
         <w:pStyle w:val="BodyText"/>
       </w:pPr>
       <w:r>
-        <w:t>Building such good automated text classifiers needs a lot of labeled data, something that Indonesian language lacks compared to other languages such as English. For example, the aforementioned task of sentiment analysis and hate-speech detection have English dataset like Yelp Review</w:t>
+        <w:t xml:space="preserve">Building such good automated text classifiers needs a lot of labeled data, </w:t>
+      </w:r>
+      <w:r>
+        <w:rPr>
+          <w:lang w:val="en-US"/>
+        </w:rPr>
+        <w:t>which</w:t>
+      </w:r>
+      <w:r>
+        <w:t xml:space="preserve"> </w:t>
+      </w:r>
+      <w:r>
+        <w:rPr>
+          <w:lang w:val="en-US"/>
+        </w:rPr>
+        <w:t xml:space="preserve">the </w:t>
+      </w:r>
+      <w:r>
+        <w:t xml:space="preserve">Indonesian language lacks compared to other languages such as English. For example, the </w:t>
+      </w:r>
+      <w:r>
+        <w:rPr>
+          <w:lang w:val="en-US"/>
+        </w:rPr>
+        <w:t xml:space="preserve">tasks </w:t>
+      </w:r>
+      <w:r>
+        <w:t>of sentiment analysis and hate</w:t>
+      </w:r>
+      <w:r>
+        <w:rPr>
+          <w:lang w:val="en-US"/>
+        </w:rPr>
+        <w:t xml:space="preserve"> </w:t>
+      </w:r>
+      <w:r>
+        <w:t>speech detection have English dataset like Yelp Review</w:t>
       </w:r>
       <w:r>
         <w:rPr>
@@ -307,7 +403,34 @@
         <w:footnoteReference w:id="2"/>
       </w:r>
       <w:r>
-        <w:t xml:space="preserve"> (1902K) respectively. In contrast with Indonesian dataset from recent publications such as [2] (12K) &amp; [3] (11K) for sentiment analysis, and [4] (12K) for hate-speech detection. </w:t>
+        <w:t xml:space="preserve"> (1902K) respectively. In contrast with </w:t>
+      </w:r>
+      <w:r>
+        <w:rPr>
+          <w:lang w:val="en-US"/>
+        </w:rPr>
+        <w:t xml:space="preserve">the </w:t>
+      </w:r>
+      <w:r>
+        <w:t xml:space="preserve">Indonesian </w:t>
+      </w:r>
+      <w:r>
+        <w:rPr>
+          <w:lang w:val="en-US"/>
+        </w:rPr>
+        <w:t xml:space="preserve">language </w:t>
+      </w:r>
+      <w:r>
+        <w:t>dataset from recent publications such as [2] (12K) &amp; [3] (11K) for sentiment analysis, and [4] (12K) for hate</w:t>
+      </w:r>
+      <w:r>
+        <w:rPr>
+          <w:lang w:val="en-US"/>
+        </w:rPr>
+        <w:t xml:space="preserve"> </w:t>
+      </w:r>
+      <w:r>
+        <w:t xml:space="preserve">speech detection. </w:t>
       </w:r>
     </w:p>
     <w:p>
@@ -315,7 +438,28 @@
         <w:pStyle w:val="BodyText"/>
       </w:pPr>
       <w:r>
-        <w:t>Recent deep, contextualized language models trained on corpora of multiple languages provide powerful, general-purpose linguistic representation across language [1, 5]. These language models were trained on a corpora of multiple languages without any multilingual objective. Surprisingly, an empirical investigation has shown that its hidden representation does share a common subspace that represents useful linguistic information in a language-agnostic way [6]. Based on these findings, we seek to improve Indonesian language's lack of data with English data by utilizing multilingual language models.</w:t>
+        <w:t xml:space="preserve">Recent deep, contextualized language models trained on corpora of multiple languages provide powerful, general-purpose linguistic representation across language [1, 5]. These language models were trained on a </w:t>
+      </w:r>
+      <w:r>
+        <w:rPr>
+          <w:lang w:val="en-US"/>
+        </w:rPr>
+        <w:t>corpus</w:t>
+      </w:r>
+      <w:r>
+        <w:t xml:space="preserve"> of multiple languages without any multilingual objective. Surprisingly, an empirical investigation has shown that its hidden representation does share a common subspace that represents useful linguistic information in a language-agnostic way [6]. Based on these findings, we seek to improve</w:t>
+      </w:r>
+      <w:r>
+        <w:rPr>
+          <w:lang w:val="en-US"/>
+        </w:rPr>
+        <w:t xml:space="preserve"> the</w:t>
+      </w:r>
+      <w:r>
+        <w:t xml:space="preserve"> Indonesian </w:t>
+      </w:r>
+      <w:r>
+        <w:t>language's lack of data with English data by utilizing multilingual language models.</w:t>
       </w:r>
     </w:p>
     <w:p>
@@ -323,7 +467,103 @@
         <w:pStyle w:val="BodyText"/>
       </w:pPr>
       <w:r>
-        <w:t xml:space="preserve"> In this paper, we investigate the effect of combining English and Indonesian data on building Indonesian sentiment analysis and hate-speech detection using multilingual language models. Using feature-based approach, our findings show that the addition of English dataset, especially if Indonesian language data is small, improves the performance of Indonesian text classification. But there are cases where the addition of excessive English data decreases classification performance. Using a fine-tuning approach, we further improve the result of previous research on sentiment analysis [2, 3] and hate-speech detection [4] on Indonesian language.</w:t>
+        <w:t xml:space="preserve"> </w:t>
+      </w:r>
+      <w:r>
+        <w:rPr>
+          <w:lang w:val="en-US"/>
+        </w:rPr>
+        <w:t>In this paper, we</w:t>
+      </w:r>
+      <w:r>
+        <w:t xml:space="preserve"> investigate the effect of combining English and Indonesian data on building Indonesian sentiment analysis and hate</w:t>
+      </w:r>
+      <w:r>
+        <w:rPr>
+          <w:lang w:val="en-US"/>
+        </w:rPr>
+        <w:t xml:space="preserve"> </w:t>
+      </w:r>
+      <w:r>
+        <w:t xml:space="preserve">speech detection using multilingual language models. </w:t>
+      </w:r>
+      <w:r>
+        <w:rPr>
+          <w:lang w:val="en-US"/>
+        </w:rPr>
+        <w:t>O</w:t>
+      </w:r>
+      <w:r>
+        <w:t xml:space="preserve">ur findings show that the addition of </w:t>
+      </w:r>
+      <w:r>
+        <w:rPr>
+          <w:lang w:val="en-US"/>
+        </w:rPr>
+        <w:t xml:space="preserve">the </w:t>
+      </w:r>
+      <w:r>
+        <w:t>English dataset</w:t>
+      </w:r>
+      <w:r>
+        <w:t xml:space="preserve"> </w:t>
+      </w:r>
+      <w:r>
+        <w:rPr>
+          <w:lang w:val="en-US"/>
+        </w:rPr>
+        <w:t>u</w:t>
+      </w:r>
+      <w:r>
+        <w:t xml:space="preserve">sing </w:t>
+      </w:r>
+      <w:r>
+        <w:rPr>
+          <w:lang w:val="en-US"/>
+        </w:rPr>
+        <w:t xml:space="preserve">the </w:t>
+      </w:r>
+      <w:r>
+        <w:t>feature-based approach</w:t>
+      </w:r>
+      <w:r>
+        <w:t>, especially if Indonesian language data is small, improves Indonesian text classification</w:t>
+      </w:r>
+      <w:r>
+        <w:rPr>
+          <w:lang w:val="en-US"/>
+        </w:rPr>
+        <w:t xml:space="preserve"> performance</w:t>
+      </w:r>
+      <w:r>
+        <w:t xml:space="preserve">. </w:t>
+      </w:r>
+      <w:r>
+        <w:rPr>
+          <w:lang w:val="en-US"/>
+        </w:rPr>
+        <w:t>However,</w:t>
+      </w:r>
+      <w:r>
+        <w:t xml:space="preserve"> there are cases where the addition of excessive English data decreases classification performance. Using a fine-tuning approach, we further improve the result of previous research on sentiment analysis [2, 3] and hate</w:t>
+      </w:r>
+      <w:r>
+        <w:rPr>
+          <w:lang w:val="en-US"/>
+        </w:rPr>
+        <w:t xml:space="preserve"> </w:t>
+      </w:r>
+      <w:r>
+        <w:t xml:space="preserve">speech detection [4] on </w:t>
+      </w:r>
+      <w:r>
+        <w:rPr>
+          <w:lang w:val="en-US"/>
+        </w:rPr>
+        <w:t xml:space="preserve">the </w:t>
+      </w:r>
+      <w:r>
+        <w:t>Indonesian language.</w:t>
       </w:r>
     </w:p>
     <w:p>
@@ -348,7 +588,94 @@
         <w:pStyle w:val="BodyText"/>
       </w:pPr>
       <w:r>
-        <w:t xml:space="preserve">Previous works have conducted Indonesian sentiment analysis using various text representation and model approaches. Farhan and Khodra [2] conducted experiments on various text representation with support vector machine, random forest, and multilayer perceptron as model. An evaluation on its own dataset yields 0.8521 F1-score using a neural network with TF-IDF as its feature. Crisdayanti and Purwarianti [3] conducted experiments on various text representations and neural network topology models. An evaluation on its own dataset yields 0.9369 F1-score using Bi-LSTM with word embedding enhanced with paragraph vector. Ibrohim and Budi [4] conducted experiments on multi-label hate-speech and abusive language in Indonesian twitter. An evaluation on its own dataset yields 77.36% average accuracy using random forest with unigram as its feature. Previous works on text classification using multilingual language models have focused on its zero-shot capability across 15 XNLI languages [5]. Using its largest </w:t>
+        <w:t>Previous works have conducted Indonesian sentiment analysis using various text representation and model approaches. Farhan and Khodra [2] conducted experiments on various text representation</w:t>
+      </w:r>
+      <w:r>
+        <w:rPr>
+          <w:lang w:val="en-US"/>
+        </w:rPr>
+        <w:t>s</w:t>
+      </w:r>
+      <w:r>
+        <w:t xml:space="preserve"> with support vector machine, random forest, and multilayer perceptron as</w:t>
+      </w:r>
+      <w:r>
+        <w:rPr>
+          <w:lang w:val="en-US"/>
+        </w:rPr>
+        <w:t xml:space="preserve"> a</w:t>
+      </w:r>
+      <w:r>
+        <w:t xml:space="preserve"> model. </w:t>
+      </w:r>
+      <w:r>
+        <w:rPr>
+          <w:lang w:val="en-US"/>
+        </w:rPr>
+        <w:t>E</w:t>
+      </w:r>
+      <w:r>
+        <w:t xml:space="preserve">valuation </w:t>
+      </w:r>
+      <w:r>
+        <w:rPr>
+          <w:lang w:val="en-US"/>
+        </w:rPr>
+        <w:t>of their</w:t>
+      </w:r>
+      <w:r>
+        <w:t xml:space="preserve"> dataset yields 0.8521 F1-score using a neural network with TF-IDF as its feature. Crisdayanti and Purwarianti [3] conducted experiments on various text representations and neural network topology models. </w:t>
+      </w:r>
+      <w:r>
+        <w:rPr>
+          <w:lang w:val="en-US"/>
+        </w:rPr>
+        <w:t>E</w:t>
+      </w:r>
+      <w:r>
+        <w:t xml:space="preserve">valuation </w:t>
+      </w:r>
+      <w:r>
+        <w:rPr>
+          <w:lang w:val="en-US"/>
+        </w:rPr>
+        <w:t>of their</w:t>
+      </w:r>
+      <w:r>
+        <w:t xml:space="preserve"> dataset yields 0.9369 F1-score using Bi-LSTM with word embedding enhanced with paragraph vector. Ibrohim and Budi [4] conducted experiments on multi-label hate</w:t>
+      </w:r>
+      <w:r>
+        <w:rPr>
+          <w:lang w:val="en-US"/>
+        </w:rPr>
+        <w:t xml:space="preserve"> </w:t>
+      </w:r>
+      <w:r>
+        <w:t xml:space="preserve">speech and abusive language in Indonesian twitter. </w:t>
+      </w:r>
+      <w:r>
+        <w:rPr>
+          <w:lang w:val="en-US"/>
+        </w:rPr>
+        <w:t>E</w:t>
+      </w:r>
+      <w:r>
+        <w:t xml:space="preserve">valuation </w:t>
+      </w:r>
+      <w:r>
+        <w:rPr>
+          <w:lang w:val="en-US"/>
+        </w:rPr>
+        <w:t>of their</w:t>
+      </w:r>
+      <w:r>
+        <w:rPr>
+          <w:lang w:val="en-US"/>
+        </w:rPr>
+        <w:t xml:space="preserve"> </w:t>
+      </w:r>
+      <w:r>
+        <w:t xml:space="preserve">dataset yields 77.36% average accuracy using random forest with unigram as its feature. Previous works on text classification using multilingual language models have focused on its zero-shot capability across 15 XNLI languages [5]. Using its largest </w:t>
       </w:r>
       <w:r>
         <w:rPr>
@@ -366,7 +693,16 @@
         <w:t>that their model</w:t>
       </w:r>
       <w:r>
-        <w:t xml:space="preserve"> is very competitive and even outperforming monolingual </w:t>
+        <w:t xml:space="preserve"> is very competitive and even outperforming </w:t>
+      </w:r>
+      <w:r>
+        <w:rPr>
+          <w:lang w:val="en-US"/>
+        </w:rPr>
+        <w:t xml:space="preserve">the </w:t>
+      </w:r>
+      <w:r>
+        <w:t xml:space="preserve">monolingual </w:t>
       </w:r>
       <w:r>
         <w:rPr>
@@ -375,7 +711,16 @@
         <w:t>language model</w:t>
       </w:r>
       <w:r>
-        <w:t xml:space="preserve"> on various languages. There is no research in Indonesian text classification using multilingual language models, especially in sentiment analysis and hate speech classification.</w:t>
+        <w:t xml:space="preserve"> </w:t>
+      </w:r>
+      <w:r>
+        <w:rPr>
+          <w:lang w:val="en-US"/>
+        </w:rPr>
+        <w:t>in</w:t>
+      </w:r>
+      <w:r>
+        <w:t xml:space="preserve"> various languages. There is no research in Indonesian text classification using multilingual language models, especially in sentiment analysis and hate speech classification.</w:t>
       </w:r>
     </w:p>
     <w:p>
@@ -397,7 +742,19 @@
         <w:rPr>
           <w:lang w:val="en-US"/>
         </w:rPr>
-        <w:t>The latest Indonesian text classification model have been developed using</w:t>
+        <w:t xml:space="preserve">The latest Indonesian text classification model </w:t>
+      </w:r>
+      <w:r>
+        <w:rPr>
+          <w:lang w:val="en-US"/>
+        </w:rPr>
+        <w:t>has</w:t>
+      </w:r>
+      <w:r>
+        <w:rPr>
+          <w:lang w:val="en-US"/>
+        </w:rPr>
+        <w:t xml:space="preserve"> been developed using</w:t>
       </w:r>
       <w:r>
         <w:rPr>
@@ -409,7 +766,19 @@
         <w:rPr>
           <w:lang w:val="en-US"/>
         </w:rPr>
-        <w:t xml:space="preserve">representation from word embeddings and sequential model such as </w:t>
+        <w:t>representation from word embeddings and sequential model</w:t>
+      </w:r>
+      <w:r>
+        <w:rPr>
+          <w:lang w:val="en-US"/>
+        </w:rPr>
+        <w:t>s</w:t>
+      </w:r>
+      <w:r>
+        <w:rPr>
+          <w:lang w:val="en-US"/>
+        </w:rPr>
+        <w:t xml:space="preserve"> such as </w:t>
       </w:r>
       <w:r>
         <w:rPr>
@@ -463,6 +832,12 @@
         <w:rPr>
           <w:lang w:val="en-US"/>
         </w:rPr>
+        <w:t>,</w:t>
+      </w:r>
+      <w:r>
+        <w:rPr>
+          <w:lang w:val="en-US"/>
+        </w:rPr>
         <w:t xml:space="preserve"> gated recurrent</w:t>
       </w:r>
       <w:r>
@@ -493,7 +868,26 @@
         <w:rPr>
           <w:lang w:val="en-US"/>
         </w:rPr>
-        <w:t xml:space="preserve">. While the combination of word embedding with RNN, LSTM, or GRU as the model have been very successful, it still </w:t>
+        <w:t xml:space="preserve">. While the combination of word </w:t>
+      </w:r>
+      <w:r>
+        <w:rPr>
+          <w:lang w:val="en-US"/>
+        </w:rPr>
+        <w:lastRenderedPageBreak/>
+        <w:t xml:space="preserve">embedding with RNN, LSTM, or GRU as the model </w:t>
+      </w:r>
+      <w:r>
+        <w:rPr>
+          <w:lang w:val="en-US"/>
+        </w:rPr>
+        <w:t>has</w:t>
+      </w:r>
+      <w:r>
+        <w:rPr>
+          <w:lang w:val="en-US"/>
+        </w:rPr>
+        <w:t xml:space="preserve"> been very successful, it still </w:t>
       </w:r>
       <w:r>
         <w:rPr>
@@ -505,13 +899,73 @@
         <w:rPr>
           <w:lang w:val="en-US"/>
         </w:rPr>
-        <w:t xml:space="preserve"> some limitation [1, 8]. First, the nature of sequential processing restricts the model since it can only attend to previous token. Second, pretrained word representation failed to capture deeper meaning </w:t>
-      </w:r>
-      <w:r>
-        <w:rPr>
-          <w:lang w:val="en-US"/>
-        </w:rPr>
-        <w:t>on a document of text. Both problems were solved using recently developed language model such as BERT [1].</w:t>
+        <w:t xml:space="preserve"> some limitation</w:t>
+      </w:r>
+      <w:r>
+        <w:rPr>
+          <w:lang w:val="en-US"/>
+        </w:rPr>
+        <w:t>s</w:t>
+      </w:r>
+      <w:r>
+        <w:rPr>
+          <w:lang w:val="en-US"/>
+        </w:rPr>
+        <w:t xml:space="preserve"> [1, 8]. First, the nature of sequential processing restricts the model since it can only attend to </w:t>
+      </w:r>
+      <w:r>
+        <w:rPr>
+          <w:lang w:val="en-US"/>
+        </w:rPr>
+        <w:t xml:space="preserve">the </w:t>
+      </w:r>
+      <w:r>
+        <w:rPr>
+          <w:lang w:val="en-US"/>
+        </w:rPr>
+        <w:t>previous token. Second, pre</w:t>
+      </w:r>
+      <w:r>
+        <w:rPr>
+          <w:lang w:val="en-US"/>
+        </w:rPr>
+        <w:t>-</w:t>
+      </w:r>
+      <w:r>
+        <w:rPr>
+          <w:lang w:val="en-US"/>
+        </w:rPr>
+        <w:t xml:space="preserve">trained word representation failed to capture deeper meaning </w:t>
+      </w:r>
+      <w:r>
+        <w:rPr>
+          <w:lang w:val="en-US"/>
+        </w:rPr>
+        <w:t>on a document of text. Both problems were solved using</w:t>
+      </w:r>
+      <w:r>
+        <w:rPr>
+          <w:lang w:val="en-US"/>
+        </w:rPr>
+        <w:t xml:space="preserve"> the</w:t>
+      </w:r>
+      <w:r>
+        <w:rPr>
+          <w:lang w:val="en-US"/>
+        </w:rPr>
+        <w:t xml:space="preserve"> recently developed language model</w:t>
+      </w:r>
+      <w:r>
+        <w:rPr>
+          <w:lang w:val="en-US"/>
+        </w:rPr>
+        <w:t>,</w:t>
+      </w:r>
+      <w:r>
+        <w:rPr>
+          <w:lang w:val="en-US"/>
+        </w:rPr>
+        <w:t xml:space="preserve"> such as BERT [1].</w:t>
       </w:r>
     </w:p>
     <w:p>
@@ -525,7 +979,79 @@
         <w:rPr>
           <w:lang w:val="en-US"/>
         </w:rPr>
-        <w:t xml:space="preserve">BERT use Transformer architecture and pretrained on millions of texts with masked language model (MLM) objective. MLM randomly masked a token on its input and ask the model to predict the masked token. This novel objective paired with Transformer and its self-attention mechanism allow the model to learn from the context of the whole document. </w:t>
+        <w:t>BERT use Transformer architecture and pre</w:t>
+      </w:r>
+      <w:r>
+        <w:rPr>
+          <w:lang w:val="en-US"/>
+        </w:rPr>
+        <w:t>-</w:t>
+      </w:r>
+      <w:r>
+        <w:rPr>
+          <w:lang w:val="en-US"/>
+        </w:rPr>
+        <w:t>trained on millions of texts with masked language model (MLM) objective. MLM randomly masked a token on its input and ask</w:t>
+      </w:r>
+      <w:r>
+        <w:rPr>
+          <w:lang w:val="en-US"/>
+        </w:rPr>
+        <w:t xml:space="preserve">ed </w:t>
+      </w:r>
+      <w:r>
+        <w:rPr>
+          <w:lang w:val="en-US"/>
+        </w:rPr>
+        <w:t>the model to predict the masked token. This novel objective</w:t>
+      </w:r>
+      <w:r>
+        <w:rPr>
+          <w:lang w:val="en-US"/>
+        </w:rPr>
+        <w:t>,</w:t>
+      </w:r>
+      <w:r>
+        <w:rPr>
+          <w:lang w:val="en-US"/>
+        </w:rPr>
+        <w:t xml:space="preserve"> paired with </w:t>
+      </w:r>
+      <w:r>
+        <w:rPr>
+          <w:lang w:val="en-US"/>
+        </w:rPr>
+        <w:t xml:space="preserve">the </w:t>
+      </w:r>
+      <w:r>
+        <w:rPr>
+          <w:lang w:val="en-US"/>
+        </w:rPr>
+        <w:t>Transformer and its self-attention mechanism</w:t>
+      </w:r>
+      <w:r>
+        <w:rPr>
+          <w:lang w:val="en-US"/>
+        </w:rPr>
+        <w:t>,</w:t>
+      </w:r>
+      <w:r>
+        <w:rPr>
+          <w:lang w:val="en-US"/>
+        </w:rPr>
+        <w:t xml:space="preserve"> allow</w:t>
+      </w:r>
+      <w:r>
+        <w:rPr>
+          <w:lang w:val="en-US"/>
+        </w:rPr>
+        <w:t>s</w:t>
+      </w:r>
+      <w:r>
+        <w:rPr>
+          <w:lang w:val="en-US"/>
+        </w:rPr>
+        <w:t xml:space="preserve"> the model to learn from the context of the whole document. </w:t>
       </w:r>
       <w:r>
         <w:rPr>
@@ -537,7 +1063,19 @@
         <w:rPr>
           <w:lang w:val="en-US"/>
         </w:rPr>
-        <w:t xml:space="preserve"> proven massively successful, topping various benchmark and significantly improve the performance from previously state-of-the-art sequential based language model such as ELMo [</w:t>
+        <w:t xml:space="preserve"> </w:t>
+      </w:r>
+      <w:r>
+        <w:rPr>
+          <w:lang w:val="en-US"/>
+        </w:rPr>
+        <w:t xml:space="preserve">has </w:t>
+      </w:r>
+      <w:r>
+        <w:rPr>
+          <w:lang w:val="en-US"/>
+        </w:rPr>
+        <w:t>proven massively successful, topping various benchmark and significantly improve the performance from previously state-of-the-art sequential based language model such as ELMo [</w:t>
       </w:r>
       <w:r>
         <w:rPr>
@@ -575,12 +1113,24 @@
         <w:rPr>
           <w:lang w:val="en-US"/>
         </w:rPr>
+        <w:t xml:space="preserve">the </w:t>
+      </w:r>
+      <w:r>
+        <w:rPr>
+          <w:lang w:val="en-US"/>
+        </w:rPr>
         <w:t>English</w:t>
       </w:r>
       <w:r>
         <w:rPr>
           <w:lang w:val="en-US"/>
         </w:rPr>
+        <w:t xml:space="preserve"> language</w:t>
+      </w:r>
+      <w:r>
+        <w:rPr>
+          <w:lang w:val="en-US"/>
+        </w:rPr>
         <w:t xml:space="preserve"> data </w:t>
       </w:r>
       <w:r>
@@ -593,13 +1143,49 @@
         <w:rPr>
           <w:lang w:val="en-US"/>
         </w:rPr>
-        <w:t xml:space="preserve"> Indonesian task, we need a cross-lingual representation of English and Indonesian language on shared vector space. </w:t>
-      </w:r>
-      <w:r>
-        <w:rPr>
-          <w:lang w:val="en-US"/>
-        </w:rPr>
-        <w:t xml:space="preserve">There are two main methods on producing cross-lingual representation on shared vector space: </w:t>
+        <w:t xml:space="preserve"> </w:t>
+      </w:r>
+      <w:r>
+        <w:rPr>
+          <w:lang w:val="en-US"/>
+        </w:rPr>
+        <w:t xml:space="preserve">the </w:t>
+      </w:r>
+      <w:r>
+        <w:rPr>
+          <w:lang w:val="en-US"/>
+        </w:rPr>
+        <w:t xml:space="preserve">Indonesian </w:t>
+      </w:r>
+      <w:r>
+        <w:rPr>
+          <w:lang w:val="en-US"/>
+        </w:rPr>
+        <w:t xml:space="preserve">language </w:t>
+      </w:r>
+      <w:r>
+        <w:rPr>
+          <w:lang w:val="en-US"/>
+        </w:rPr>
+        <w:t xml:space="preserve">task, we need a cross-lingual representation of English and Indonesian language on shared vector space. </w:t>
+      </w:r>
+      <w:r>
+        <w:rPr>
+          <w:lang w:val="en-US"/>
+        </w:rPr>
+        <w:t>There are two main methods o</w:t>
+      </w:r>
+      <w:r>
+        <w:rPr>
+          <w:lang w:val="en-US"/>
+        </w:rPr>
+        <w:t>f</w:t>
+      </w:r>
+      <w:r>
+        <w:rPr>
+          <w:lang w:val="en-US"/>
+        </w:rPr>
+        <w:t xml:space="preserve"> producing cross-lingual representation on shared vector space: </w:t>
       </w:r>
       <w:r>
         <w:rPr>
@@ -641,7 +1227,19 @@
         <w:rPr>
           <w:lang w:val="en-US"/>
         </w:rPr>
-        <w:t xml:space="preserve"> [9]. Earlier works on producing cross-lingual representation have relied on the former. Mikolov, Le, &amp; Sutskever [10] trained an embedding of two different languages independently and aligned the two using small bilingual data. While it had great success,  [9] argues that there are critical downsides such as it rely on having good parallel data and a key assumption that the embedding spaces of each language is isomorphic, which [11, 12] proves does not hold for many language pairs</w:t>
+        <w:t xml:space="preserve"> [9]. Earlier works on producing cross-lingual representation have relied on the former. Mikolov, Le, &amp; Sutskever [10] trained an embedding of two different languages independently and aligned the two using small bilingual data. While it had great success,  [9] argues that there are critical downsides such as it rely on having good parallel data and a key assumption that the embedding spaces of each language </w:t>
+      </w:r>
+      <w:r>
+        <w:rPr>
+          <w:lang w:val="en-US"/>
+        </w:rPr>
+        <w:t>are</w:t>
+      </w:r>
+      <w:r>
+        <w:rPr>
+          <w:lang w:val="en-US"/>
+        </w:rPr>
+        <w:t xml:space="preserve"> isomorphic, which [11, 12] proves does not hold for many language pairs</w:t>
       </w:r>
     </w:p>
     <w:p>
@@ -649,13 +1247,40 @@
         <w:pStyle w:val="BodyText"/>
       </w:pPr>
       <w:r>
-        <w:t xml:space="preserve">Recent development on joint training methods have shown great results in obtaining cross-lingual representation without any parallel data. The method simply trains Transformer  based language models on corpora of multiple languages, without any multilingual objective. The resulting models have shown good generalization ability across language and language-agnostic representation inside its hidden state [6]. Using this </w:t>
-      </w:r>
-      <w:r>
-        <w:rPr>
-          <w:lang w:val="en-US"/>
-        </w:rPr>
-        <w:t xml:space="preserve">cross-lingual and strong pretrained </w:t>
+        <w:rPr>
+          <w:lang w:val="en-US"/>
+        </w:rPr>
+        <w:t>The r</w:t>
+      </w:r>
+      <w:r>
+        <w:t xml:space="preserve">ecent development on joint training methods </w:t>
+      </w:r>
+      <w:r>
+        <w:rPr>
+          <w:lang w:val="en-US"/>
+        </w:rPr>
+        <w:t>has</w:t>
+      </w:r>
+      <w:r>
+        <w:t xml:space="preserve"> shown great results in obtaining cross-lingual representation without any parallel data. The method simply trains Transformer based language models on corpora of multiple languages, without any multilingual objective. The resulting models have shown good generalization ability across language and language-agnostic representation inside its hidden state [6]. Using this </w:t>
+      </w:r>
+      <w:r>
+        <w:rPr>
+          <w:lang w:val="en-US"/>
+        </w:rPr>
+        <w:t>cross-lingual and strong pre</w:t>
+      </w:r>
+      <w:r>
+        <w:rPr>
+          <w:lang w:val="en-US"/>
+        </w:rPr>
+        <w:t>-</w:t>
+      </w:r>
+      <w:r>
+        <w:rPr>
+          <w:lang w:val="en-US"/>
+        </w:rPr>
+        <w:t xml:space="preserve">trained </w:t>
       </w:r>
       <w:r>
         <w:t>representation, we add English text data to train our Indonesian text classification model.</w:t>
@@ -666,7 +1291,70 @@
         <w:pStyle w:val="BodyText"/>
       </w:pPr>
       <w:r>
-        <w:t xml:space="preserve">One such multilingual language model that we used on the experiments is Multilingual BERT [1] and XLM-RoBERTa [5] (henceforth, mBERT and XLM-R). Denoting the number of Transformer blocks as L, the hidden size as H, and the number of self-attention heads as A, Multilingual BERT is using the BERT-base architecture (L=12, H=768, A=12, Total Parameters=110M) and was trained on concatenation of Wikipedia corpora from 104 languages. The XLM-R variant that we use in the experiment is XLM-R Large (L = 24, H = 1024, A = 16, 550M params). Following the improvement in BERT pretraining approach [7] and adding more balanced data across all languages, XLM-R Large have substantially more parameters, better pre training technique, and trained on the CommonCrawl corpus </w:t>
+        <w:t xml:space="preserve">One such multilingual language model that we used </w:t>
+      </w:r>
+      <w:r>
+        <w:rPr>
+          <w:lang w:val="en-US"/>
+        </w:rPr>
+        <w:t>in</w:t>
+      </w:r>
+      <w:r>
+        <w:t xml:space="preserve"> the experiments is Multilingual BERT [1] and XLM-RoBERTa [5] (henceforth, mBERT and XLM-R). Denoting the number of Transformer blocks as L, the hidden size as H, and the number of self-attention heads as A, Multilingual BERT </w:t>
+      </w:r>
+      <w:r>
+        <w:rPr>
+          <w:lang w:val="en-US"/>
+        </w:rPr>
+        <w:t>was</w:t>
+      </w:r>
+      <w:r>
+        <w:t xml:space="preserve"> using the BERT-base architecture (L=12, H=768, A=12, Total Parameters=110M) and was trained on </w:t>
+      </w:r>
+      <w:r>
+        <w:rPr>
+          <w:lang w:val="en-US"/>
+        </w:rPr>
+        <w:t xml:space="preserve">a </w:t>
+      </w:r>
+      <w:r>
+        <w:t xml:space="preserve">concatenation of Wikipedia corpora from 104 languages. The XLM-R variant that we use in the experiment is XLM-R Large (L = 24, H = 1024, A = 16, 550M params). Following the improvement in </w:t>
+      </w:r>
+      <w:r>
+        <w:rPr>
+          <w:lang w:val="en-US"/>
+        </w:rPr>
+        <w:t xml:space="preserve">the </w:t>
+      </w:r>
+      <w:r>
+        <w:t>BERT pre</w:t>
+      </w:r>
+      <w:r>
+        <w:rPr>
+          <w:lang w:val="en-US"/>
+        </w:rPr>
+        <w:t>-</w:t>
+      </w:r>
+      <w:r>
+        <w:t xml:space="preserve">training approach [7] and adding more balanced data across all languages, XLM-R Large </w:t>
+      </w:r>
+      <w:r>
+        <w:rPr>
+          <w:lang w:val="en-US"/>
+        </w:rPr>
+        <w:t>has</w:t>
+      </w:r>
+      <w:r>
+        <w:t xml:space="preserve"> substantially more parameters, better pre</w:t>
+      </w:r>
+      <w:r>
+        <w:rPr>
+          <w:lang w:val="en-US"/>
+        </w:rPr>
+        <w:t>-</w:t>
+      </w:r>
+      <w:r>
+        <w:t xml:space="preserve">training technique, and trained on the CommonCrawl corpus </w:t>
       </w:r>
       <w:r>
         <w:rPr>
@@ -731,7 +1419,124 @@
         <w:rPr>
           <w:iCs/>
         </w:rPr>
-        <w:t>We investigate the model performance on three different scenarios, each differ by the combination of language used in its training data: monolingual, zero-shot, and multilingual. In the monolingual scenario, we use Indonesian text to train and validate the model. In the zero-shot scenario, we use English text to train the model while being validated on Indonesian text. Lastly, we use a combination of Indonesian and English text to train the model while being validated on Indonesian text in the multilingual scenario. Using these scenarios, we observe the improvement of the added English text.</w:t>
+        <w:t xml:space="preserve">We investigate the model performance </w:t>
+      </w:r>
+      <w:r>
+        <w:rPr>
+          <w:iCs/>
+          <w:lang w:val="en-US"/>
+        </w:rPr>
+        <w:t>i</w:t>
+      </w:r>
+      <w:r>
+        <w:rPr>
+          <w:iCs/>
+        </w:rPr>
+        <w:t>n three different scenarios</w:t>
+      </w:r>
+      <w:r>
+        <w:rPr>
+          <w:iCs/>
+          <w:lang w:val="en-US"/>
+        </w:rPr>
+        <w:t>.</w:t>
+      </w:r>
+      <w:r>
+        <w:rPr>
+          <w:iCs/>
+        </w:rPr>
+        <w:t xml:space="preserve"> </w:t>
+      </w:r>
+      <w:r>
+        <w:rPr>
+          <w:iCs/>
+          <w:lang w:val="en-US"/>
+        </w:rPr>
+        <w:t>E</w:t>
+      </w:r>
+      <w:r>
+        <w:rPr>
+          <w:iCs/>
+        </w:rPr>
+        <w:t>ach differ</w:t>
+      </w:r>
+      <w:r>
+        <w:rPr>
+          <w:iCs/>
+          <w:lang w:val="en-US"/>
+        </w:rPr>
+        <w:t>s</w:t>
+      </w:r>
+      <w:r>
+        <w:rPr>
+          <w:iCs/>
+        </w:rPr>
+        <w:t xml:space="preserve"> by the combination of </w:t>
+      </w:r>
+      <w:r>
+        <w:rPr>
+          <w:iCs/>
+          <w:lang w:val="en-US"/>
+        </w:rPr>
+        <w:t xml:space="preserve">the </w:t>
+      </w:r>
+      <w:r>
+        <w:rPr>
+          <w:iCs/>
+        </w:rPr>
+        <w:t xml:space="preserve">language used in its training data: monolingual, zero-shot, and multilingual. In the monolingual scenario, we use </w:t>
+      </w:r>
+      <w:r>
+        <w:rPr>
+          <w:iCs/>
+          <w:lang w:val="en-US"/>
+        </w:rPr>
+        <w:t xml:space="preserve">the </w:t>
+      </w:r>
+      <w:r>
+        <w:rPr>
+          <w:iCs/>
+        </w:rPr>
+        <w:t>Indonesian</w:t>
+      </w:r>
+      <w:r>
+        <w:rPr>
+          <w:iCs/>
+          <w:lang w:val="en-US"/>
+        </w:rPr>
+        <w:t xml:space="preserve"> language</w:t>
+      </w:r>
+      <w:r>
+        <w:rPr>
+          <w:iCs/>
+        </w:rPr>
+        <w:t xml:space="preserve"> text to train and validate the model. In the zero-shot scenario, we use </w:t>
+      </w:r>
+      <w:r>
+        <w:rPr>
+          <w:iCs/>
+          <w:lang w:val="en-US"/>
+        </w:rPr>
+        <w:t xml:space="preserve">the </w:t>
+      </w:r>
+      <w:r>
+        <w:rPr>
+          <w:iCs/>
+        </w:rPr>
+        <w:t>English</w:t>
+      </w:r>
+      <w:r>
+        <w:rPr>
+          <w:iCs/>
+          <w:lang w:val="en-US"/>
+        </w:rPr>
+        <w:t xml:space="preserve"> language</w:t>
+      </w:r>
+      <w:r>
+        <w:rPr>
+          <w:iCs/>
+        </w:rPr>
+        <w:t xml:space="preserve"> text to train the model while being validated on Indonesian text. Lastly, we use a combination of Indonesian and English text to train the model while being validated on Indonesian text in the multilingual scenario. Using these scenarios, we observe the improvement of the added English text.</w:t>
       </w:r>
     </w:p>
     <w:p>
@@ -767,7 +1572,70 @@
         <w:t>fine-tuning</w:t>
       </w:r>
       <w:r>
-        <w:t xml:space="preserve"> [1]. On a feature-based approach, we extract fixed features from the pretrained model. In this experiment, we use the last hidden state, which is 768 for mBERT and 1024 for XLM-R Large, as the feature. This extracted feature is then fed into a single dense layer, the only layer we trained on feature-based approach, connected with dropout before finally end on a sigmoid function. On the contrast, fine-tuning approach trains all the language model parameters,  110M for mBERT and 550M for XLM-R Large, including the last dense layer, on the training data binary cross entropy loss.</w:t>
+        <w:t xml:space="preserve"> [1]. On </w:t>
+      </w:r>
+      <w:r>
+        <w:rPr>
+          <w:lang w:val="en-US"/>
+        </w:rPr>
+        <w:t xml:space="preserve">the </w:t>
+      </w:r>
+      <w:r>
+        <w:t>feature-based approach, we extract fixed features from the pre</w:t>
+      </w:r>
+      <w:r>
+        <w:rPr>
+          <w:lang w:val="en-US"/>
+        </w:rPr>
+        <w:t>-</w:t>
+      </w:r>
+      <w:r>
+        <w:t xml:space="preserve">trained model. In this experiment, we use the last hidden state, which is 768 for mBERT and 1024 for XLM-R Large, as the feature. This extracted feature is then fed into a single dense layer, the only layer we trained on </w:t>
+      </w:r>
+      <w:r>
+        <w:rPr>
+          <w:lang w:val="en-US"/>
+        </w:rPr>
+        <w:t xml:space="preserve">the </w:t>
+      </w:r>
+      <w:r>
+        <w:t>feature-based approach, connected with dropout before finally end</w:t>
+      </w:r>
+      <w:r>
+        <w:rPr>
+          <w:lang w:val="en-US"/>
+        </w:rPr>
+        <w:t>ing</w:t>
+      </w:r>
+      <w:r>
+        <w:t xml:space="preserve"> on a sigmoid function. </w:t>
+      </w:r>
+      <w:r>
+        <w:rPr>
+          <w:lang w:val="en-US"/>
+        </w:rPr>
+        <w:t>I</w:t>
+      </w:r>
+      <w:r>
+        <w:t xml:space="preserve">n contrast, </w:t>
+      </w:r>
+      <w:r>
+        <w:rPr>
+          <w:lang w:val="en-US"/>
+        </w:rPr>
+        <w:t xml:space="preserve">the </w:t>
+      </w:r>
+      <w:r>
+        <w:t>fine-tuning approach trains all the language model parameters,  110M for mBERT and 550M for XLM-R Large, including the last dense layer, on the training data binary cross</w:t>
+      </w:r>
+      <w:r>
+        <w:rPr>
+          <w:lang w:val="en-US"/>
+        </w:rPr>
+        <w:t>-</w:t>
+      </w:r>
+      <w:r>
+        <w:t>entropy loss.</w:t>
       </w:r>
     </w:p>
     <w:p>
@@ -783,7 +1651,70 @@
         <w:pStyle w:val="BodyText"/>
       </w:pPr>
       <w:r>
-        <w:t>In contrast to feature-based scenarios, fine-tuning the full language model is expensive and resource intensive. But as shown on [1], fully fine-tuning the full language model will result in a better text classifier. We fine-tuned the best performing model on feature-based scenarios. The experiment was reduced to only using maximum total data and added English data multiplier up to 3.</w:t>
+        <w:t>In contrast to</w:t>
+      </w:r>
+      <w:r>
+        <w:rPr>
+          <w:lang w:val="en-US"/>
+        </w:rPr>
+        <w:t xml:space="preserve"> the</w:t>
+      </w:r>
+      <w:r>
+        <w:t xml:space="preserve"> feature-based scenarios, fine-tuning the full language model is expensive and resource</w:t>
+      </w:r>
+      <w:r>
+        <w:rPr>
+          <w:lang w:val="en-US"/>
+        </w:rPr>
+        <w:t>-</w:t>
+      </w:r>
+      <w:r>
+        <w:t xml:space="preserve">intensive. </w:t>
+      </w:r>
+      <w:r>
+        <w:rPr>
+          <w:lang w:val="en-US"/>
+        </w:rPr>
+        <w:t>However,</w:t>
+      </w:r>
+      <w:r>
+        <w:t xml:space="preserve"> as shown </w:t>
+      </w:r>
+      <w:r>
+        <w:rPr>
+          <w:lang w:val="en-US"/>
+        </w:rPr>
+        <w:t>in</w:t>
+      </w:r>
+      <w:r>
+        <w:t xml:space="preserve"> [1], fully fine-tuning the full language model will result in a better text classifier. We fine-tuned the best performing model on</w:t>
+      </w:r>
+      <w:r>
+        <w:rPr>
+          <w:lang w:val="en-US"/>
+        </w:rPr>
+        <w:t xml:space="preserve"> the</w:t>
+      </w:r>
+      <w:r>
+        <w:t xml:space="preserve"> feature-based scenarios. The experiment was reduced to only using </w:t>
+      </w:r>
+      <w:r>
+        <w:rPr>
+          <w:lang w:val="en-US"/>
+        </w:rPr>
+        <w:t xml:space="preserve">the </w:t>
+      </w:r>
+      <w:r>
+        <w:t xml:space="preserve">maximum total data and </w:t>
+      </w:r>
+      <w:r>
+        <w:rPr>
+          <w:lang w:val="en-US"/>
+        </w:rPr>
+        <w:t xml:space="preserve">an </w:t>
+      </w:r>
+      <w:r>
+        <w:t>added English data multiplier up to 3.</w:t>
       </w:r>
     </w:p>
     <w:p>
@@ -800,7 +1731,13 @@
         <w:jc w:val="both"/>
       </w:pPr>
       <w:r>
-        <w:t xml:space="preserve">For Indonesian language sentiment analysis dataset, we used data originated </w:t>
+        <w:t xml:space="preserve">For </w:t>
+      </w:r>
+      <w:r>
+        <w:t xml:space="preserve">the </w:t>
+      </w:r>
+      <w:r>
+        <w:t xml:space="preserve">Indonesian language sentiment analysis dataset, we used data originated </w:t>
       </w:r>
       <w:r>
         <w:t>from previous</w:t>
@@ -812,7 +1749,37 @@
         <w:t xml:space="preserve">Crisdayanti and Purwarianti </w:t>
       </w:r>
       <w:r>
-        <w:t>[2] used text from Twitter, Zomato, TripAdvisor, Facebook, Instagram, and Qraved. For English language we use data from Yelp that they have open sourced. The details on the train, test, and label distribution for each data can be seen at Table I.</w:t>
+        <w:t xml:space="preserve">[2] used text from Twitter, Zomato, TripAdvisor, Facebook, Instagram, and Qraved. For </w:t>
+      </w:r>
+      <w:r>
+        <w:t xml:space="preserve">the </w:t>
+      </w:r>
+      <w:r>
+        <w:t xml:space="preserve">English language </w:t>
+      </w:r>
+      <w:r>
+        <w:t xml:space="preserve">dataset, </w:t>
+      </w:r>
+      <w:r>
+        <w:t>we use</w:t>
+      </w:r>
+      <w:r>
+        <w:t>d</w:t>
+      </w:r>
+      <w:r>
+        <w:t xml:space="preserve"> data from Yelp that they have open</w:t>
+      </w:r>
+      <w:r>
+        <w:t>-</w:t>
+      </w:r>
+      <w:r>
+        <w:t xml:space="preserve">sourced. The details on the train, test, and label distribution for each data can be seen </w:t>
+      </w:r>
+      <w:r>
+        <w:t>in</w:t>
+      </w:r>
+      <w:r>
+        <w:t xml:space="preserve"> Table I.</w:t>
       </w:r>
     </w:p>
     <w:p>
@@ -1177,6 +2144,7 @@
               <w:jc w:val="center"/>
             </w:pPr>
             <w:r>
+              <w:lastRenderedPageBreak/>
               <w:t>Crisdayanti &amp; Purwarianti [3]</w:t>
             </w:r>
           </w:p>
@@ -1453,35 +2421,17 @@
         <w:ind w:firstLine="0pt"/>
       </w:pPr>
       <w:r>
-        <w:tab/>
-      </w:r>
-    </w:p>
-    <w:p>
-      <w:pPr>
-        <w:pStyle w:val="BodyText"/>
-        <w:ind w:firstLine="0pt"/>
-        <w:rPr>
-          <w:lang w:val="en-US"/>
-        </w:rPr>
-      </w:pPr>
-      <w:r>
-        <w:tab/>
-      </w:r>
-      <w:r>
-        <w:t xml:space="preserve">For Indonesian language hate-speech dataset , we used data originated from previous related work by [4]. Ibrohim and Budi [4] crawled tweets from Twitter and annotated the </w:t>
-      </w:r>
-      <w:r>
         <w:rPr>
           <w:noProof/>
         </w:rPr>
         <w:drawing>
-          <wp:anchor distT="0" distB="0" distL="114300" distR="114300" simplePos="0" relativeHeight="251657728" behindDoc="1" locked="0" layoutInCell="1" allowOverlap="1" wp14:anchorId="683B0585" wp14:editId="6C872EEE">
+          <wp:anchor distT="0" distB="0" distL="114300" distR="114300" simplePos="0" relativeHeight="251657728" behindDoc="1" locked="0" layoutInCell="1" allowOverlap="1" wp14:anchorId="683B0585" wp14:editId="1A0F2901">
             <wp:simplePos x="0" y="0"/>
             <wp:positionH relativeFrom="page">
               <wp:posOffset>0</wp:posOffset>
             </wp:positionH>
             <wp:positionV relativeFrom="paragraph">
-              <wp:posOffset>14300</wp:posOffset>
+              <wp:posOffset>-963930</wp:posOffset>
             </wp:positionV>
             <wp:extent cx="7651115" cy="4396105"/>
             <wp:effectExtent l="0" t="0" r="6985" b="4445"/>
@@ -1538,7 +2488,7 @@
                             <wp:inline distT="0" distB="0" distL="0" distR="0" wp14:anchorId="0B3404A4" wp14:editId="3E9EA573">
                               <wp:extent cx="2457111" cy="1809536"/>
                               <wp:effectExtent l="0" t="0" r="635" b="635"/>
-                              <wp:docPr id="236" name="Picture 236"/>
+                              <wp:docPr id="224" name="Picture 224"/>
                               <wp:cNvGraphicFramePr>
                                 <a:graphicFrameLocks xmlns:a="http://purl.oclc.org/ooxml/drawingml/main" noChangeAspect="1"/>
                               </wp:cNvGraphicFramePr>
@@ -1584,7 +2534,7 @@
                             <wp:inline distT="0" distB="0" distL="0" distR="0" wp14:anchorId="5B128E74" wp14:editId="790AEEE7">
                               <wp:extent cx="2432650" cy="1791218"/>
                               <wp:effectExtent l="0" t="0" r="6350" b="0"/>
-                              <wp:docPr id="237" name="Picture 237"/>
+                              <wp:docPr id="225" name="Picture 225"/>
                               <wp:cNvGraphicFramePr>
                                 <a:graphicFrameLocks xmlns:a="http://purl.oclc.org/ooxml/drawingml/main" noChangeAspect="1"/>
                               </wp:cNvGraphicFramePr>
@@ -1630,7 +2580,7 @@
                             <wp:inline distT="0" distB="0" distL="0" distR="0" wp14:anchorId="16207E43" wp14:editId="6BB76178">
                               <wp:extent cx="2457528" cy="1786468"/>
                               <wp:effectExtent l="0" t="0" r="0" b="4445"/>
-                              <wp:docPr id="238" name="Picture 238"/>
+                              <wp:docPr id="226" name="Picture 226"/>
                               <wp:cNvGraphicFramePr>
                                 <a:graphicFrameLocks xmlns:a="http://purl.oclc.org/ooxml/drawingml/main" noChangeAspect="1"/>
                               </wp:cNvGraphicFramePr>
@@ -1695,7 +2645,7 @@
                             <wp:inline distT="0" distB="0" distL="0" distR="0" wp14:anchorId="60AD2FA6" wp14:editId="023FC213">
                               <wp:extent cx="2457528" cy="1786468"/>
                               <wp:effectExtent l="0" t="0" r="0" b="4445"/>
-                              <wp:docPr id="239" name="Picture 239"/>
+                              <wp:docPr id="227" name="Picture 227"/>
                               <wp:cNvGraphicFramePr>
                                 <a:graphicFrameLocks xmlns:a="http://purl.oclc.org/ooxml/drawingml/main" noChangeAspect="1"/>
                               </wp:cNvGraphicFramePr>
@@ -1741,7 +2691,7 @@
                             <wp:inline distT="0" distB="0" distL="0" distR="0" wp14:anchorId="6A656431" wp14:editId="7EEA3AAA">
                               <wp:extent cx="2457528" cy="1786468"/>
                               <wp:effectExtent l="0" t="0" r="0" b="4445"/>
-                              <wp:docPr id="240" name="Picture 240"/>
+                              <wp:docPr id="228" name="Picture 228"/>
                               <wp:cNvGraphicFramePr>
                                 <a:graphicFrameLocks xmlns:a="http://purl.oclc.org/ooxml/drawingml/main" noChangeAspect="1"/>
                               </wp:cNvGraphicFramePr>
@@ -1787,7 +2737,7 @@
                             <wp:inline distT="0" distB="0" distL="0" distR="0" wp14:anchorId="74331396" wp14:editId="4AF7A603">
                               <wp:extent cx="2457528" cy="1786468"/>
                               <wp:effectExtent l="0" t="0" r="0" b="4445"/>
-                              <wp:docPr id="241" name="Picture 241"/>
+                              <wp:docPr id="229" name="Picture 229"/>
                               <wp:cNvGraphicFramePr>
                                 <a:graphicFrameLocks xmlns:a="http://purl.oclc.org/ooxml/drawingml/main" noChangeAspect="1"/>
                               </wp:cNvGraphicFramePr>
@@ -1866,51 +2816,228 @@
         </w:drawing>
       </w:r>
       <w:r>
-        <w:t>text with the help of 30 diverse annotators. The annotation not only includes whether or not the text falls into hate-speech, abusive, or normal, but also its target, category, and level. For English language, we use data from Jigsaw. The data comes from various conversations over the internet annotated by dozens and up to thousands of annotators per text. The data also has rich and detailed labels up to its level and category. But the fine-grained labels don't exactly match. More importantly, the two dataset differs in its main label. Ibrohim and Bud</w:t>
-      </w:r>
-      <w:r>
-        <w:rPr>
-          <w:lang w:val="en-US"/>
-        </w:rPr>
-        <w:t>i</w:t>
-      </w:r>
-      <w:r>
-        <w:t xml:space="preserve"> [4] annotate the text into normal, abusive, or hate-speech meanwhile Jigsaw annotate the text into normal or toxic. We simplify the label of [4] into a simple binary label indicating the text is normal or hate-speech/abusive.</w:t>
-      </w:r>
-      <w:r>
-        <w:rPr>
-          <w:lang w:val="en-US"/>
-        </w:rPr>
-        <w:t xml:space="preserve"> </w:t>
-      </w:r>
-      <w:r>
-        <w:t>The</w:t>
-      </w:r>
-      <w:r>
-        <w:rPr>
-          <w:lang w:val="en-US"/>
-        </w:rPr>
-        <w:t xml:space="preserve"> hate-speech dataset</w:t>
-      </w:r>
-      <w:r>
-        <w:t xml:space="preserve"> details can be seen at Table I</w:t>
-      </w:r>
-      <w:r>
-        <w:rPr>
-          <w:lang w:val="en-US"/>
-        </w:rPr>
-        <w:t>I</w:t>
-      </w:r>
-      <w:r>
-        <w:t>.</w:t>
+        <w:tab/>
       </w:r>
     </w:p>
     <w:p>
       <w:pPr>
+        <w:pStyle w:val="BodyText"/>
+        <w:ind w:firstLine="0pt"/>
+        <w:rPr>
+          <w:lang w:val="en-US"/>
+        </w:rPr>
+      </w:pPr>
+      <w:r>
+        <w:tab/>
+      </w:r>
+      <w:r>
+        <w:t xml:space="preserve">For </w:t>
+      </w:r>
+      <w:r>
+        <w:rPr>
+          <w:lang w:val="en-US"/>
+        </w:rPr>
+        <w:t xml:space="preserve">the </w:t>
+      </w:r>
+      <w:r>
+        <w:t>Indonesian language hate</w:t>
+      </w:r>
+      <w:r>
+        <w:rPr>
+          <w:lang w:val="en-US"/>
+        </w:rPr>
+        <w:t xml:space="preserve"> </w:t>
+      </w:r>
+      <w:r>
+        <w:t>speech dataset, we used data originated from previous related work by [4]. Ibrohim and Budi [4] crawled tweets from Twitter and annotated the text with the help of 30 diverse annotators. The annotation not only includes whether or not the text falls into hate</w:t>
+      </w:r>
+      <w:r>
+        <w:rPr>
+          <w:lang w:val="en-US"/>
+        </w:rPr>
+        <w:t xml:space="preserve"> </w:t>
+      </w:r>
+      <w:r>
+        <w:t xml:space="preserve">speech, abusive, or normal, but also its target, category, and level. For </w:t>
+      </w:r>
+      <w:r>
+        <w:rPr>
+          <w:lang w:val="en-US"/>
+        </w:rPr>
+        <w:t xml:space="preserve">the </w:t>
+      </w:r>
+      <w:r>
+        <w:t>English language, we use data from Jigsaw. The data comes from various conversations over the internet</w:t>
+      </w:r>
+      <w:r>
+        <w:rPr>
+          <w:lang w:val="en-US"/>
+        </w:rPr>
+        <w:t>,</w:t>
+      </w:r>
+      <w:r>
+        <w:t xml:space="preserve"> annotated by dozens and up to thousands of annotators per text. The data also has rich and detailed labels up to its level and category. </w:t>
+      </w:r>
+      <w:r>
+        <w:rPr>
+          <w:lang w:val="en-US"/>
+        </w:rPr>
+        <w:t>However,</w:t>
+      </w:r>
+      <w:r>
+        <w:t xml:space="preserve"> the fine-grained labels d</w:t>
+      </w:r>
+      <w:r>
+        <w:rPr>
+          <w:lang w:val="en-US"/>
+        </w:rPr>
+        <w:t xml:space="preserve">id not </w:t>
+      </w:r>
+      <w:r>
+        <w:t>exactly match. More importantly, the two dataset</w:t>
+      </w:r>
+      <w:r>
+        <w:rPr>
+          <w:lang w:val="en-US"/>
+        </w:rPr>
+        <w:t>s</w:t>
+      </w:r>
+      <w:r>
+        <w:t xml:space="preserve"> differ in </w:t>
+      </w:r>
+      <w:r>
+        <w:rPr>
+          <w:lang w:val="en-US"/>
+        </w:rPr>
+        <w:t>their</w:t>
+      </w:r>
+      <w:r>
+        <w:t xml:space="preserve"> main label. Ibrohim and Bud</w:t>
+      </w:r>
+      <w:r>
+        <w:rPr>
+          <w:lang w:val="en-US"/>
+        </w:rPr>
+        <w:t>i</w:t>
+      </w:r>
+      <w:r>
+        <w:t xml:space="preserve"> [4] annotate the text into normal, abusive, or hate</w:t>
+      </w:r>
+      <w:r>
+        <w:rPr>
+          <w:lang w:val="en-US"/>
+        </w:rPr>
+        <w:t xml:space="preserve"> </w:t>
+      </w:r>
+      <w:r>
+        <w:t>speech</w:t>
+      </w:r>
+      <w:r>
+        <w:rPr>
+          <w:lang w:val="en-US"/>
+        </w:rPr>
+        <w:t>.</w:t>
+      </w:r>
+      <w:r>
+        <w:t xml:space="preserve"> </w:t>
+      </w:r>
+      <w:r>
+        <w:rPr>
+          <w:lang w:val="en-US"/>
+        </w:rPr>
+        <w:t>Me</w:t>
+      </w:r>
+      <w:r>
+        <w:t>anwhile</w:t>
+      </w:r>
+      <w:r>
+        <w:rPr>
+          <w:lang w:val="en-US"/>
+        </w:rPr>
+        <w:t>,</w:t>
+      </w:r>
+      <w:r>
+        <w:t xml:space="preserve"> Jigsaw annotate</w:t>
+      </w:r>
+      <w:r>
+        <w:rPr>
+          <w:lang w:val="en-US"/>
+        </w:rPr>
+        <w:t>s</w:t>
+      </w:r>
+      <w:r>
+        <w:t xml:space="preserve"> the text into normal or toxic. We simplify the label of [4] into a simple binary label indicating the text is normal or hate</w:t>
+      </w:r>
+      <w:r>
+        <w:rPr>
+          <w:lang w:val="en-US"/>
+        </w:rPr>
+        <w:t xml:space="preserve"> </w:t>
+      </w:r>
+      <w:r>
+        <w:t>speech/abusive.</w:t>
+      </w:r>
+      <w:r>
+        <w:rPr>
+          <w:lang w:val="en-US"/>
+        </w:rPr>
+        <w:t xml:space="preserve"> </w:t>
+      </w:r>
+      <w:r>
+        <w:t>The</w:t>
+      </w:r>
+      <w:r>
+        <w:rPr>
+          <w:lang w:val="en-US"/>
+        </w:rPr>
+        <w:t xml:space="preserve"> hate</w:t>
+      </w:r>
+      <w:r>
+        <w:rPr>
+          <w:lang w:val="en-US"/>
+        </w:rPr>
+        <w:t xml:space="preserve"> </w:t>
+      </w:r>
+      <w:r>
+        <w:rPr>
+          <w:lang w:val="en-US"/>
+        </w:rPr>
+        <w:t>speech dataset</w:t>
+      </w:r>
+      <w:r>
+        <w:t xml:space="preserve"> details can be seen </w:t>
+      </w:r>
+      <w:r>
+        <w:rPr>
+          <w:lang w:val="en-US"/>
+        </w:rPr>
+        <w:t>in</w:t>
+      </w:r>
+      <w:r>
+        <w:t xml:space="preserve"> Table I</w:t>
+      </w:r>
+      <w:r>
+        <w:rPr>
+          <w:lang w:val="en-US"/>
+        </w:rPr>
+        <w:t>I</w:t>
+      </w:r>
+      <w:r>
+        <w:t>.</w:t>
+      </w:r>
+    </w:p>
+    <w:p>
+      <w:pPr>
         <w:pStyle w:val="tablehead"/>
       </w:pPr>
       <w:r>
-        <w:t>Hate-speech Dataset Details</w:t>
+        <w:t>Hate</w:t>
+      </w:r>
+      <w:r>
+        <w:t xml:space="preserve"> S</w:t>
+      </w:r>
+      <w:r>
+        <w:t>peech Dataset Details</w:t>
       </w:r>
     </w:p>
     <w:tbl>
@@ -2142,7 +3269,19 @@
               <w:rPr>
                 <w:color w:val="000000"/>
               </w:rPr>
-              <w:t>Hate-speech</w:t>
+              <w:t>Hate</w:t>
+            </w:r>
+            <w:r>
+              <w:rPr>
+                <w:color w:val="000000"/>
+              </w:rPr>
+              <w:t xml:space="preserve"> </w:t>
+            </w:r>
+            <w:r>
+              <w:rPr>
+                <w:color w:val="000000"/>
+              </w:rPr>
+              <w:t>speech</w:t>
             </w:r>
           </w:p>
         </w:tc>
@@ -2288,7 +3427,19 @@
               <w:rPr>
                 <w:color w:val="000000"/>
               </w:rPr>
-              <w:t>Hate-speech</w:t>
+              <w:t>Hate</w:t>
+            </w:r>
+            <w:r>
+              <w:rPr>
+                <w:color w:val="000000"/>
+              </w:rPr>
+              <w:t xml:space="preserve"> </w:t>
+            </w:r>
+            <w:r>
+              <w:rPr>
+                <w:color w:val="000000"/>
+              </w:rPr>
+              <w:t>speech</w:t>
             </w:r>
           </w:p>
         </w:tc>
@@ -2423,32 +3574,32 @@
     <w:p>
       <w:pPr>
         <w:pStyle w:val="BodyText"/>
-      </w:pPr>
-      <w:r>
-        <w:t>The data is split into training, validation, and test sets. Each experiment will train the model using the training set and validate it to the validation set on each epoch. After each epoch, we will evaluate whether we will continue, reduce the learning rate, or stop the training process based on validation set performance and the hyperparameter set on each condition.</w:t>
-      </w:r>
-      <w:r>
-        <w:rPr>
-          <w:lang w:val="en-US"/>
-        </w:rPr>
-        <w:t xml:space="preserve"> </w:t>
-      </w:r>
-      <w:r>
-        <w:t>In the end, we use the model from the best performing epoch based on its validation performance to predict the test set.</w:t>
+        <w:rPr>
+          <w:lang w:val="en-US"/>
+        </w:rPr>
+      </w:pPr>
+      <w:r>
+        <w:rPr>
+          <w:lang w:val="en-US"/>
+        </w:rPr>
+        <w:t xml:space="preserve">From the dataset detailed in Table I &amp; II, the training data further split into training and validation set with a 90:10 ratio. The split was done in a stratified fashion, conserving the distribution of labels between the training &amp; validation set. The result is a dataset separated into training, validation, and test sets. </w:t>
       </w:r>
     </w:p>
     <w:p>
       <w:pPr>
         <w:pStyle w:val="BodyText"/>
-        <w:rPr>
-          <w:lang w:val="en-US"/>
-        </w:rPr>
-      </w:pPr>
-      <w:r>
-        <w:rPr>
-          <w:lang w:val="en-US"/>
-        </w:rPr>
-        <w:t>On feature-based experiment, we set the final layer dropout probability to 0.2, the learning rate reducer patience to 5, and the early stopping patience to 12. On full fine-tune experiment, we set the final layer dropout probability to 0.2, the learning rate reducer patience to 0, and the early stopping patience to 4. Every validation and prediction use 0.5 as its label threshold.</w:t>
+      </w:pPr>
+      <w:r>
+        <w:t>Each experiment will train the model using the training set and validate it to the validation set on each epoch. After each epoch, we will evaluate whether we will continue, reduce the learning rate, or stop the training process based on validation set performance and the hyperparameter set on each condition.</w:t>
+      </w:r>
+      <w:r>
+        <w:rPr>
+          <w:lang w:val="en-US"/>
+        </w:rPr>
+        <w:t xml:space="preserve"> </w:t>
+      </w:r>
+      <w:r>
+        <w:t>In the end, we use the model from the best performing epoch based on its validation performance to predict the test set.</w:t>
       </w:r>
     </w:p>
     <w:p>
@@ -2462,133 +3613,161 @@
         <w:rPr>
           <w:lang w:val="en-US"/>
         </w:rPr>
-        <w:t xml:space="preserve">To ensure reproducibility, </w:t>
-      </w:r>
-      <w:r>
-        <w:rPr>
-          <w:lang w:val="en-US"/>
-        </w:rPr>
-        <w:t>we set every random seed possible on each experiment. On the feature-based experiment, we average the result of 6 different runs by varying the seed from 1-6. Running the same experiment on feature-based approach results in the same final score. On the full fine-tune experiment, we only run one experiment</w:t>
-      </w:r>
-      <w:r>
-        <w:rPr>
-          <w:lang w:val="en-US"/>
-        </w:rPr>
-        <w:t>.</w:t>
-      </w:r>
-      <w:r>
-        <w:rPr>
-          <w:lang w:val="en-US"/>
-        </w:rPr>
-        <w:t xml:space="preserve"> </w:t>
-      </w:r>
-      <w:r>
-        <w:rPr>
-          <w:lang w:val="en-US"/>
-        </w:rPr>
-        <w:t>While the result should not differ substantially,</w:t>
-      </w:r>
-      <w:r>
-        <w:rPr>
-          <w:lang w:val="en-US"/>
-        </w:rPr>
-        <w:t xml:space="preserve"> the</w:t>
-      </w:r>
-      <w:r>
-        <w:rPr>
-          <w:lang w:val="en-US"/>
-        </w:rPr>
-        <w:t xml:space="preserve"> exact</w:t>
-      </w:r>
-      <w:r>
-        <w:rPr>
-          <w:lang w:val="en-US"/>
-        </w:rPr>
-        <w:t xml:space="preserve"> reproducibility cannot be guaranteed as the training was done on a TPU</w:t>
-      </w:r>
-      <w:r>
-        <w:rPr>
-          <w:rStyle w:val="FootnoteReference"/>
-          <w:lang w:val="en-US"/>
-        </w:rPr>
-        <w:footnoteReference w:id="3"/>
-      </w:r>
-      <w:r>
-        <w:rPr>
-          <w:lang w:val="en-US"/>
-        </w:rPr>
-        <w:t>.</w:t>
+        <w:t xml:space="preserve">On </w:t>
+      </w:r>
+      <w:r>
+        <w:rPr>
+          <w:lang w:val="en-US"/>
+        </w:rPr>
+        <w:t xml:space="preserve">the </w:t>
+      </w:r>
+      <w:r>
+        <w:rPr>
+          <w:lang w:val="en-US"/>
+        </w:rPr>
+        <w:t>feature-based experiment, we set the final layer dropout probability to 0.2, the learning rate reducer patience to 5, and the early stopping patience to 12. On full fine-tune experiment, we set the final layer dropout probability to 0.2, the learning rate reducer patience to 0, and the early stopping patience to 4. Every validation and prediction use 0.5 as its label threshold.</w:t>
       </w:r>
     </w:p>
     <w:p>
       <w:pPr>
-        <w:pStyle w:val="Heading1"/>
-      </w:pPr>
-      <w:r>
-        <w:t>Results</w:t>
+        <w:pStyle w:val="BodyText"/>
+        <w:rPr>
+          <w:lang w:val="en-US"/>
+        </w:rPr>
+      </w:pPr>
+      <w:r>
+        <w:rPr>
+          <w:lang w:val="en-US"/>
+        </w:rPr>
+        <w:t xml:space="preserve">To ensure reproducibility, </w:t>
+      </w:r>
+      <w:r>
+        <w:rPr>
+          <w:lang w:val="en-US"/>
+        </w:rPr>
+        <w:t xml:space="preserve">we set every random seed possible on each experiment. On the feature-based </w:t>
+      </w:r>
+      <w:r>
+        <w:rPr>
+          <w:lang w:val="en-US"/>
+        </w:rPr>
+        <w:lastRenderedPageBreak/>
+        <w:t>experiment, we average the result of 6 different runs by varying the seed from 1-6. Running the same experiment on</w:t>
+      </w:r>
+      <w:r>
+        <w:rPr>
+          <w:lang w:val="en-US"/>
+        </w:rPr>
+        <w:t xml:space="preserve"> the</w:t>
+      </w:r>
+      <w:r>
+        <w:rPr>
+          <w:lang w:val="en-US"/>
+        </w:rPr>
+        <w:t xml:space="preserve"> feature-based approach</w:t>
+      </w:r>
+      <w:r>
+        <w:rPr>
+          <w:lang w:val="en-US"/>
+        </w:rPr>
+        <w:t xml:space="preserve"> will</w:t>
+      </w:r>
+      <w:r>
+        <w:rPr>
+          <w:lang w:val="en-US"/>
+        </w:rPr>
+        <w:t xml:space="preserve"> result in the same final score. On the full fine-tune experiment, we only run one experiment</w:t>
+      </w:r>
+      <w:r>
+        <w:rPr>
+          <w:lang w:val="en-US"/>
+        </w:rPr>
+        <w:t>.</w:t>
+      </w:r>
+      <w:r>
+        <w:rPr>
+          <w:lang w:val="en-US"/>
+        </w:rPr>
+        <w:t xml:space="preserve"> </w:t>
+      </w:r>
+      <w:r>
+        <w:rPr>
+          <w:lang w:val="en-US"/>
+        </w:rPr>
+        <w:t>While the result should not differ substantially,</w:t>
+      </w:r>
+      <w:r>
+        <w:rPr>
+          <w:lang w:val="en-US"/>
+        </w:rPr>
+        <w:t xml:space="preserve"> the</w:t>
+      </w:r>
+      <w:r>
+        <w:rPr>
+          <w:lang w:val="en-US"/>
+        </w:rPr>
+        <w:t xml:space="preserve"> exact</w:t>
+      </w:r>
+      <w:r>
+        <w:rPr>
+          <w:lang w:val="en-US"/>
+        </w:rPr>
+        <w:t xml:space="preserve"> reproducibility cannot be guaranteed as the training was done on a TPU</w:t>
+      </w:r>
+      <w:r>
+        <w:rPr>
+          <w:rStyle w:val="FootnoteReference"/>
+          <w:lang w:val="en-US"/>
+        </w:rPr>
+        <w:footnoteReference w:id="3"/>
+      </w:r>
+      <w:r>
+        <w:rPr>
+          <w:lang w:val="en-US"/>
+        </w:rPr>
+        <w:t>.</w:t>
       </w:r>
     </w:p>
     <w:p>
       <w:pPr>
-        <w:pStyle w:val="BodyText"/>
-        <w:rPr>
-          <w:lang w:val="en-US"/>
-        </w:rPr>
-      </w:pPr>
-      <w:r>
-        <w:rPr>
-          <w:lang w:val="en-US"/>
-        </w:rPr>
-        <w:t xml:space="preserve">We build the system as mentioned in the previous section. </w:t>
-      </w:r>
-      <w:r>
-        <w:t>The next subsection talk in detail about the result by each training approach.</w:t>
+        <w:pStyle w:val="Heading1"/>
+      </w:pPr>
+      <w:r>
+        <w:t>Results</w:t>
       </w:r>
     </w:p>
     <w:p>
       <w:pPr>
-        <w:pStyle w:val="Heading2"/>
-      </w:pPr>
-      <w:r>
-        <w:t>Feature-based experiment</w:t>
+        <w:pStyle w:val="BodyText"/>
+        <w:rPr>
+          <w:lang w:val="en-US"/>
+        </w:rPr>
+      </w:pPr>
+      <w:r>
+        <w:rPr>
+          <w:lang w:val="en-US"/>
+        </w:rPr>
+        <w:t xml:space="preserve">We build the system as mentioned in the previous section. </w:t>
+      </w:r>
+      <w:r>
+        <w:t xml:space="preserve">The next subsection talk in detail about the result </w:t>
+      </w:r>
+      <w:r>
+        <w:rPr>
+          <w:lang w:val="en-US"/>
+        </w:rPr>
+        <w:t>of</w:t>
+      </w:r>
+      <w:r>
+        <w:t xml:space="preserve"> each training approach.</w:t>
       </w:r>
     </w:p>
     <w:p>
       <w:pPr>
-        <w:pStyle w:val="BodyText"/>
-      </w:pPr>
-      <w:r>
-        <w:t xml:space="preserve">The result of feature-based experiment </w:t>
-      </w:r>
-      <w:r>
-        <w:rPr>
-          <w:lang w:val="en-US"/>
-        </w:rPr>
-        <w:t>with</w:t>
-      </w:r>
-      <w:r>
-        <w:t xml:space="preserve"> XLM-R</w:t>
-      </w:r>
-      <w:r>
-        <w:rPr>
-          <w:lang w:val="en-US"/>
-        </w:rPr>
-        <w:t xml:space="preserve"> model</w:t>
-      </w:r>
-      <w:r>
-        <w:t xml:space="preserve"> on all datasets can be seen on Fig 1. Through this result, we can see that adding</w:t>
-      </w:r>
-      <w:r>
-        <w:rPr>
-          <w:lang w:val="en-US"/>
-        </w:rPr>
-        <w:t xml:space="preserve"> English data</w:t>
-      </w:r>
-      <w:r>
-        <w:t xml:space="preserve"> can help the performance of the model. On [2] &amp; [3] dataset, adding English data consistently improves the performance. But on [4], there's a point where the added English data results in worse performance. We hypothesize this is due to the large difference in what constitutes hate-speech (or toxic by Jigsaw dataset) between the datasets used.</w:t>
-      </w:r>
-      <w:r>
-        <w:t xml:space="preserve"> </w:t>
+        <w:pStyle w:val="Heading2"/>
+      </w:pPr>
+      <w:r>
+        <w:t>Feature-based experiment</w:t>
       </w:r>
     </w:p>
     <w:p>
@@ -2596,7 +3775,16 @@
         <w:pStyle w:val="BodyText"/>
       </w:pPr>
       <w:r>
-        <w:t xml:space="preserve">The result of feature-based experiment </w:t>
+        <w:t xml:space="preserve">The result of </w:t>
+      </w:r>
+      <w:r>
+        <w:rPr>
+          <w:lang w:val="en-US"/>
+        </w:rPr>
+        <w:t xml:space="preserve">the </w:t>
+      </w:r>
+      <w:r>
+        <w:t xml:space="preserve">feature-based experiment </w:t>
       </w:r>
       <w:r>
         <w:rPr>
@@ -2605,22 +3793,70 @@
         <w:t>with</w:t>
       </w:r>
       <w:r>
-        <w:t xml:space="preserve"> mBERT </w:t>
-      </w:r>
-      <w:r>
-        <w:rPr>
-          <w:lang w:val="en-US"/>
-        </w:rPr>
-        <w:t xml:space="preserve">model </w:t>
-      </w:r>
-      <w:r>
-        <w:t>on all datasets can be seen on Fig 2. The same phenomena is observed on mBERT based experiment, although the performance is substantially lower. This is expected as XLM-R is designed to improve mBERT on various design choices</w:t>
-      </w:r>
-      <w:r>
-        <w:rPr>
-          <w:lang w:val="en-US"/>
-        </w:rPr>
-        <w:t>.</w:t>
+        <w:t xml:space="preserve"> XLM-R</w:t>
+      </w:r>
+      <w:r>
+        <w:rPr>
+          <w:lang w:val="en-US"/>
+        </w:rPr>
+        <w:t xml:space="preserve"> model</w:t>
+      </w:r>
+      <w:r>
+        <w:t xml:space="preserve"> on all datasets can be seen </w:t>
+      </w:r>
+      <w:r>
+        <w:rPr>
+          <w:lang w:val="en-US"/>
+        </w:rPr>
+        <w:t>in</w:t>
+      </w:r>
+      <w:r>
+        <w:t xml:space="preserve"> Fig 1. Through this result, we can see that adding</w:t>
+      </w:r>
+      <w:r>
+        <w:rPr>
+          <w:lang w:val="en-US"/>
+        </w:rPr>
+        <w:t xml:space="preserve"> English data</w:t>
+      </w:r>
+      <w:r>
+        <w:t xml:space="preserve"> can help the performance of the model. On [2] &amp; [3] dataset, adding English </w:t>
+      </w:r>
+      <w:r>
+        <w:rPr>
+          <w:lang w:val="en-US"/>
+        </w:rPr>
+        <w:t xml:space="preserve">language </w:t>
+      </w:r>
+      <w:r>
+        <w:t xml:space="preserve">data consistently improves the performance. </w:t>
+      </w:r>
+      <w:r>
+        <w:rPr>
+          <w:lang w:val="en-US"/>
+        </w:rPr>
+        <w:t>However,</w:t>
+      </w:r>
+      <w:r>
+        <w:t xml:space="preserve"> on [4], there</w:t>
+      </w:r>
+      <w:r>
+        <w:rPr>
+          <w:lang w:val="en-US"/>
+        </w:rPr>
+        <w:t xml:space="preserve"> i</w:t>
+      </w:r>
+      <w:r>
+        <w:t>s a point where the added English data results in worse performance. We hypothesize this is due to the large difference in what constitutes hate</w:t>
+      </w:r>
+      <w:r>
+        <w:rPr>
+          <w:lang w:val="en-US"/>
+        </w:rPr>
+        <w:t xml:space="preserve"> </w:t>
+      </w:r>
+      <w:r>
+        <w:t>speech (or toxic by Jigsaw dataset) between the datasets used.</w:t>
       </w:r>
       <w:r>
         <w:t xml:space="preserve"> </w:t>
@@ -2629,15 +3865,101 @@
     <w:p>
       <w:pPr>
         <w:pStyle w:val="BodyText"/>
-        <w:rPr>
-          <w:lang w:val="en-US"/>
-        </w:rPr>
-      </w:pPr>
-      <w:r>
-        <w:rPr>
-          <w:lang w:val="en-US"/>
-        </w:rPr>
-        <w:t>Defining the gain as the difference between monolingual and its highest multilingual performance, Table III shows the gains averaged on all dataset across total data and model. The highest gain can be seen on the lowest amount of total data used, 500, with F1-score gain of 0.176 using XLM-R</w:t>
+      </w:pPr>
+      <w:r>
+        <w:t xml:space="preserve">The result of </w:t>
+      </w:r>
+      <w:r>
+        <w:rPr>
+          <w:lang w:val="en-US"/>
+        </w:rPr>
+        <w:t xml:space="preserve">the </w:t>
+      </w:r>
+      <w:r>
+        <w:t xml:space="preserve">feature-based experiment </w:t>
+      </w:r>
+      <w:r>
+        <w:rPr>
+          <w:lang w:val="en-US"/>
+        </w:rPr>
+        <w:t>with</w:t>
+      </w:r>
+      <w:r>
+        <w:t xml:space="preserve"> mBERT </w:t>
+      </w:r>
+      <w:r>
+        <w:rPr>
+          <w:lang w:val="en-US"/>
+        </w:rPr>
+        <w:t xml:space="preserve">model </w:t>
+      </w:r>
+      <w:r>
+        <w:t xml:space="preserve">on all datasets can be seen </w:t>
+      </w:r>
+      <w:r>
+        <w:rPr>
+          <w:lang w:val="en-US"/>
+        </w:rPr>
+        <w:t>in</w:t>
+      </w:r>
+      <w:r>
+        <w:t xml:space="preserve"> Fig 2. The same </w:t>
+      </w:r>
+      <w:r>
+        <w:rPr>
+          <w:lang w:val="en-US"/>
+        </w:rPr>
+        <w:t>phenomenon</w:t>
+      </w:r>
+      <w:r>
+        <w:t xml:space="preserve"> is observed on mBERT based experiment, although the performance is substantially lower. This is expected as XLM-R is designed to improve mBERT on various design choices</w:t>
+      </w:r>
+      <w:r>
+        <w:rPr>
+          <w:lang w:val="en-US"/>
+        </w:rPr>
+        <w:t>.</w:t>
+      </w:r>
+      <w:r>
+        <w:t xml:space="preserve"> </w:t>
+      </w:r>
+    </w:p>
+    <w:p>
+      <w:pPr>
+        <w:pStyle w:val="BodyText"/>
+        <w:rPr>
+          <w:lang w:val="en-US"/>
+        </w:rPr>
+      </w:pPr>
+      <w:r>
+        <w:rPr>
+          <w:lang w:val="en-US"/>
+        </w:rPr>
+        <w:t>Defining the gain as the difference between monolingual and its highest multilingual performance, Table III shows the gains averaged on all dataset</w:t>
+      </w:r>
+      <w:r>
+        <w:rPr>
+          <w:lang w:val="en-US"/>
+        </w:rPr>
+        <w:t>s</w:t>
+      </w:r>
+      <w:r>
+        <w:rPr>
+          <w:lang w:val="en-US"/>
+        </w:rPr>
+        <w:t xml:space="preserve"> across total data and model. The highest gain can be seen on the lowest amount of total data used, 500, with</w:t>
+      </w:r>
+      <w:r>
+        <w:rPr>
+          <w:lang w:val="en-US"/>
+        </w:rPr>
+        <w:t xml:space="preserve"> an</w:t>
+      </w:r>
+      <w:r>
+        <w:rPr>
+          <w:lang w:val="en-US"/>
+        </w:rPr>
+        <w:t xml:space="preserve"> F1-score gain of 0.176 using XLM-R</w:t>
       </w:r>
       <w:r>
         <w:rPr>
@@ -2679,7 +4001,19 @@
         <w:rPr>
           <w:lang w:val="en-US"/>
         </w:rPr>
-        <w:t xml:space="preserve"> that the lower the amount of data used; the more gains yield by adding English data to the training set.</w:t>
+        <w:t xml:space="preserve"> that the lower the amount of data used</w:t>
+      </w:r>
+      <w:r>
+        <w:rPr>
+          <w:lang w:val="en-US"/>
+        </w:rPr>
+        <w:t>,</w:t>
+      </w:r>
+      <w:r>
+        <w:rPr>
+          <w:lang w:val="en-US"/>
+        </w:rPr>
+        <w:t xml:space="preserve"> the more gains yield by adding English data to the training set.</w:t>
       </w:r>
     </w:p>
     <w:p>
@@ -3238,7 +4572,19 @@
         <w:rPr>
           <w:lang w:val="en-US"/>
         </w:rPr>
-        <w:t xml:space="preserve">better Indonesian text classification model. On [2] dataset, the highest performance achieved on zero-shot scenario where it yielded 0.893 F1-score, improving the previous works of 0.834. On [3] dataset, the highest performance achieved on </w:t>
+        <w:t xml:space="preserve">better Indonesian text classification model. On [2] dataset, the highest performance achieved on </w:t>
+      </w:r>
+      <w:r>
+        <w:rPr>
+          <w:lang w:val="en-US"/>
+        </w:rPr>
+        <w:t xml:space="preserve">the </w:t>
+      </w:r>
+      <w:r>
+        <w:rPr>
+          <w:lang w:val="en-US"/>
+        </w:rPr>
+        <w:t xml:space="preserve">zero-shot scenario where it yielded 0.893 F1-score, improving the previous works of 0.834. On [3] dataset, the highest performance achieved on </w:t>
       </w:r>
       <w:r>
         <w:rPr>
@@ -3250,7 +4596,13 @@
         <w:rPr>
           <w:lang w:val="en-US"/>
         </w:rPr>
-        <w:t xml:space="preserve"> scenario where it yielded perfect F1-score, improving the previous works of 0,9369. On [4] dataset, the highest performance achieved on multilingual(3) scenario where it yielded 0.898 F1-score and 89.9% accuracy. To provide a fair comparison with</w:t>
+        <w:t xml:space="preserve"> scenario where it yielded perfect F1-score, </w:t>
+      </w:r>
+      <w:r>
+        <w:rPr>
+          <w:lang w:val="en-US"/>
+        </w:rPr>
+        <w:t>improving the previous works of 0,9369. On [4] dataset, the highest performance achieved on multilingual(3) scenario where it yielded 0.898 F1-score and 89.9% accuracy. To provide a fair comparison with</w:t>
       </w:r>
       <w:r>
         <w:rPr>
@@ -3296,7 +4648,79 @@
         <w:pStyle w:val="BodyText"/>
       </w:pPr>
       <w:r>
-        <w:t>In this work, we investigate the use of Indonesian and English text data with multilingual language models to  improve Indonesian language's lack of data. Through experiment on sentiment analysis and hate-speech detection task, we show that the addition of English text data with the utilization of multilingual language models can improve model performance on Indonesian tasks. The less Indonesian text data used, the greater improvement yielded from adding English text data. And finally, the full utilization of a pre-trained language model combined with added data by multilingual representation have successfully improved the result of Indonesian sentiment analysis and hate-speech detection.</w:t>
+        <w:t>In this work, we investigate the use of Indonesian and English text data with multilingual language models to</w:t>
+      </w:r>
+      <w:r>
+        <w:rPr>
+          <w:lang w:val="en-US"/>
+        </w:rPr>
+        <w:t xml:space="preserve"> </w:t>
+      </w:r>
+      <w:r>
+        <w:t>improve Indonesian language's lack of data. Through experiment</w:t>
+      </w:r>
+      <w:r>
+        <w:rPr>
+          <w:lang w:val="en-US"/>
+        </w:rPr>
+        <w:t>s</w:t>
+      </w:r>
+      <w:r>
+        <w:t xml:space="preserve"> on sentiment analysis and hate</w:t>
+      </w:r>
+      <w:r>
+        <w:rPr>
+          <w:lang w:val="en-US"/>
+        </w:rPr>
+        <w:t xml:space="preserve"> </w:t>
+      </w:r>
+      <w:r>
+        <w:t xml:space="preserve">speech detection task, we show that the addition of English text data with the utilization of multilingual language models can improve model performance on Indonesian tasks. The less </w:t>
+      </w:r>
+      <w:r>
+        <w:rPr>
+          <w:lang w:val="en-US"/>
+        </w:rPr>
+        <w:t xml:space="preserve">the </w:t>
+      </w:r>
+      <w:r>
+        <w:t>Indonesian</w:t>
+      </w:r>
+      <w:r>
+        <w:rPr>
+          <w:lang w:val="en-US"/>
+        </w:rPr>
+        <w:t xml:space="preserve"> language</w:t>
+      </w:r>
+      <w:r>
+        <w:t xml:space="preserve"> text data used, the greater improvement yielded from adding English text data. </w:t>
+      </w:r>
+      <w:r>
+        <w:rPr>
+          <w:lang w:val="en-US"/>
+        </w:rPr>
+        <w:t>Finally</w:t>
+      </w:r>
+      <w:r>
+        <w:t xml:space="preserve">, the full utilization of a pre-trained language model combined with added data by multilingual representation </w:t>
+      </w:r>
+      <w:r>
+        <w:rPr>
+          <w:lang w:val="en-US"/>
+        </w:rPr>
+        <w:t>has</w:t>
+      </w:r>
+      <w:r>
+        <w:t xml:space="preserve"> successfully improved the result of Indonesian sentiment analysis and hate</w:t>
+      </w:r>
+      <w:r>
+        <w:rPr>
+          <w:lang w:val="en-US"/>
+        </w:rPr>
+        <w:t xml:space="preserve"> </w:t>
+      </w:r>
+      <w:r>
+        <w:t>speech detection.</w:t>
       </w:r>
     </w:p>
     <w:p>
@@ -3349,7 +4773,10 @@
         <w:ind w:start="17.70pt" w:hanging="17.70pt"/>
       </w:pPr>
       <w:r>
-        <w:t>I. A.P. A. Crisdayanti &amp; A. Purwarianti. “Improving Bi-LSTM Performance for Indonesian Sentiment Analysis Using Paragraph Vector”. In: (2019).</w:t>
+        <w:t>Purwarianti, Ayu, and Ida Ayu Putu Ari Crisdayanti. “Improving Bi-LSTM Performance for Indonesian Sentiment Analysis Using Paragraph Vector.” 2019 International Conference of Advanced Informatics: Concepts, Theory and Applications (ICAICTA), 2019, pp. 1–5. IEEE Xplore, doi:10.1109/ICAICTA.2019.8904199.</w:t>
+      </w:r>
+      <w:r>
+        <w:t xml:space="preserve"> </w:t>
       </w:r>
     </w:p>
     <w:p>
@@ -3486,7 +4913,11 @@
         <w:ind w:start="17.70pt" w:hanging="17.70pt"/>
       </w:pPr>
       <w:r>
-        <w:t>Anders Søgaard, Sebastian Ruder, and Ivan Vulic. On the limitations of unsupervised bilingual dictionary induction. In Proceedings of the 56th Annual Meeting of the Association for Computational Linguistics (Volume 1: Long Papers), pp. 778–788, Melbourne, Australia, July 2018. Association for Computational Linguistics. doi: 10.18653/v1/P18-1072. URL https: //www.aclweb.org/anthology/P18-1072.</w:t>
+        <w:t xml:space="preserve">Anders Søgaard, Sebastian Ruder, and Ivan Vulic. On the limitations of unsupervised bilingual dictionary induction. In Proceedings of the 56th Annual Meeting of the Association for Computational Linguistics (Volume 1: Long Papers), pp. 778–788, Melbourne, Australia, July 2018. Association for Computational Linguistics. doi: </w:t>
+      </w:r>
+      <w:r>
+        <w:lastRenderedPageBreak/>
+        <w:t>10.18653/v1/P18-1072. URL https: //www.aclweb.org/anthology/P18-1072.</w:t>
       </w:r>
     </w:p>
     <w:p>
@@ -3637,7 +5068,7 @@
         <w:sz w:val="16"/>
         <w:szCs w:val="16"/>
       </w:rPr>
-      <w:t>XXX-X-XXXX-XXXX-X/XX/$XX.00 ©20XX IEEE</w:t>
+      <w:t>978-1-7281-8038-0/20/$31.00 ©2020 IEEE</w:t>
     </w:r>
   </w:p>
 </w:ftr>
@@ -5613,6 +7044,7 @@
   <w:style w:type="character" w:default="1" w:styleId="DefaultParagraphFont">
     <w:name w:val="Default Paragraph Font"/>
     <w:uiPriority w:val="1"/>
+    <w:semiHidden/>
     <w:unhideWhenUsed/>
   </w:style>
   <w:style w:type="table" w:default="1" w:styleId="TableNormal">

</xml_diff>

<commit_message>
Update paper with newer revision
</commit_message>
<xml_diff>
--- a/docs/paper/Improving Indonesian Text Classification Using Multilingual Language Model.docx
+++ b/docs/paper/Improving Indonesian Text Classification Using Multilingual Language Model.docx
@@ -765,7 +765,7 @@
         <w:pStyle w:val="Heading1"/>
       </w:pPr>
       <w:r>
-        <w:t>Proposed Method</w:t>
+        <w:t>Multilingual Language Model for Indonesian Text Classification</w:t>
       </w:r>
     </w:p>
     <w:p>
@@ -881,7 +881,14 @@
         <w:rPr>
           <w:lang w:val="en-US"/>
         </w:rPr>
-        <w:t xml:space="preserve"> unit (GRU)</w:t>
+        <w:t xml:space="preserve"> unit </w:t>
+      </w:r>
+      <w:r>
+        <w:rPr>
+          <w:lang w:val="en-US"/>
+        </w:rPr>
+        <w:lastRenderedPageBreak/>
+        <w:t>(GRU)</w:t>
       </w:r>
       <w:r>
         <w:rPr>
@@ -905,14 +912,7 @@
         <w:rPr>
           <w:lang w:val="en-US"/>
         </w:rPr>
-        <w:t xml:space="preserve">. While the combination of word </w:t>
-      </w:r>
-      <w:r>
-        <w:rPr>
-          <w:lang w:val="en-US"/>
-        </w:rPr>
-        <w:lastRenderedPageBreak/>
-        <w:t xml:space="preserve">embedding with RNN, LSTM, or GRU as the model </w:t>
+        <w:t xml:space="preserve">. While the combination of word embedding with RNN, LSTM, or GRU as the model </w:t>
       </w:r>
       <w:r>
         <w:rPr>
@@ -1158,68 +1158,22 @@
         <w:rPr>
           <w:lang w:val="en-US"/>
         </w:rPr>
-        <w:t xml:space="preserve">On the other hand, labeled Indonesian data is scarce in comparison to English. To utilize </w:t>
-      </w:r>
-      <w:r>
-        <w:rPr>
-          <w:lang w:val="en-US"/>
-        </w:rPr>
-        <w:t xml:space="preserve">the </w:t>
-      </w:r>
-      <w:r>
-        <w:rPr>
-          <w:lang w:val="en-US"/>
-        </w:rPr>
-        <w:t>English</w:t>
-      </w:r>
-      <w:r>
-        <w:rPr>
-          <w:lang w:val="en-US"/>
-        </w:rPr>
-        <w:t xml:space="preserve"> language</w:t>
-      </w:r>
-      <w:r>
-        <w:rPr>
-          <w:lang w:val="en-US"/>
-        </w:rPr>
-        <w:t xml:space="preserve"> data </w:t>
-      </w:r>
-      <w:r>
-        <w:rPr>
-          <w:lang w:val="en-US"/>
-        </w:rPr>
-        <w:t>on</w:t>
-      </w:r>
-      <w:r>
-        <w:rPr>
-          <w:lang w:val="en-US"/>
-        </w:rPr>
-        <w:t xml:space="preserve"> </w:t>
-      </w:r>
-      <w:r>
-        <w:rPr>
-          <w:lang w:val="en-US"/>
-        </w:rPr>
-        <w:t xml:space="preserve">the </w:t>
-      </w:r>
-      <w:r>
-        <w:rPr>
-          <w:lang w:val="en-US"/>
-        </w:rPr>
-        <w:t xml:space="preserve">Indonesian </w:t>
-      </w:r>
-      <w:r>
-        <w:rPr>
-          <w:lang w:val="en-US"/>
-        </w:rPr>
-        <w:t xml:space="preserve">language </w:t>
-      </w:r>
-      <w:r>
-        <w:rPr>
-          <w:lang w:val="en-US"/>
-        </w:rPr>
-        <w:t xml:space="preserve">task, we need a cross-lingual representation of English and Indonesian language on shared vector space. </w:t>
-      </w:r>
+        <w:t>On the other hand, labeled Indonesian text data is scarce in comparison to English text data. Unfortunately, cross-lingual representation of text has enabled models to do transfer learning across languages. It is now possible to train the model on one language, and fine-tune it to a downstream task in another language. To utilize the English language data on the Indonesian language task, we need a cross-lingual representation of English and Indonesian language on shared vector space</w:t>
+      </w:r>
+      <w:r>
+        <w:rPr>
+          <w:lang w:val="en-US"/>
+        </w:rPr>
+        <w:t xml:space="preserve">. </w:t>
+      </w:r>
+    </w:p>
+    <w:p>
+      <w:pPr>
+        <w:pStyle w:val="BodyText"/>
+        <w:rPr>
+          <w:lang w:val="en-US"/>
+        </w:rPr>
+      </w:pPr>
       <w:r>
         <w:rPr>
           <w:lang w:val="en-US"/>
@@ -1373,18 +1327,12 @@
     <w:p>
       <w:pPr>
         <w:pStyle w:val="BodyText"/>
-      </w:pPr>
-      <w:r>
-        <w:t xml:space="preserve">One such multilingual language model that we used </w:t>
-      </w:r>
-      <w:r>
-        <w:rPr>
-          <w:lang w:val="en-US"/>
-        </w:rPr>
-        <w:t>in</w:t>
-      </w:r>
-      <w:r>
-        <w:t xml:space="preserve"> the experiments is Multilingual BERT [1] and XLM-</w:t>
+        <w:rPr>
+          <w:lang w:val="en-US"/>
+        </w:rPr>
+      </w:pPr>
+      <w:r>
+        <w:t>One such multilingual language model that we used in the experiments is Multilingual BERT [1] and XLM-</w:t>
       </w:r>
       <w:proofErr w:type="spellStart"/>
       <w:r>
@@ -1400,25 +1348,94 @@
       </w:r>
       <w:proofErr w:type="spellEnd"/>
       <w:r>
-        <w:t xml:space="preserve"> and XLM-R). Denoting the number of Transformer blocks as L, the hidden size as H, and the number of self-attention heads as A, Multilingual BERT </w:t>
-      </w:r>
-      <w:r>
-        <w:rPr>
-          <w:lang w:val="en-US"/>
-        </w:rPr>
-        <w:t>was</w:t>
-      </w:r>
-      <w:r>
-        <w:t xml:space="preserve"> using the BERT-base architecture (L=12, H=768, A=12, Total Parameters=110M) and was trained on </w:t>
-      </w:r>
-      <w:r>
-        <w:rPr>
-          <w:lang w:val="en-US"/>
-        </w:rPr>
-        <w:t xml:space="preserve">a </w:t>
-      </w:r>
-      <w:r>
-        <w:t xml:space="preserve">concatenation of Wikipedia corpora from 104 languages. The XLM-R variant that we use in the experiment is XLM-R Large (L = 24, H = 1024, A = 16, 550M params). Following the improvement in </w:t>
+        <w:t xml:space="preserve"> and XLM-R). Denoting the number of Transformer blocks as L, the hidden size as H, and the number of self-attention heads as A, Multilingual BERT was using the BERT-base architecture (L=12, H=768, A=12, Total Parameters=110M) and was trained on a concatenation of Wikipedia corpora from 104 languages. Because the size of Wikipedia for a given language may vary greatly, a certain language like English may be over-represented.</w:t>
+      </w:r>
+      <w:r>
+        <w:rPr>
+          <w:lang w:val="en-US"/>
+        </w:rPr>
+        <w:t xml:space="preserve"> To counteract this, e</w:t>
+      </w:r>
+      <w:r>
+        <w:rPr>
+          <w:lang w:val="en-US"/>
+        </w:rPr>
+        <w:t>xponentially smoothed weighting of the data</w:t>
+      </w:r>
+      <w:r>
+        <w:rPr>
+          <w:lang w:val="en-US"/>
+        </w:rPr>
+        <w:t xml:space="preserve"> was performed to over-sample low recourse languages and under</w:t>
+      </w:r>
+      <w:r>
+        <w:rPr>
+          <w:lang w:val="en-US"/>
+        </w:rPr>
+        <w:t>-</w:t>
+      </w:r>
+      <w:r>
+        <w:rPr>
+          <w:lang w:val="en-US"/>
+        </w:rPr>
+        <w:t>sample high-resource languages</w:t>
+      </w:r>
+      <w:r>
+        <w:rPr>
+          <w:lang w:val="en-US"/>
+        </w:rPr>
+        <w:t>.</w:t>
+      </w:r>
+    </w:p>
+    <w:p>
+      <w:pPr>
+        <w:pStyle w:val="BodyText"/>
+        <w:rPr>
+          <w:lang w:val="en-US"/>
+        </w:rPr>
+      </w:pPr>
+      <w:r>
+        <w:t xml:space="preserve"> </w:t>
+      </w:r>
+    </w:p>
+    <w:p>
+      <w:pPr>
+        <w:pStyle w:val="BodyText"/>
+      </w:pPr>
+      <w:r>
+        <w:rPr>
+          <w:lang w:val="en-US"/>
+        </w:rPr>
+        <w:t xml:space="preserve">The XLM-R model which came after </w:t>
+      </w:r>
+      <w:proofErr w:type="spellStart"/>
+      <w:r>
+        <w:rPr>
+          <w:lang w:val="en-US"/>
+        </w:rPr>
+        <w:t>mBERT</w:t>
+      </w:r>
+      <w:proofErr w:type="spellEnd"/>
+      <w:r>
+        <w:rPr>
+          <w:lang w:val="en-US"/>
+        </w:rPr>
+        <w:t xml:space="preserve"> was designed to improve it in various way</w:t>
+      </w:r>
+      <w:r>
+        <w:rPr>
+          <w:lang w:val="en-US"/>
+        </w:rPr>
+        <w:t>s</w:t>
+      </w:r>
+      <w:r>
+        <w:rPr>
+          <w:lang w:val="en-US"/>
+        </w:rPr>
+        <w:t>. It follows</w:t>
+      </w:r>
+      <w:r>
+        <w:t xml:space="preserve"> the improvement in </w:t>
       </w:r>
       <w:r>
         <w:rPr>
@@ -1436,7 +1453,61 @@
         <w:t>-</w:t>
       </w:r>
       <w:r>
-        <w:t xml:space="preserve">training approach [7] and adding more balanced data across all languages, XLM-R Large </w:t>
+        <w:t>training approach [7]</w:t>
+      </w:r>
+      <w:r>
+        <w:rPr>
+          <w:lang w:val="en-US"/>
+        </w:rPr>
+        <w:t xml:space="preserve">. </w:t>
+      </w:r>
+      <w:r>
+        <w:rPr>
+          <w:lang w:val="en-US"/>
+        </w:rPr>
+        <w:t>It</w:t>
+      </w:r>
+      <w:r>
+        <w:rPr>
+          <w:lang w:val="en-US"/>
+        </w:rPr>
+        <w:t xml:space="preserve"> was trained </w:t>
+      </w:r>
+      <w:r>
+        <w:rPr>
+          <w:lang w:val="en-US"/>
+        </w:rPr>
+        <w:t xml:space="preserve">with dynamic masking, longer sequences, bigger batches, and </w:t>
+      </w:r>
+      <w:r>
+        <w:rPr>
+          <w:lang w:val="en-US"/>
+        </w:rPr>
+        <w:t>without the Next Sentence Prediction</w:t>
+      </w:r>
+      <w:r>
+        <w:rPr>
+          <w:lang w:val="en-US"/>
+        </w:rPr>
+        <w:t xml:space="preserve"> objective.</w:t>
+      </w:r>
+      <w:r>
+        <w:t xml:space="preserve"> </w:t>
+      </w:r>
+      <w:r>
+        <w:rPr>
+          <w:lang w:val="en-US"/>
+        </w:rPr>
+        <w:t xml:space="preserve">The </w:t>
+      </w:r>
+      <w:r>
+        <w:t xml:space="preserve">XLM-R Large </w:t>
+      </w:r>
+      <w:r>
+        <w:rPr>
+          <w:lang w:val="en-US"/>
+        </w:rPr>
+        <w:t xml:space="preserve">also </w:t>
       </w:r>
       <w:r>
         <w:rPr>
@@ -1445,16 +1516,25 @@
         <w:t>has</w:t>
       </w:r>
       <w:r>
-        <w:t xml:space="preserve"> substantially more parameters, better pre</w:t>
-      </w:r>
-      <w:r>
-        <w:rPr>
-          <w:lang w:val="en-US"/>
-        </w:rPr>
-        <w:t>-</w:t>
-      </w:r>
-      <w:r>
-        <w:t xml:space="preserve">training technique, and trained on the </w:t>
+        <w:t xml:space="preserve"> substantially more parameters and </w:t>
+      </w:r>
+      <w:r>
+        <w:rPr>
+          <w:lang w:val="en-US"/>
+        </w:rPr>
+        <w:t xml:space="preserve">was </w:t>
+      </w:r>
+      <w:r>
+        <w:t>trained on</w:t>
+      </w:r>
+      <w:r>
+        <w:rPr>
+          <w:lang w:val="en-US"/>
+        </w:rPr>
+        <w:t xml:space="preserve"> a larger balanced dataset from</w:t>
+      </w:r>
+      <w:r>
+        <w:t xml:space="preserve"> the </w:t>
       </w:r>
       <w:proofErr w:type="spellStart"/>
       <w:r>
@@ -1468,10 +1548,19 @@
         <w:rPr>
           <w:lang w:val="en-US"/>
         </w:rPr>
-        <w:t>containing</w:t>
+        <w:t>that contains</w:t>
       </w:r>
       <w:r>
         <w:t xml:space="preserve"> 100 languages.</w:t>
+      </w:r>
+      <w:r>
+        <w:rPr>
+          <w:lang w:val="en-US"/>
+        </w:rPr>
+        <w:t xml:space="preserve"> </w:t>
+      </w:r>
+      <w:r>
+        <w:t>The XLM-R variant that we use in the experiment is XLM-R Large (L = 24, H = 1024, A = 16, 550M params).</w:t>
       </w:r>
     </w:p>
     <w:p>
@@ -1885,716 +1974,21 @@
       </w:r>
       <w:proofErr w:type="spellEnd"/>
       <w:r>
-        <w:t xml:space="preserve"> [2] used reviews crawled from TripAdvisor. </w:t>
-      </w:r>
-      <w:proofErr w:type="spellStart"/>
-      <w:r>
-        <w:t>Crisdayanti</w:t>
-      </w:r>
-      <w:proofErr w:type="spellEnd"/>
-      <w:r>
-        <w:t xml:space="preserve"> and </w:t>
-      </w:r>
-      <w:proofErr w:type="spellStart"/>
-      <w:r>
-        <w:t>Purwarianti</w:t>
-      </w:r>
-      <w:proofErr w:type="spellEnd"/>
-      <w:r>
-        <w:t xml:space="preserve"> </w:t>
-      </w:r>
-      <w:r>
-        <w:t xml:space="preserve">[2] used text from Twitter, Zomato, TripAdvisor, Facebook, Instagram, and </w:t>
-      </w:r>
-      <w:proofErr w:type="spellStart"/>
-      <w:r>
-        <w:t>Qraved</w:t>
-      </w:r>
-      <w:proofErr w:type="spellEnd"/>
-      <w:r>
-        <w:t xml:space="preserve">. For </w:t>
-      </w:r>
-      <w:r>
-        <w:t xml:space="preserve">the </w:t>
-      </w:r>
-      <w:r>
-        <w:t xml:space="preserve">English language </w:t>
-      </w:r>
-      <w:r>
-        <w:t xml:space="preserve">dataset, </w:t>
-      </w:r>
-      <w:r>
-        <w:t>we use</w:t>
-      </w:r>
-      <w:r>
-        <w:t>d</w:t>
-      </w:r>
-      <w:r>
-        <w:t xml:space="preserve"> data from Yelp that they have open</w:t>
-      </w:r>
-      <w:r>
-        <w:t>-</w:t>
-      </w:r>
-      <w:r>
-        <w:t xml:space="preserve">sourced. The details on the train, test, and label distribution for each data can be seen </w:t>
-      </w:r>
-      <w:r>
-        <w:t>in</w:t>
-      </w:r>
-      <w:r>
-        <w:t xml:space="preserve"> Table I.</w:t>
-      </w:r>
-    </w:p>
-    <w:p>
-      <w:pPr>
-        <w:pStyle w:val="tablehead"/>
-      </w:pPr>
-      <w:r>
-        <w:t>Sentiment Dataset Details</w:t>
-      </w:r>
-    </w:p>
-    <w:tbl>
-      <w:tblPr>
-        <w:tblW w:w="216.70pt" w:type="dxa"/>
-        <w:jc w:val="center"/>
-        <w:tblBorders>
-          <w:top w:val="single" w:sz="2" w:space="0" w:color="auto"/>
-          <w:start w:val="single" w:sz="2" w:space="0" w:color="auto"/>
-          <w:bottom w:val="single" w:sz="2" w:space="0" w:color="auto"/>
-          <w:end w:val="single" w:sz="2" w:space="0" w:color="auto"/>
-          <w:insideH w:val="single" w:sz="2" w:space="0" w:color="auto"/>
-          <w:insideV w:val="single" w:sz="2" w:space="0" w:color="auto"/>
-        </w:tblBorders>
-        <w:tblLayout w:type="fixed"/>
-        <w:tblLook w:firstRow="0" w:lastRow="0" w:firstColumn="0" w:lastColumn="0" w:noHBand="0" w:noVBand="0"/>
-      </w:tblPr>
-      <w:tblGrid>
-        <w:gridCol w:w="1273"/>
-        <w:gridCol w:w="992"/>
-        <w:gridCol w:w="1169"/>
-        <w:gridCol w:w="900"/>
-      </w:tblGrid>
-      <w:tr>
-        <w:trPr>
-          <w:trHeight w:val="240"/>
-          <w:tblHeader/>
-          <w:jc w:val="center"/>
-        </w:trPr>
-        <w:tc>
-          <w:tcPr>
-            <w:tcW w:w="113.25pt" w:type="dxa"/>
-            <w:gridSpan w:val="2"/>
-            <w:shd w:val="clear" w:color="auto" w:fill="D9D9D9" w:themeFill="background1" w:themeFillShade="D9"/>
-            <w:vAlign w:val="center"/>
-          </w:tcPr>
-          <w:p>
-            <w:pPr>
-              <w:pStyle w:val="tablecolsubhead"/>
-              <w:rPr>
-                <w:i w:val="0"/>
-                <w:iCs w:val="0"/>
-                <w:sz w:val="16"/>
-                <w:szCs w:val="16"/>
-              </w:rPr>
-            </w:pPr>
-            <w:r>
-              <w:rPr>
-                <w:i w:val="0"/>
-                <w:iCs w:val="0"/>
-                <w:sz w:val="16"/>
-                <w:szCs w:val="16"/>
-              </w:rPr>
-              <w:t>Data</w:t>
-            </w:r>
-          </w:p>
-        </w:tc>
-        <w:tc>
-          <w:tcPr>
-            <w:tcW w:w="58.45pt" w:type="dxa"/>
-            <w:vMerge w:val="restart"/>
-            <w:shd w:val="clear" w:color="auto" w:fill="D9D9D9" w:themeFill="background1" w:themeFillShade="D9"/>
-            <w:vAlign w:val="center"/>
-          </w:tcPr>
-          <w:p>
-            <w:pPr>
-              <w:pStyle w:val="tablecolsubhead"/>
-              <w:rPr>
-                <w:i w:val="0"/>
-                <w:iCs w:val="0"/>
-                <w:sz w:val="16"/>
-                <w:szCs w:val="16"/>
-              </w:rPr>
-            </w:pPr>
-            <w:r>
-              <w:rPr>
-                <w:i w:val="0"/>
-                <w:iCs w:val="0"/>
-                <w:sz w:val="16"/>
-                <w:szCs w:val="16"/>
-              </w:rPr>
-              <w:t>Train</w:t>
-            </w:r>
-          </w:p>
-        </w:tc>
-        <w:tc>
-          <w:tcPr>
-            <w:tcW w:w="45pt" w:type="dxa"/>
-            <w:vMerge w:val="restart"/>
-            <w:shd w:val="clear" w:color="auto" w:fill="D9D9D9" w:themeFill="background1" w:themeFillShade="D9"/>
-            <w:vAlign w:val="center"/>
-          </w:tcPr>
-          <w:p>
-            <w:pPr>
-              <w:pStyle w:val="tablecolsubhead"/>
-              <w:rPr>
-                <w:i w:val="0"/>
-                <w:iCs w:val="0"/>
-                <w:sz w:val="16"/>
-                <w:szCs w:val="16"/>
-              </w:rPr>
-            </w:pPr>
-            <w:r>
-              <w:rPr>
-                <w:i w:val="0"/>
-                <w:iCs w:val="0"/>
-                <w:sz w:val="16"/>
-                <w:szCs w:val="16"/>
-              </w:rPr>
-              <w:t>Test</w:t>
-            </w:r>
-          </w:p>
-        </w:tc>
-      </w:tr>
-      <w:tr>
-        <w:trPr>
-          <w:trHeight w:val="240"/>
-          <w:tblHeader/>
-          <w:jc w:val="center"/>
-        </w:trPr>
-        <w:tc>
-          <w:tcPr>
-            <w:tcW w:w="63.65pt" w:type="dxa"/>
-            <w:shd w:val="clear" w:color="auto" w:fill="D9D9D9" w:themeFill="background1" w:themeFillShade="D9"/>
-            <w:vAlign w:val="center"/>
-          </w:tcPr>
-          <w:p>
-            <w:pPr>
-              <w:rPr>
-                <w:i/>
-                <w:iCs/>
-                <w:sz w:val="15"/>
-                <w:szCs w:val="15"/>
-              </w:rPr>
-            </w:pPr>
-            <w:r>
-              <w:rPr>
-                <w:i/>
-                <w:iCs/>
-                <w:sz w:val="15"/>
-                <w:szCs w:val="15"/>
-              </w:rPr>
-              <w:t>Source</w:t>
-            </w:r>
-          </w:p>
-        </w:tc>
-        <w:tc>
-          <w:tcPr>
-            <w:tcW w:w="49.60pt" w:type="dxa"/>
-            <w:shd w:val="clear" w:color="auto" w:fill="D9D9D9" w:themeFill="background1" w:themeFillShade="D9"/>
-            <w:vAlign w:val="center"/>
-          </w:tcPr>
-          <w:p>
-            <w:pPr>
-              <w:pStyle w:val="tablecolsubhead"/>
-              <w:rPr>
-                <w:b w:val="0"/>
-                <w:bCs w:val="0"/>
-              </w:rPr>
-            </w:pPr>
-            <w:r>
-              <w:rPr>
-                <w:b w:val="0"/>
-                <w:bCs w:val="0"/>
-              </w:rPr>
-              <w:t>Label</w:t>
-            </w:r>
-          </w:p>
-        </w:tc>
-        <w:tc>
-          <w:tcPr>
-            <w:tcW w:w="58.45pt" w:type="dxa"/>
-            <w:vMerge/>
-            <w:shd w:val="clear" w:color="auto" w:fill="D9D9D9" w:themeFill="background1" w:themeFillShade="D9"/>
-            <w:vAlign w:val="center"/>
-          </w:tcPr>
-          <w:p>
-            <w:pPr>
-              <w:pStyle w:val="tablecolsubhead"/>
-            </w:pPr>
-          </w:p>
-        </w:tc>
-        <w:tc>
-          <w:tcPr>
-            <w:tcW w:w="45pt" w:type="dxa"/>
-            <w:vMerge/>
-            <w:shd w:val="clear" w:color="auto" w:fill="D9D9D9" w:themeFill="background1" w:themeFillShade="D9"/>
-            <w:vAlign w:val="center"/>
-          </w:tcPr>
-          <w:p>
-            <w:pPr>
-              <w:pStyle w:val="tablecolsubhead"/>
-            </w:pPr>
-          </w:p>
-        </w:tc>
-      </w:tr>
-      <w:tr>
-        <w:trPr>
-          <w:trHeight w:val="320"/>
-          <w:jc w:val="center"/>
-        </w:trPr>
-        <w:tc>
-          <w:tcPr>
-            <w:tcW w:w="63.65pt" w:type="dxa"/>
-            <w:vMerge w:val="restart"/>
-            <w:vAlign w:val="center"/>
-          </w:tcPr>
-          <w:p>
-            <w:pPr>
-              <w:pStyle w:val="tablecopy"/>
-              <w:jc w:val="center"/>
-            </w:pPr>
-            <w:r>
-              <w:t>Farhan &amp; Khodra [2]</w:t>
-            </w:r>
-          </w:p>
-        </w:tc>
-        <w:tc>
-          <w:tcPr>
-            <w:tcW w:w="49.60pt" w:type="dxa"/>
-            <w:vAlign w:val="center"/>
-          </w:tcPr>
-          <w:p>
-            <w:pPr>
-              <w:pStyle w:val="tablecopy"/>
-              <w:jc w:val="center"/>
-            </w:pPr>
-            <w:r>
-              <w:t>Positive</w:t>
-            </w:r>
-          </w:p>
-        </w:tc>
-        <w:tc>
-          <w:tcPr>
-            <w:tcW w:w="58.45pt" w:type="dxa"/>
-            <w:vAlign w:val="center"/>
-          </w:tcPr>
-          <w:p>
-            <w:pPr>
-              <w:pStyle w:val="tablecopy"/>
-              <w:jc w:val="center"/>
-            </w:pPr>
-            <w:r>
-              <w:t>6281</w:t>
-            </w:r>
-          </w:p>
-        </w:tc>
-        <w:tc>
-          <w:tcPr>
-            <w:tcW w:w="45pt" w:type="dxa"/>
-            <w:vAlign w:val="center"/>
-          </w:tcPr>
-          <w:p>
-            <w:pPr>
-              <w:rPr>
-                <w:sz w:val="16"/>
-                <w:szCs w:val="16"/>
-              </w:rPr>
-            </w:pPr>
-            <w:r>
-              <w:rPr>
-                <w:sz w:val="16"/>
-                <w:szCs w:val="16"/>
-              </w:rPr>
-              <w:t>1125</w:t>
-            </w:r>
-          </w:p>
-        </w:tc>
-      </w:tr>
-      <w:tr>
-        <w:trPr>
-          <w:trHeight w:val="320"/>
-          <w:jc w:val="center"/>
-        </w:trPr>
-        <w:tc>
-          <w:tcPr>
-            <w:tcW w:w="63.65pt" w:type="dxa"/>
-            <w:vMerge/>
-            <w:vAlign w:val="center"/>
-          </w:tcPr>
-          <w:p>
-            <w:pPr>
-              <w:pStyle w:val="tablecopy"/>
-              <w:jc w:val="center"/>
-            </w:pPr>
-          </w:p>
-        </w:tc>
-        <w:tc>
-          <w:tcPr>
-            <w:tcW w:w="49.60pt" w:type="dxa"/>
-            <w:vAlign w:val="center"/>
-          </w:tcPr>
-          <w:p>
-            <w:pPr>
-              <w:pStyle w:val="tablecopy"/>
-              <w:jc w:val="center"/>
-            </w:pPr>
-            <w:r>
-              <w:t>Negative</w:t>
-            </w:r>
-          </w:p>
-        </w:tc>
-        <w:tc>
-          <w:tcPr>
-            <w:tcW w:w="58.45pt" w:type="dxa"/>
-            <w:vAlign w:val="center"/>
-          </w:tcPr>
-          <w:p>
-            <w:pPr>
-              <w:pStyle w:val="tablecopy"/>
-              <w:jc w:val="center"/>
-            </w:pPr>
-            <w:r>
-              <w:t>6108</w:t>
-            </w:r>
-          </w:p>
-        </w:tc>
-        <w:tc>
-          <w:tcPr>
-            <w:tcW w:w="45pt" w:type="dxa"/>
-            <w:vAlign w:val="center"/>
-          </w:tcPr>
-          <w:p>
-            <w:pPr>
-              <w:rPr>
-                <w:sz w:val="16"/>
-                <w:szCs w:val="16"/>
-              </w:rPr>
-            </w:pPr>
-            <w:r>
-              <w:rPr>
-                <w:sz w:val="16"/>
-                <w:szCs w:val="16"/>
-              </w:rPr>
-              <w:t>1304</w:t>
-            </w:r>
-          </w:p>
-        </w:tc>
-      </w:tr>
-      <w:tr>
-        <w:trPr>
-          <w:trHeight w:val="320"/>
-          <w:jc w:val="center"/>
-        </w:trPr>
-        <w:tc>
-          <w:tcPr>
-            <w:tcW w:w="63.65pt" w:type="dxa"/>
-            <w:vMerge w:val="restart"/>
-            <w:vAlign w:val="center"/>
-          </w:tcPr>
-          <w:p>
-            <w:pPr>
-              <w:pStyle w:val="tablecopy"/>
-              <w:jc w:val="center"/>
-            </w:pPr>
-            <w:r>
-              <w:lastRenderedPageBreak/>
-              <w:t>Crisdayanti &amp; Purwarianti [3]</w:t>
-            </w:r>
-          </w:p>
-        </w:tc>
-        <w:tc>
-          <w:tcPr>
-            <w:tcW w:w="49.60pt" w:type="dxa"/>
-            <w:vAlign w:val="center"/>
-          </w:tcPr>
-          <w:p>
-            <w:pPr>
-              <w:pStyle w:val="tablecopy"/>
-              <w:jc w:val="center"/>
-            </w:pPr>
-            <w:r>
-              <w:t>Positive</w:t>
-            </w:r>
-          </w:p>
-        </w:tc>
-        <w:tc>
-          <w:tcPr>
-            <w:tcW w:w="58.45pt" w:type="dxa"/>
-            <w:vAlign w:val="center"/>
-          </w:tcPr>
-          <w:p>
-            <w:pPr>
-              <w:pStyle w:val="tablecopy"/>
-              <w:jc w:val="center"/>
-            </w:pPr>
-            <w:r>
-              <w:t>7151</w:t>
-            </w:r>
-          </w:p>
-        </w:tc>
-        <w:tc>
-          <w:tcPr>
-            <w:tcW w:w="45pt" w:type="dxa"/>
-            <w:vAlign w:val="center"/>
-          </w:tcPr>
-          <w:p>
-            <w:pPr>
-              <w:rPr>
-                <w:sz w:val="16"/>
-                <w:szCs w:val="16"/>
-              </w:rPr>
-            </w:pPr>
-            <w:r>
-              <w:rPr>
-                <w:sz w:val="16"/>
-                <w:szCs w:val="16"/>
-              </w:rPr>
-              <w:t>208</w:t>
-            </w:r>
-          </w:p>
-        </w:tc>
-      </w:tr>
-      <w:tr>
-        <w:trPr>
-          <w:trHeight w:val="320"/>
-          <w:jc w:val="center"/>
-        </w:trPr>
-        <w:tc>
-          <w:tcPr>
-            <w:tcW w:w="63.65pt" w:type="dxa"/>
-            <w:vMerge/>
-            <w:vAlign w:val="center"/>
-          </w:tcPr>
-          <w:p>
-            <w:pPr>
-              <w:pStyle w:val="tablecopy"/>
-              <w:jc w:val="center"/>
-            </w:pPr>
-          </w:p>
-        </w:tc>
-        <w:tc>
-          <w:tcPr>
-            <w:tcW w:w="49.60pt" w:type="dxa"/>
-            <w:vAlign w:val="center"/>
-          </w:tcPr>
-          <w:p>
-            <w:pPr>
-              <w:pStyle w:val="tablecopy"/>
-              <w:jc w:val="center"/>
-            </w:pPr>
-            <w:r>
-              <w:t>Negative</w:t>
-            </w:r>
-          </w:p>
-        </w:tc>
-        <w:tc>
-          <w:tcPr>
-            <w:tcW w:w="58.45pt" w:type="dxa"/>
-            <w:vAlign w:val="center"/>
-          </w:tcPr>
-          <w:p>
-            <w:pPr>
-              <w:pStyle w:val="tablecopy"/>
-              <w:jc w:val="center"/>
-            </w:pPr>
-            <w:r>
-              <w:t>3830</w:t>
-            </w:r>
-          </w:p>
-        </w:tc>
-        <w:tc>
-          <w:tcPr>
-            <w:tcW w:w="45pt" w:type="dxa"/>
-            <w:vAlign w:val="center"/>
-          </w:tcPr>
-          <w:p>
-            <w:pPr>
-              <w:rPr>
-                <w:sz w:val="16"/>
-                <w:szCs w:val="16"/>
-              </w:rPr>
-            </w:pPr>
-            <w:r>
-              <w:rPr>
-                <w:sz w:val="16"/>
-                <w:szCs w:val="16"/>
-              </w:rPr>
-              <w:t>204</w:t>
-            </w:r>
-          </w:p>
-        </w:tc>
-      </w:tr>
-      <w:tr>
-        <w:trPr>
-          <w:trHeight w:val="320"/>
-          <w:jc w:val="center"/>
-        </w:trPr>
-        <w:tc>
-          <w:tcPr>
-            <w:tcW w:w="63.65pt" w:type="dxa"/>
-            <w:vMerge w:val="restart"/>
-            <w:vAlign w:val="center"/>
-          </w:tcPr>
-          <w:p>
-            <w:pPr>
-              <w:pStyle w:val="tablecopy"/>
-              <w:jc w:val="center"/>
-            </w:pPr>
-            <w:r>
-              <w:t>Yelp Review</w:t>
-            </w:r>
-          </w:p>
-        </w:tc>
-        <w:tc>
-          <w:tcPr>
-            <w:tcW w:w="49.60pt" w:type="dxa"/>
-            <w:vAlign w:val="center"/>
-          </w:tcPr>
-          <w:p>
-            <w:pPr>
-              <w:pStyle w:val="tablecopy"/>
-              <w:jc w:val="center"/>
-            </w:pPr>
-            <w:r>
-              <w:t>Positive</w:t>
-            </w:r>
-          </w:p>
-        </w:tc>
-        <w:tc>
-          <w:tcPr>
-            <w:tcW w:w="58.45pt" w:type="dxa"/>
-            <w:vAlign w:val="center"/>
-          </w:tcPr>
-          <w:p>
-            <w:pPr>
-              <w:pStyle w:val="tablecopy"/>
-              <w:jc w:val="center"/>
-            </w:pPr>
-            <w:r>
-              <w:t>299000</w:t>
-            </w:r>
-          </w:p>
-        </w:tc>
-        <w:tc>
-          <w:tcPr>
-            <w:tcW w:w="45pt" w:type="dxa"/>
-            <w:vAlign w:val="center"/>
-          </w:tcPr>
-          <w:p>
-            <w:pPr>
-              <w:rPr>
-                <w:sz w:val="16"/>
-                <w:szCs w:val="16"/>
-              </w:rPr>
-            </w:pPr>
-            <w:r>
-              <w:rPr>
-                <w:sz w:val="16"/>
-                <w:szCs w:val="16"/>
-              </w:rPr>
-              <w:t>N/A</w:t>
-            </w:r>
-          </w:p>
-        </w:tc>
-      </w:tr>
-      <w:tr>
-        <w:trPr>
-          <w:trHeight w:val="320"/>
-          <w:jc w:val="center"/>
-        </w:trPr>
-        <w:tc>
-          <w:tcPr>
-            <w:tcW w:w="63.65pt" w:type="dxa"/>
-            <w:vMerge/>
-            <w:vAlign w:val="center"/>
-          </w:tcPr>
-          <w:p>
-            <w:pPr>
-              <w:pStyle w:val="tablecopy"/>
-              <w:jc w:val="center"/>
-            </w:pPr>
-          </w:p>
-        </w:tc>
-        <w:tc>
-          <w:tcPr>
-            <w:tcW w:w="49.60pt" w:type="dxa"/>
-            <w:vAlign w:val="center"/>
-          </w:tcPr>
-          <w:p>
-            <w:pPr>
-              <w:pStyle w:val="tablecopy"/>
-              <w:jc w:val="center"/>
-            </w:pPr>
-            <w:r>
-              <w:t>Negative</w:t>
-            </w:r>
-          </w:p>
-        </w:tc>
-        <w:tc>
-          <w:tcPr>
-            <w:tcW w:w="58.45pt" w:type="dxa"/>
-            <w:vAlign w:val="center"/>
-          </w:tcPr>
-          <w:p>
-            <w:pPr>
-              <w:pStyle w:val="tablecopy"/>
-              <w:jc w:val="center"/>
-            </w:pPr>
-            <w:r>
-              <w:t>299000</w:t>
-            </w:r>
-          </w:p>
-        </w:tc>
-        <w:tc>
-          <w:tcPr>
-            <w:tcW w:w="45pt" w:type="dxa"/>
-            <w:vAlign w:val="center"/>
-          </w:tcPr>
-          <w:p>
-            <w:pPr>
-              <w:rPr>
-                <w:sz w:val="16"/>
-                <w:szCs w:val="16"/>
-              </w:rPr>
-            </w:pPr>
-            <w:r>
-              <w:rPr>
-                <w:sz w:val="16"/>
-                <w:szCs w:val="16"/>
-              </w:rPr>
-              <w:t>N/A</w:t>
-            </w:r>
-          </w:p>
-        </w:tc>
-      </w:tr>
-    </w:tbl>
-    <w:p>
-      <w:pPr>
-        <w:pStyle w:val="BodyText"/>
-        <w:ind w:firstLine="0pt"/>
-      </w:pPr>
+        <w:t xml:space="preserve"> [2] used reviews crawled from </w:t>
+      </w:r>
       <w:r>
         <w:rPr>
           <w:noProof/>
         </w:rPr>
+        <w:lastRenderedPageBreak/>
         <w:drawing>
-          <wp:anchor distT="0" distB="0" distL="114300" distR="114300" simplePos="0" relativeHeight="251657728" behindDoc="1" locked="0" layoutInCell="1" allowOverlap="1" wp14:anchorId="683B0585" wp14:editId="1A0F2901">
+          <wp:anchor distT="0" distB="0" distL="114300" distR="114300" simplePos="0" relativeHeight="251657728" behindDoc="1" locked="0" layoutInCell="1" allowOverlap="1" wp14:anchorId="683B0585" wp14:editId="7E43961A">
             <wp:simplePos x="0" y="0"/>
             <wp:positionH relativeFrom="page">
               <wp:posOffset>0</wp:posOffset>
             </wp:positionH>
             <wp:positionV relativeFrom="paragraph">
-              <wp:posOffset>-963930</wp:posOffset>
+              <wp:posOffset>289</wp:posOffset>
             </wp:positionV>
             <wp:extent cx="7651115" cy="4396105"/>
             <wp:effectExtent l="0" t="0" r="6985" b="4445"/>
@@ -2979,232 +2373,64 @@
         </w:drawing>
       </w:r>
       <w:r>
-        <w:tab/>
-      </w:r>
-    </w:p>
-    <w:p>
-      <w:pPr>
-        <w:pStyle w:val="BodyText"/>
-        <w:ind w:firstLine="0pt"/>
-        <w:rPr>
-          <w:lang w:val="en-US"/>
-        </w:rPr>
-      </w:pPr>
-      <w:r>
-        <w:tab/>
-      </w:r>
-      <w:r>
-        <w:t xml:space="preserve">For </w:t>
-      </w:r>
-      <w:r>
-        <w:rPr>
-          <w:lang w:val="en-US"/>
-        </w:rPr>
+        <w:t xml:space="preserve">TripAdvisor. </w:t>
+      </w:r>
+      <w:proofErr w:type="spellStart"/>
+      <w:r>
+        <w:t>Crisdayanti</w:t>
+      </w:r>
+      <w:proofErr w:type="spellEnd"/>
+      <w:r>
+        <w:t xml:space="preserve"> and </w:t>
+      </w:r>
+      <w:proofErr w:type="spellStart"/>
+      <w:r>
+        <w:t>Purwarianti</w:t>
+      </w:r>
+      <w:proofErr w:type="spellEnd"/>
+      <w:r>
+        <w:t xml:space="preserve"> </w:t>
+      </w:r>
+      <w:r>
+        <w:t xml:space="preserve">[2] used text from Twitter, Zomato, TripAdvisor, Facebook, Instagram, and </w:t>
+      </w:r>
+      <w:proofErr w:type="spellStart"/>
+      <w:r>
+        <w:t>Qraved</w:t>
+      </w:r>
+      <w:proofErr w:type="spellEnd"/>
+      <w:r>
+        <w:t xml:space="preserve">. For </w:t>
+      </w:r>
+      <w:r>
         <w:t xml:space="preserve">the </w:t>
       </w:r>
       <w:r>
-        <w:t>Indonesian language hate</w:t>
-      </w:r>
-      <w:r>
-        <w:rPr>
-          <w:lang w:val="en-US"/>
-        </w:rPr>
-        <w:t xml:space="preserve"> </w:t>
-      </w:r>
-      <w:r>
-        <w:t xml:space="preserve">speech dataset, we used data originated from previous related work by [4]. </w:t>
-      </w:r>
-      <w:proofErr w:type="spellStart"/>
-      <w:r>
-        <w:t>Ibrohim</w:t>
-      </w:r>
-      <w:proofErr w:type="spellEnd"/>
-      <w:r>
-        <w:t xml:space="preserve"> and Budi [4] crawled tweets from Twitter and annotated the text with the help of 30 diverse annotators. The annotation not only includes whether or not the text falls into hate</w:t>
-      </w:r>
-      <w:r>
-        <w:rPr>
-          <w:lang w:val="en-US"/>
-        </w:rPr>
-        <w:t xml:space="preserve"> </w:t>
-      </w:r>
-      <w:r>
-        <w:t xml:space="preserve">speech, abusive, or normal, but also its target, category, and level. For </w:t>
-      </w:r>
-      <w:r>
-        <w:rPr>
-          <w:lang w:val="en-US"/>
-        </w:rPr>
-        <w:t xml:space="preserve">the </w:t>
-      </w:r>
-      <w:r>
-        <w:t>English language, we use data from Jigsaw. The data comes from various conversations over the internet</w:t>
-      </w:r>
-      <w:r>
-        <w:rPr>
-          <w:lang w:val="en-US"/>
-        </w:rPr>
-        <w:t>,</w:t>
-      </w:r>
-      <w:r>
-        <w:t xml:space="preserve"> annotated by dozens and up to thousands of annotators per text. The data also has rich and detailed labels up to its level and category. </w:t>
-      </w:r>
-      <w:r>
-        <w:rPr>
-          <w:lang w:val="en-US"/>
-        </w:rPr>
-        <w:t>However,</w:t>
-      </w:r>
-      <w:r>
-        <w:t xml:space="preserve"> the fine-grained labels d</w:t>
-      </w:r>
-      <w:r>
-        <w:rPr>
-          <w:lang w:val="en-US"/>
-        </w:rPr>
-        <w:t xml:space="preserve">id not </w:t>
-      </w:r>
-      <w:r>
-        <w:t>exactly match. More importantly, the two dataset</w:t>
-      </w:r>
-      <w:r>
-        <w:rPr>
-          <w:lang w:val="en-US"/>
-        </w:rPr>
-        <w:t>s</w:t>
-      </w:r>
-      <w:r>
-        <w:t xml:space="preserve"> differ in </w:t>
-      </w:r>
-      <w:r>
-        <w:rPr>
-          <w:lang w:val="en-US"/>
-        </w:rPr>
-        <w:t>their</w:t>
-      </w:r>
-      <w:r>
-        <w:t xml:space="preserve"> main label. </w:t>
-      </w:r>
-      <w:proofErr w:type="spellStart"/>
-      <w:r>
-        <w:t>Ibrohim</w:t>
-      </w:r>
-      <w:proofErr w:type="spellEnd"/>
-      <w:r>
-        <w:t xml:space="preserve"> and Bud</w:t>
-      </w:r>
-      <w:r>
-        <w:rPr>
-          <w:lang w:val="en-US"/>
-        </w:rPr>
-        <w:t>i</w:t>
-      </w:r>
-      <w:r>
-        <w:t xml:space="preserve"> [4] annotate the text into normal, abusive, or hate</w:t>
-      </w:r>
-      <w:r>
-        <w:rPr>
-          <w:lang w:val="en-US"/>
-        </w:rPr>
-        <w:t xml:space="preserve"> </w:t>
-      </w:r>
-      <w:r>
-        <w:t>speech</w:t>
-      </w:r>
-      <w:r>
-        <w:rPr>
-          <w:lang w:val="en-US"/>
-        </w:rPr>
-        <w:t>.</w:t>
-      </w:r>
-      <w:r>
-        <w:t xml:space="preserve"> </w:t>
-      </w:r>
-      <w:r>
-        <w:rPr>
-          <w:lang w:val="en-US"/>
-        </w:rPr>
-        <w:t>Me</w:t>
-      </w:r>
-      <w:proofErr w:type="spellStart"/>
-      <w:r>
-        <w:t>anwhile</w:t>
-      </w:r>
-      <w:proofErr w:type="spellEnd"/>
-      <w:r>
-        <w:rPr>
-          <w:lang w:val="en-US"/>
-        </w:rPr>
-        <w:t>,</w:t>
-      </w:r>
-      <w:r>
-        <w:t xml:space="preserve"> Jigsaw annotate</w:t>
-      </w:r>
-      <w:r>
-        <w:rPr>
-          <w:lang w:val="en-US"/>
-        </w:rPr>
-        <w:t>s</w:t>
-      </w:r>
-      <w:r>
-        <w:t xml:space="preserve"> the text into normal or toxic. We simplify the label of [4] into a simple binary label indicating the text is normal or hate</w:t>
-      </w:r>
-      <w:r>
-        <w:rPr>
-          <w:lang w:val="en-US"/>
-        </w:rPr>
-        <w:t xml:space="preserve"> </w:t>
-      </w:r>
-      <w:r>
-        <w:t>speech/abusive.</w:t>
-      </w:r>
-      <w:r>
-        <w:rPr>
-          <w:lang w:val="en-US"/>
-        </w:rPr>
-        <w:t xml:space="preserve"> </w:t>
-      </w:r>
-      <w:r>
-        <w:t>The</w:t>
-      </w:r>
-      <w:r>
-        <w:rPr>
-          <w:lang w:val="en-US"/>
-        </w:rPr>
-        <w:t xml:space="preserve"> hate</w:t>
-      </w:r>
-      <w:r>
-        <w:rPr>
-          <w:lang w:val="en-US"/>
-        </w:rPr>
-        <w:t xml:space="preserve"> </w:t>
-      </w:r>
-      <w:r>
-        <w:rPr>
-          <w:lang w:val="en-US"/>
-        </w:rPr>
-        <w:t>speech dataset</w:t>
-      </w:r>
-      <w:r>
-        <w:t xml:space="preserve"> details can be seen </w:t>
-      </w:r>
-      <w:r>
-        <w:rPr>
-          <w:lang w:val="en-US"/>
-        </w:rPr>
+        <w:t xml:space="preserve">English language </w:t>
+      </w:r>
+      <w:r>
+        <w:t xml:space="preserve">dataset, </w:t>
+      </w:r>
+      <w:r>
+        <w:t>we use</w:t>
+      </w:r>
+      <w:r>
+        <w:t>d</w:t>
+      </w:r>
+      <w:r>
+        <w:t xml:space="preserve"> data from Yelp that they have open</w:t>
+      </w:r>
+      <w:r>
+        <w:t>-</w:t>
+      </w:r>
+      <w:r>
+        <w:t xml:space="preserve">sourced. The details on the train, test, and label distribution for each data can be seen </w:t>
+      </w:r>
+      <w:r>
         <w:t>in</w:t>
       </w:r>
       <w:r>
-        <w:t xml:space="preserve"> Table I</w:t>
-      </w:r>
-      <w:r>
-        <w:rPr>
-          <w:lang w:val="en-US"/>
-        </w:rPr>
-        <w:t>I</w:t>
-      </w:r>
-      <w:r>
-        <w:t>.</w:t>
+        <w:t xml:space="preserve"> Table I.</w:t>
       </w:r>
     </w:p>
     <w:p>
@@ -3212,13 +2438,7 @@
         <w:pStyle w:val="tablehead"/>
       </w:pPr>
       <w:r>
-        <w:t>Hate</w:t>
-      </w:r>
-      <w:r>
-        <w:t xml:space="preserve"> S</w:t>
-      </w:r>
-      <w:r>
-        <w:t>peech Dataset Details</w:t>
+        <w:t>Sentiment Dataset Details</w:t>
       </w:r>
     </w:p>
     <w:tbl>
@@ -3432,7 +2652,7 @@
               <w:jc w:val="center"/>
             </w:pPr>
             <w:r>
-              <w:t>Ibrohim &amp; Budi [4]</w:t>
+              <w:t>Farhan &amp; Khodra [2]</w:t>
             </w:r>
           </w:p>
         </w:tc>
@@ -3447,22 +2667,7 @@
               <w:jc w:val="center"/>
             </w:pPr>
             <w:r>
-              <w:rPr>
-                <w:color w:val="000000"/>
-              </w:rPr>
-              <w:t>Hate</w:t>
-            </w:r>
-            <w:r>
-              <w:rPr>
-                <w:color w:val="000000"/>
-              </w:rPr>
-              <w:t xml:space="preserve"> </w:t>
-            </w:r>
-            <w:r>
-              <w:rPr>
-                <w:color w:val="000000"/>
-              </w:rPr>
-              <w:t>speech</w:t>
+              <w:t>Positive</w:t>
             </w:r>
           </w:p>
         </w:tc>
@@ -3477,7 +2682,7 @@
               <w:jc w:val="center"/>
             </w:pPr>
             <w:r>
-              <w:t>6578</w:t>
+              <w:t>6281</w:t>
             </w:r>
           </w:p>
         </w:tc>
@@ -3498,7 +2703,7 @@
                 <w:sz w:val="16"/>
                 <w:szCs w:val="16"/>
               </w:rPr>
-              <w:t>731</w:t>
+              <w:t>1125</w:t>
             </w:r>
           </w:p>
         </w:tc>
@@ -3532,7 +2737,7 @@
               <w:jc w:val="center"/>
             </w:pPr>
             <w:r>
-              <w:t>Normal</w:t>
+              <w:t>Negative</w:t>
             </w:r>
           </w:p>
         </w:tc>
@@ -3547,7 +2752,7 @@
               <w:jc w:val="center"/>
             </w:pPr>
             <w:r>
-              <w:t>5274</w:t>
+              <w:t>6108</w:t>
             </w:r>
           </w:p>
         </w:tc>
@@ -3568,7 +2773,7 @@
                 <w:sz w:val="16"/>
                 <w:szCs w:val="16"/>
               </w:rPr>
-              <w:t>1586</w:t>
+              <w:t>1304</w:t>
             </w:r>
           </w:p>
         </w:tc>
@@ -3590,7 +2795,7 @@
               <w:jc w:val="center"/>
             </w:pPr>
             <w:r>
-              <w:t>Jigsaw Toxic Comment</w:t>
+              <w:t>Crisdayanti &amp; Purwarianti [3]</w:t>
             </w:r>
           </w:p>
         </w:tc>
@@ -3605,22 +2810,7 @@
               <w:jc w:val="center"/>
             </w:pPr>
             <w:r>
-              <w:rPr>
-                <w:color w:val="000000"/>
-              </w:rPr>
-              <w:t>Hate</w:t>
-            </w:r>
-            <w:r>
-              <w:rPr>
-                <w:color w:val="000000"/>
-              </w:rPr>
-              <w:t xml:space="preserve"> </w:t>
-            </w:r>
-            <w:r>
-              <w:rPr>
-                <w:color w:val="000000"/>
-              </w:rPr>
-              <w:t>speech</w:t>
+              <w:t>Positive</w:t>
             </w:r>
           </w:p>
         </w:tc>
@@ -3635,7 +2825,7 @@
               <w:jc w:val="center"/>
             </w:pPr>
             <w:r>
-              <w:t>152111</w:t>
+              <w:t>7151</w:t>
             </w:r>
           </w:p>
         </w:tc>
@@ -3656,7 +2846,7 @@
                 <w:sz w:val="16"/>
                 <w:szCs w:val="16"/>
               </w:rPr>
-              <w:t>N/A</w:t>
+              <w:t>208</w:t>
             </w:r>
           </w:p>
         </w:tc>
@@ -3690,7 +2880,7 @@
               <w:jc w:val="center"/>
             </w:pPr>
             <w:r>
-              <w:t>Normal</w:t>
+              <w:t>Negative</w:t>
             </w:r>
           </w:p>
         </w:tc>
@@ -3705,7 +2895,7 @@
               <w:jc w:val="center"/>
             </w:pPr>
             <w:r>
-              <w:t>1750083</w:t>
+              <w:t>3830</w:t>
             </w:r>
           </w:p>
         </w:tc>
@@ -3726,6 +2916,149 @@
                 <w:sz w:val="16"/>
                 <w:szCs w:val="16"/>
               </w:rPr>
+              <w:t>204</w:t>
+            </w:r>
+          </w:p>
+        </w:tc>
+      </w:tr>
+      <w:tr>
+        <w:trPr>
+          <w:trHeight w:val="320"/>
+          <w:jc w:val="center"/>
+        </w:trPr>
+        <w:tc>
+          <w:tcPr>
+            <w:tcW w:w="63.65pt" w:type="dxa"/>
+            <w:vMerge w:val="restart"/>
+            <w:vAlign w:val="center"/>
+          </w:tcPr>
+          <w:p>
+            <w:pPr>
+              <w:pStyle w:val="tablecopy"/>
+              <w:jc w:val="center"/>
+            </w:pPr>
+            <w:r>
+              <w:t>Yelp Review</w:t>
+            </w:r>
+          </w:p>
+        </w:tc>
+        <w:tc>
+          <w:tcPr>
+            <w:tcW w:w="49.60pt" w:type="dxa"/>
+            <w:vAlign w:val="center"/>
+          </w:tcPr>
+          <w:p>
+            <w:pPr>
+              <w:pStyle w:val="tablecopy"/>
+              <w:jc w:val="center"/>
+            </w:pPr>
+            <w:r>
+              <w:t>Positive</w:t>
+            </w:r>
+          </w:p>
+        </w:tc>
+        <w:tc>
+          <w:tcPr>
+            <w:tcW w:w="58.45pt" w:type="dxa"/>
+            <w:vAlign w:val="center"/>
+          </w:tcPr>
+          <w:p>
+            <w:pPr>
+              <w:pStyle w:val="tablecopy"/>
+              <w:jc w:val="center"/>
+            </w:pPr>
+            <w:r>
+              <w:t>299000</w:t>
+            </w:r>
+          </w:p>
+        </w:tc>
+        <w:tc>
+          <w:tcPr>
+            <w:tcW w:w="45pt" w:type="dxa"/>
+            <w:vAlign w:val="center"/>
+          </w:tcPr>
+          <w:p>
+            <w:pPr>
+              <w:rPr>
+                <w:sz w:val="16"/>
+                <w:szCs w:val="16"/>
+              </w:rPr>
+            </w:pPr>
+            <w:r>
+              <w:rPr>
+                <w:sz w:val="16"/>
+                <w:szCs w:val="16"/>
+              </w:rPr>
+              <w:t>N/A</w:t>
+            </w:r>
+          </w:p>
+        </w:tc>
+      </w:tr>
+      <w:tr>
+        <w:trPr>
+          <w:trHeight w:val="320"/>
+          <w:jc w:val="center"/>
+        </w:trPr>
+        <w:tc>
+          <w:tcPr>
+            <w:tcW w:w="63.65pt" w:type="dxa"/>
+            <w:vMerge/>
+            <w:vAlign w:val="center"/>
+          </w:tcPr>
+          <w:p>
+            <w:pPr>
+              <w:pStyle w:val="tablecopy"/>
+              <w:jc w:val="center"/>
+            </w:pPr>
+          </w:p>
+        </w:tc>
+        <w:tc>
+          <w:tcPr>
+            <w:tcW w:w="49.60pt" w:type="dxa"/>
+            <w:vAlign w:val="center"/>
+          </w:tcPr>
+          <w:p>
+            <w:pPr>
+              <w:pStyle w:val="tablecopy"/>
+              <w:jc w:val="center"/>
+            </w:pPr>
+            <w:r>
+              <w:t>Negative</w:t>
+            </w:r>
+          </w:p>
+        </w:tc>
+        <w:tc>
+          <w:tcPr>
+            <w:tcW w:w="58.45pt" w:type="dxa"/>
+            <w:vAlign w:val="center"/>
+          </w:tcPr>
+          <w:p>
+            <w:pPr>
+              <w:pStyle w:val="tablecopy"/>
+              <w:jc w:val="center"/>
+            </w:pPr>
+            <w:r>
+              <w:t>299000</w:t>
+            </w:r>
+          </w:p>
+        </w:tc>
+        <w:tc>
+          <w:tcPr>
+            <w:tcW w:w="45pt" w:type="dxa"/>
+            <w:vAlign w:val="center"/>
+          </w:tcPr>
+          <w:p>
+            <w:pPr>
+              <w:rPr>
+                <w:sz w:val="16"/>
+                <w:szCs w:val="16"/>
+              </w:rPr>
+            </w:pPr>
+            <w:r>
+              <w:rPr>
+                <w:sz w:val="16"/>
+                <w:szCs w:val="16"/>
+              </w:rPr>
               <w:t>N/A</w:t>
             </w:r>
           </w:p>
@@ -3737,6 +3070,765 @@
         <w:pStyle w:val="BodyText"/>
         <w:ind w:firstLine="0pt"/>
       </w:pPr>
+      <w:r>
+        <w:tab/>
+      </w:r>
+    </w:p>
+    <w:p>
+      <w:pPr>
+        <w:pStyle w:val="BodyText"/>
+        <w:ind w:firstLine="0pt"/>
+        <w:rPr>
+          <w:lang w:val="en-US"/>
+        </w:rPr>
+      </w:pPr>
+      <w:r>
+        <w:tab/>
+      </w:r>
+      <w:r>
+        <w:t xml:space="preserve">For </w:t>
+      </w:r>
+      <w:r>
+        <w:rPr>
+          <w:lang w:val="en-US"/>
+        </w:rPr>
+        <w:t xml:space="preserve">the </w:t>
+      </w:r>
+      <w:r>
+        <w:t>Indonesian language hate</w:t>
+      </w:r>
+      <w:r>
+        <w:rPr>
+          <w:lang w:val="en-US"/>
+        </w:rPr>
+        <w:t xml:space="preserve"> </w:t>
+      </w:r>
+      <w:r>
+        <w:t xml:space="preserve">speech dataset, we used data originated from previous related work by [4]. </w:t>
+      </w:r>
+      <w:proofErr w:type="spellStart"/>
+      <w:r>
+        <w:t>Ibrohim</w:t>
+      </w:r>
+      <w:proofErr w:type="spellEnd"/>
+      <w:r>
+        <w:t xml:space="preserve"> and Budi [4] crawled tweets from Twitter and annotated the text with the help of 30 diverse annotators. The annotation not only includes whether or not the text falls into hate</w:t>
+      </w:r>
+      <w:r>
+        <w:rPr>
+          <w:lang w:val="en-US"/>
+        </w:rPr>
+        <w:t xml:space="preserve"> </w:t>
+      </w:r>
+      <w:r>
+        <w:t xml:space="preserve">speech, abusive, or normal, but also its target, category, and level. For </w:t>
+      </w:r>
+      <w:r>
+        <w:rPr>
+          <w:lang w:val="en-US"/>
+        </w:rPr>
+        <w:t xml:space="preserve">the </w:t>
+      </w:r>
+      <w:r>
+        <w:t>English language, we use data from Jigsaw. The data comes from various conversations over the internet</w:t>
+      </w:r>
+      <w:r>
+        <w:rPr>
+          <w:lang w:val="en-US"/>
+        </w:rPr>
+        <w:t>,</w:t>
+      </w:r>
+      <w:r>
+        <w:t xml:space="preserve"> annotated by dozens and up to thousands of annotators per text. The data also has rich and detailed labels up to its level and category. </w:t>
+      </w:r>
+      <w:r>
+        <w:rPr>
+          <w:lang w:val="en-US"/>
+        </w:rPr>
+        <w:t>However,</w:t>
+      </w:r>
+      <w:r>
+        <w:t xml:space="preserve"> the fine-grained labels d</w:t>
+      </w:r>
+      <w:r>
+        <w:rPr>
+          <w:lang w:val="en-US"/>
+        </w:rPr>
+        <w:t xml:space="preserve">id not </w:t>
+      </w:r>
+      <w:r>
+        <w:t>exactly match. More importantly, the two dataset</w:t>
+      </w:r>
+      <w:r>
+        <w:rPr>
+          <w:lang w:val="en-US"/>
+        </w:rPr>
+        <w:t>s</w:t>
+      </w:r>
+      <w:r>
+        <w:t xml:space="preserve"> differ in </w:t>
+      </w:r>
+      <w:r>
+        <w:rPr>
+          <w:lang w:val="en-US"/>
+        </w:rPr>
+        <w:t>their</w:t>
+      </w:r>
+      <w:r>
+        <w:t xml:space="preserve"> main label. </w:t>
+      </w:r>
+      <w:proofErr w:type="spellStart"/>
+      <w:r>
+        <w:t>Ibrohim</w:t>
+      </w:r>
+      <w:proofErr w:type="spellEnd"/>
+      <w:r>
+        <w:t xml:space="preserve"> and Bud</w:t>
+      </w:r>
+      <w:r>
+        <w:rPr>
+          <w:lang w:val="en-US"/>
+        </w:rPr>
+        <w:t>i</w:t>
+      </w:r>
+      <w:r>
+        <w:t xml:space="preserve"> [4] annotate the text into normal, abusive, or hate</w:t>
+      </w:r>
+      <w:r>
+        <w:rPr>
+          <w:lang w:val="en-US"/>
+        </w:rPr>
+        <w:t xml:space="preserve"> </w:t>
+      </w:r>
+      <w:r>
+        <w:t>speech</w:t>
+      </w:r>
+      <w:r>
+        <w:rPr>
+          <w:lang w:val="en-US"/>
+        </w:rPr>
+        <w:t>.</w:t>
+      </w:r>
+      <w:r>
+        <w:t xml:space="preserve"> </w:t>
+      </w:r>
+      <w:r>
+        <w:rPr>
+          <w:lang w:val="en-US"/>
+        </w:rPr>
+        <w:t>Me</w:t>
+      </w:r>
+      <w:proofErr w:type="spellStart"/>
+      <w:r>
+        <w:t>anwhile</w:t>
+      </w:r>
+      <w:proofErr w:type="spellEnd"/>
+      <w:r>
+        <w:rPr>
+          <w:lang w:val="en-US"/>
+        </w:rPr>
+        <w:t>,</w:t>
+      </w:r>
+      <w:r>
+        <w:t xml:space="preserve"> Jigsaw annotate</w:t>
+      </w:r>
+      <w:r>
+        <w:rPr>
+          <w:lang w:val="en-US"/>
+        </w:rPr>
+        <w:t>s</w:t>
+      </w:r>
+      <w:r>
+        <w:t xml:space="preserve"> the text into normal or toxic. We simplify the label of [4] into a simple binary label indicating the text is normal or hate</w:t>
+      </w:r>
+      <w:r>
+        <w:rPr>
+          <w:lang w:val="en-US"/>
+        </w:rPr>
+        <w:t xml:space="preserve"> </w:t>
+      </w:r>
+      <w:r>
+        <w:t>speech/abusive.</w:t>
+      </w:r>
+      <w:r>
+        <w:rPr>
+          <w:lang w:val="en-US"/>
+        </w:rPr>
+        <w:t xml:space="preserve"> </w:t>
+      </w:r>
+      <w:r>
+        <w:t>The</w:t>
+      </w:r>
+      <w:r>
+        <w:rPr>
+          <w:lang w:val="en-US"/>
+        </w:rPr>
+        <w:t xml:space="preserve"> hate</w:t>
+      </w:r>
+      <w:r>
+        <w:rPr>
+          <w:lang w:val="en-US"/>
+        </w:rPr>
+        <w:t xml:space="preserve"> </w:t>
+      </w:r>
+      <w:r>
+        <w:rPr>
+          <w:lang w:val="en-US"/>
+        </w:rPr>
+        <w:t>speech dataset</w:t>
+      </w:r>
+      <w:r>
+        <w:t xml:space="preserve"> details can be seen </w:t>
+      </w:r>
+      <w:r>
+        <w:rPr>
+          <w:lang w:val="en-US"/>
+        </w:rPr>
+        <w:t>in</w:t>
+      </w:r>
+      <w:r>
+        <w:t xml:space="preserve"> Table I</w:t>
+      </w:r>
+      <w:r>
+        <w:rPr>
+          <w:lang w:val="en-US"/>
+        </w:rPr>
+        <w:t>I</w:t>
+      </w:r>
+      <w:r>
+        <w:t>.</w:t>
+      </w:r>
+    </w:p>
+    <w:p>
+      <w:pPr>
+        <w:pStyle w:val="tablehead"/>
+      </w:pPr>
+      <w:r>
+        <w:t>Hate</w:t>
+      </w:r>
+      <w:r>
+        <w:t xml:space="preserve"> S</w:t>
+      </w:r>
+      <w:r>
+        <w:t>peech Dataset Details</w:t>
+      </w:r>
+    </w:p>
+    <w:tbl>
+      <w:tblPr>
+        <w:tblW w:w="216.70pt" w:type="dxa"/>
+        <w:jc w:val="center"/>
+        <w:tblBorders>
+          <w:top w:val="single" w:sz="2" w:space="0" w:color="auto"/>
+          <w:start w:val="single" w:sz="2" w:space="0" w:color="auto"/>
+          <w:bottom w:val="single" w:sz="2" w:space="0" w:color="auto"/>
+          <w:end w:val="single" w:sz="2" w:space="0" w:color="auto"/>
+          <w:insideH w:val="single" w:sz="2" w:space="0" w:color="auto"/>
+          <w:insideV w:val="single" w:sz="2" w:space="0" w:color="auto"/>
+        </w:tblBorders>
+        <w:tblLayout w:type="fixed"/>
+        <w:tblLook w:firstRow="0" w:lastRow="0" w:firstColumn="0" w:lastColumn="0" w:noHBand="0" w:noVBand="0"/>
+      </w:tblPr>
+      <w:tblGrid>
+        <w:gridCol w:w="1273"/>
+        <w:gridCol w:w="992"/>
+        <w:gridCol w:w="1169"/>
+        <w:gridCol w:w="900"/>
+      </w:tblGrid>
+      <w:tr>
+        <w:trPr>
+          <w:trHeight w:val="240"/>
+          <w:tblHeader/>
+          <w:jc w:val="center"/>
+        </w:trPr>
+        <w:tc>
+          <w:tcPr>
+            <w:tcW w:w="113.25pt" w:type="dxa"/>
+            <w:gridSpan w:val="2"/>
+            <w:shd w:val="clear" w:color="auto" w:fill="D9D9D9" w:themeFill="background1" w:themeFillShade="D9"/>
+            <w:vAlign w:val="center"/>
+          </w:tcPr>
+          <w:p>
+            <w:pPr>
+              <w:pStyle w:val="tablecolsubhead"/>
+              <w:rPr>
+                <w:i w:val="0"/>
+                <w:iCs w:val="0"/>
+                <w:sz w:val="16"/>
+                <w:szCs w:val="16"/>
+              </w:rPr>
+            </w:pPr>
+            <w:r>
+              <w:rPr>
+                <w:i w:val="0"/>
+                <w:iCs w:val="0"/>
+                <w:sz w:val="16"/>
+                <w:szCs w:val="16"/>
+              </w:rPr>
+              <w:t>Data</w:t>
+            </w:r>
+          </w:p>
+        </w:tc>
+        <w:tc>
+          <w:tcPr>
+            <w:tcW w:w="58.45pt" w:type="dxa"/>
+            <w:vMerge w:val="restart"/>
+            <w:shd w:val="clear" w:color="auto" w:fill="D9D9D9" w:themeFill="background1" w:themeFillShade="D9"/>
+            <w:vAlign w:val="center"/>
+          </w:tcPr>
+          <w:p>
+            <w:pPr>
+              <w:pStyle w:val="tablecolsubhead"/>
+              <w:rPr>
+                <w:i w:val="0"/>
+                <w:iCs w:val="0"/>
+                <w:sz w:val="16"/>
+                <w:szCs w:val="16"/>
+              </w:rPr>
+            </w:pPr>
+            <w:r>
+              <w:rPr>
+                <w:i w:val="0"/>
+                <w:iCs w:val="0"/>
+                <w:sz w:val="16"/>
+                <w:szCs w:val="16"/>
+              </w:rPr>
+              <w:t>Train</w:t>
+            </w:r>
+          </w:p>
+        </w:tc>
+        <w:tc>
+          <w:tcPr>
+            <w:tcW w:w="45pt" w:type="dxa"/>
+            <w:vMerge w:val="restart"/>
+            <w:shd w:val="clear" w:color="auto" w:fill="D9D9D9" w:themeFill="background1" w:themeFillShade="D9"/>
+            <w:vAlign w:val="center"/>
+          </w:tcPr>
+          <w:p>
+            <w:pPr>
+              <w:pStyle w:val="tablecolsubhead"/>
+              <w:rPr>
+                <w:i w:val="0"/>
+                <w:iCs w:val="0"/>
+                <w:sz w:val="16"/>
+                <w:szCs w:val="16"/>
+              </w:rPr>
+            </w:pPr>
+            <w:r>
+              <w:rPr>
+                <w:i w:val="0"/>
+                <w:iCs w:val="0"/>
+                <w:sz w:val="16"/>
+                <w:szCs w:val="16"/>
+              </w:rPr>
+              <w:t>Test</w:t>
+            </w:r>
+          </w:p>
+        </w:tc>
+      </w:tr>
+      <w:tr>
+        <w:trPr>
+          <w:trHeight w:val="240"/>
+          <w:tblHeader/>
+          <w:jc w:val="center"/>
+        </w:trPr>
+        <w:tc>
+          <w:tcPr>
+            <w:tcW w:w="63.65pt" w:type="dxa"/>
+            <w:shd w:val="clear" w:color="auto" w:fill="D9D9D9" w:themeFill="background1" w:themeFillShade="D9"/>
+            <w:vAlign w:val="center"/>
+          </w:tcPr>
+          <w:p>
+            <w:pPr>
+              <w:rPr>
+                <w:i/>
+                <w:iCs/>
+                <w:sz w:val="15"/>
+                <w:szCs w:val="15"/>
+              </w:rPr>
+            </w:pPr>
+            <w:r>
+              <w:rPr>
+                <w:i/>
+                <w:iCs/>
+                <w:sz w:val="15"/>
+                <w:szCs w:val="15"/>
+              </w:rPr>
+              <w:t>Source</w:t>
+            </w:r>
+          </w:p>
+        </w:tc>
+        <w:tc>
+          <w:tcPr>
+            <w:tcW w:w="49.60pt" w:type="dxa"/>
+            <w:shd w:val="clear" w:color="auto" w:fill="D9D9D9" w:themeFill="background1" w:themeFillShade="D9"/>
+            <w:vAlign w:val="center"/>
+          </w:tcPr>
+          <w:p>
+            <w:pPr>
+              <w:pStyle w:val="tablecolsubhead"/>
+              <w:rPr>
+                <w:b w:val="0"/>
+                <w:bCs w:val="0"/>
+              </w:rPr>
+            </w:pPr>
+            <w:r>
+              <w:rPr>
+                <w:b w:val="0"/>
+                <w:bCs w:val="0"/>
+              </w:rPr>
+              <w:t>Label</w:t>
+            </w:r>
+          </w:p>
+        </w:tc>
+        <w:tc>
+          <w:tcPr>
+            <w:tcW w:w="58.45pt" w:type="dxa"/>
+            <w:vMerge/>
+            <w:shd w:val="clear" w:color="auto" w:fill="D9D9D9" w:themeFill="background1" w:themeFillShade="D9"/>
+            <w:vAlign w:val="center"/>
+          </w:tcPr>
+          <w:p>
+            <w:pPr>
+              <w:pStyle w:val="tablecolsubhead"/>
+            </w:pPr>
+          </w:p>
+        </w:tc>
+        <w:tc>
+          <w:tcPr>
+            <w:tcW w:w="45pt" w:type="dxa"/>
+            <w:vMerge/>
+            <w:shd w:val="clear" w:color="auto" w:fill="D9D9D9" w:themeFill="background1" w:themeFillShade="D9"/>
+            <w:vAlign w:val="center"/>
+          </w:tcPr>
+          <w:p>
+            <w:pPr>
+              <w:pStyle w:val="tablecolsubhead"/>
+            </w:pPr>
+          </w:p>
+        </w:tc>
+      </w:tr>
+      <w:tr>
+        <w:trPr>
+          <w:trHeight w:val="320"/>
+          <w:jc w:val="center"/>
+        </w:trPr>
+        <w:tc>
+          <w:tcPr>
+            <w:tcW w:w="63.65pt" w:type="dxa"/>
+            <w:vMerge w:val="restart"/>
+            <w:vAlign w:val="center"/>
+          </w:tcPr>
+          <w:p>
+            <w:pPr>
+              <w:pStyle w:val="tablecopy"/>
+              <w:jc w:val="center"/>
+            </w:pPr>
+            <w:r>
+              <w:t>Ibrohim &amp; Budi [4]</w:t>
+            </w:r>
+          </w:p>
+        </w:tc>
+        <w:tc>
+          <w:tcPr>
+            <w:tcW w:w="49.60pt" w:type="dxa"/>
+            <w:vAlign w:val="center"/>
+          </w:tcPr>
+          <w:p>
+            <w:pPr>
+              <w:pStyle w:val="tablecopy"/>
+              <w:jc w:val="center"/>
+            </w:pPr>
+            <w:r>
+              <w:rPr>
+                <w:color w:val="000000"/>
+              </w:rPr>
+              <w:t>Hate</w:t>
+            </w:r>
+            <w:r>
+              <w:rPr>
+                <w:color w:val="000000"/>
+              </w:rPr>
+              <w:t xml:space="preserve"> </w:t>
+            </w:r>
+            <w:r>
+              <w:rPr>
+                <w:color w:val="000000"/>
+              </w:rPr>
+              <w:t>speech</w:t>
+            </w:r>
+          </w:p>
+        </w:tc>
+        <w:tc>
+          <w:tcPr>
+            <w:tcW w:w="58.45pt" w:type="dxa"/>
+            <w:vAlign w:val="center"/>
+          </w:tcPr>
+          <w:p>
+            <w:pPr>
+              <w:pStyle w:val="tablecopy"/>
+              <w:jc w:val="center"/>
+            </w:pPr>
+            <w:r>
+              <w:t>6578</w:t>
+            </w:r>
+          </w:p>
+        </w:tc>
+        <w:tc>
+          <w:tcPr>
+            <w:tcW w:w="45pt" w:type="dxa"/>
+            <w:vAlign w:val="center"/>
+          </w:tcPr>
+          <w:p>
+            <w:pPr>
+              <w:rPr>
+                <w:sz w:val="16"/>
+                <w:szCs w:val="16"/>
+              </w:rPr>
+            </w:pPr>
+            <w:r>
+              <w:rPr>
+                <w:sz w:val="16"/>
+                <w:szCs w:val="16"/>
+              </w:rPr>
+              <w:t>731</w:t>
+            </w:r>
+          </w:p>
+        </w:tc>
+      </w:tr>
+      <w:tr>
+        <w:trPr>
+          <w:trHeight w:val="320"/>
+          <w:jc w:val="center"/>
+        </w:trPr>
+        <w:tc>
+          <w:tcPr>
+            <w:tcW w:w="63.65pt" w:type="dxa"/>
+            <w:vMerge/>
+            <w:vAlign w:val="center"/>
+          </w:tcPr>
+          <w:p>
+            <w:pPr>
+              <w:pStyle w:val="tablecopy"/>
+              <w:jc w:val="center"/>
+            </w:pPr>
+          </w:p>
+        </w:tc>
+        <w:tc>
+          <w:tcPr>
+            <w:tcW w:w="49.60pt" w:type="dxa"/>
+            <w:vAlign w:val="center"/>
+          </w:tcPr>
+          <w:p>
+            <w:pPr>
+              <w:pStyle w:val="tablecopy"/>
+              <w:jc w:val="center"/>
+            </w:pPr>
+            <w:r>
+              <w:t>Normal</w:t>
+            </w:r>
+          </w:p>
+        </w:tc>
+        <w:tc>
+          <w:tcPr>
+            <w:tcW w:w="58.45pt" w:type="dxa"/>
+            <w:vAlign w:val="center"/>
+          </w:tcPr>
+          <w:p>
+            <w:pPr>
+              <w:pStyle w:val="tablecopy"/>
+              <w:jc w:val="center"/>
+            </w:pPr>
+            <w:r>
+              <w:t>5274</w:t>
+            </w:r>
+          </w:p>
+        </w:tc>
+        <w:tc>
+          <w:tcPr>
+            <w:tcW w:w="45pt" w:type="dxa"/>
+            <w:vAlign w:val="center"/>
+          </w:tcPr>
+          <w:p>
+            <w:pPr>
+              <w:rPr>
+                <w:sz w:val="16"/>
+                <w:szCs w:val="16"/>
+              </w:rPr>
+            </w:pPr>
+            <w:r>
+              <w:rPr>
+                <w:sz w:val="16"/>
+                <w:szCs w:val="16"/>
+              </w:rPr>
+              <w:t>1586</w:t>
+            </w:r>
+          </w:p>
+        </w:tc>
+      </w:tr>
+      <w:tr>
+        <w:trPr>
+          <w:trHeight w:val="320"/>
+          <w:jc w:val="center"/>
+        </w:trPr>
+        <w:tc>
+          <w:tcPr>
+            <w:tcW w:w="63.65pt" w:type="dxa"/>
+            <w:vMerge w:val="restart"/>
+            <w:vAlign w:val="center"/>
+          </w:tcPr>
+          <w:p>
+            <w:pPr>
+              <w:pStyle w:val="tablecopy"/>
+              <w:jc w:val="center"/>
+            </w:pPr>
+            <w:r>
+              <w:t>Jigsaw Toxic Comment</w:t>
+            </w:r>
+          </w:p>
+        </w:tc>
+        <w:tc>
+          <w:tcPr>
+            <w:tcW w:w="49.60pt" w:type="dxa"/>
+            <w:vAlign w:val="center"/>
+          </w:tcPr>
+          <w:p>
+            <w:pPr>
+              <w:pStyle w:val="tablecopy"/>
+              <w:jc w:val="center"/>
+            </w:pPr>
+            <w:r>
+              <w:rPr>
+                <w:color w:val="000000"/>
+              </w:rPr>
+              <w:t>Hate</w:t>
+            </w:r>
+            <w:r>
+              <w:rPr>
+                <w:color w:val="000000"/>
+              </w:rPr>
+              <w:t xml:space="preserve"> </w:t>
+            </w:r>
+            <w:r>
+              <w:rPr>
+                <w:color w:val="000000"/>
+              </w:rPr>
+              <w:t>speech</w:t>
+            </w:r>
+          </w:p>
+        </w:tc>
+        <w:tc>
+          <w:tcPr>
+            <w:tcW w:w="58.45pt" w:type="dxa"/>
+            <w:vAlign w:val="center"/>
+          </w:tcPr>
+          <w:p>
+            <w:pPr>
+              <w:pStyle w:val="tablecopy"/>
+              <w:jc w:val="center"/>
+            </w:pPr>
+            <w:r>
+              <w:t>152111</w:t>
+            </w:r>
+          </w:p>
+        </w:tc>
+        <w:tc>
+          <w:tcPr>
+            <w:tcW w:w="45pt" w:type="dxa"/>
+            <w:vAlign w:val="center"/>
+          </w:tcPr>
+          <w:p>
+            <w:pPr>
+              <w:rPr>
+                <w:sz w:val="16"/>
+                <w:szCs w:val="16"/>
+              </w:rPr>
+            </w:pPr>
+            <w:r>
+              <w:rPr>
+                <w:sz w:val="16"/>
+                <w:szCs w:val="16"/>
+              </w:rPr>
+              <w:t>N/A</w:t>
+            </w:r>
+          </w:p>
+        </w:tc>
+      </w:tr>
+      <w:tr>
+        <w:trPr>
+          <w:trHeight w:val="320"/>
+          <w:jc w:val="center"/>
+        </w:trPr>
+        <w:tc>
+          <w:tcPr>
+            <w:tcW w:w="63.65pt" w:type="dxa"/>
+            <w:vMerge/>
+            <w:vAlign w:val="center"/>
+          </w:tcPr>
+          <w:p>
+            <w:pPr>
+              <w:pStyle w:val="tablecopy"/>
+              <w:jc w:val="center"/>
+            </w:pPr>
+          </w:p>
+        </w:tc>
+        <w:tc>
+          <w:tcPr>
+            <w:tcW w:w="49.60pt" w:type="dxa"/>
+            <w:vAlign w:val="center"/>
+          </w:tcPr>
+          <w:p>
+            <w:pPr>
+              <w:pStyle w:val="tablecopy"/>
+              <w:jc w:val="center"/>
+            </w:pPr>
+            <w:r>
+              <w:t>Normal</w:t>
+            </w:r>
+          </w:p>
+        </w:tc>
+        <w:tc>
+          <w:tcPr>
+            <w:tcW w:w="58.45pt" w:type="dxa"/>
+            <w:vAlign w:val="center"/>
+          </w:tcPr>
+          <w:p>
+            <w:pPr>
+              <w:pStyle w:val="tablecopy"/>
+              <w:jc w:val="center"/>
+            </w:pPr>
+            <w:r>
+              <w:t>1750083</w:t>
+            </w:r>
+          </w:p>
+        </w:tc>
+        <w:tc>
+          <w:tcPr>
+            <w:tcW w:w="45pt" w:type="dxa"/>
+            <w:vAlign w:val="center"/>
+          </w:tcPr>
+          <w:p>
+            <w:pPr>
+              <w:rPr>
+                <w:sz w:val="16"/>
+                <w:szCs w:val="16"/>
+              </w:rPr>
+            </w:pPr>
+            <w:r>
+              <w:rPr>
+                <w:sz w:val="16"/>
+                <w:szCs w:val="16"/>
+              </w:rPr>
+              <w:t>N/A</w:t>
+            </w:r>
+          </w:p>
+        </w:tc>
+      </w:tr>
+    </w:tbl>
+    <w:p>
+      <w:pPr>
+        <w:pStyle w:val="BodyText"/>
+        <w:ind w:firstLine="0pt"/>
+      </w:pPr>
     </w:p>
     <w:p>
       <w:pPr>
@@ -3794,6 +3886,7 @@
         <w:rPr>
           <w:lang w:val="en-US"/>
         </w:rPr>
+        <w:lastRenderedPageBreak/>
         <w:t xml:space="preserve">On </w:t>
       </w:r>
       <w:r>
@@ -3826,14 +3919,7 @@
         <w:rPr>
           <w:lang w:val="en-US"/>
         </w:rPr>
-        <w:t xml:space="preserve">we set every random seed possible on each experiment. On the feature-based </w:t>
-      </w:r>
-      <w:r>
-        <w:rPr>
-          <w:lang w:val="en-US"/>
-        </w:rPr>
-        <w:lastRenderedPageBreak/>
-        <w:t>experiment, we average the result of 6 different runs by varying the seed from 1-6. Running the same experiment on</w:t>
+        <w:t>we set every random seed possible on each experiment. On the feature-based experiment, we average the result of 6 different runs by varying the seed from 1-6. Running the same experiment on</w:t>
       </w:r>
       <w:r>
         <w:rPr>
@@ -4833,13 +4919,7 @@
         <w:rPr>
           <w:lang w:val="en-US"/>
         </w:rPr>
-        <w:t xml:space="preserve"> scenario where it yielded perfect F1-score, </w:t>
-      </w:r>
-      <w:r>
-        <w:rPr>
-          <w:lang w:val="en-US"/>
-        </w:rPr>
-        <w:t xml:space="preserve">improving the previous works of 0,9369. On [4] dataset, the highest performance achieved on </w:t>
+        <w:t xml:space="preserve"> scenario where it yielded perfect F1-score, improving the previous works of 0,9369. On [4] dataset, the highest performance achieved on </w:t>
       </w:r>
       <w:proofErr w:type="gramStart"/>
       <w:r>
@@ -5100,6 +5180,7 @@
         <w:ind w:start="17.70pt" w:hanging="17.70pt"/>
       </w:pPr>
       <w:r>
+        <w:lastRenderedPageBreak/>
         <w:t xml:space="preserve">T. Mikolov, Q. V. Le &amp; I. Sutskever. “Exploiting Similarities among Languages for Machine Translation”. In: arXiv:1309.4168 [cs] (2013). arXiv: 1309.4168. </w:t>
       </w:r>
     </w:p>
@@ -5127,7 +5208,6 @@
         <w:t xml:space="preserve">supervision in non-isometric embedding spaces. In The 57th Annual </w:t>
       </w:r>
       <w:r>
-        <w:lastRenderedPageBreak/>
         <w:t xml:space="preserve">Meeting of the Association for Computational Linguistics (ACL), Florence, Italy, July 2019. </w:t>
       </w:r>
     </w:p>
@@ -7230,7 +7310,6 @@
   <w:style w:type="character" w:default="1" w:styleId="DefaultParagraphFont">
     <w:name w:val="Default Paragraph Font"/>
     <w:uiPriority w:val="1"/>
-    <w:semiHidden/>
     <w:unhideWhenUsed/>
   </w:style>
   <w:style w:type="table" w:default="1" w:styleId="TableNormal">

</xml_diff>

<commit_message>
Update camera ready paper
</commit_message>
<xml_diff>
--- a/docs/paper/Improving Indonesian Text Classification Using Multilingual Language Model.docx
+++ b/docs/paper/Improving Indonesian Text Classification Using Multilingual Language Model.docx
@@ -94,8 +94,6 @@
             </w:r>
             <w:r>
               <w:rPr>
-                <w:i/>
-                <w:iCs/>
                 <w:sz w:val="18"/>
                 <w:szCs w:val="18"/>
               </w:rPr>
@@ -103,8 +101,6 @@
             </w:r>
             <w:r>
               <w:rPr>
-                <w:i/>
-                <w:iCs/>
                 <w:sz w:val="18"/>
                 <w:szCs w:val="18"/>
               </w:rPr>
@@ -117,7 +113,7 @@
                 <w:szCs w:val="18"/>
               </w:rPr>
               <w:br/>
-              <w:t>Bandung, Indonesia</w:t>
+              <w:t>Indonesia</w:t>
             </w:r>
             <w:r>
               <w:rPr>
@@ -155,8 +151,68 @@
                 <w:color w:val="000000"/>
                 <w:sz w:val="18"/>
                 <w:szCs w:val="18"/>
+                <w:vertAlign w:val="superscript"/>
+              </w:rPr>
+              <w:t>1,2</w:t>
+            </w:r>
+            <w:r>
+              <w:rPr>
+                <w:color w:val="000000"/>
+                <w:sz w:val="18"/>
+                <w:szCs w:val="18"/>
               </w:rPr>
               <w:br/>
+            </w:r>
+            <w:r>
+              <w:rPr>
+                <w:color w:val="000000"/>
+                <w:sz w:val="18"/>
+                <w:szCs w:val="18"/>
+                <w:vertAlign w:val="superscript"/>
+              </w:rPr>
+              <w:t>1</w:t>
+            </w:r>
+            <w:r>
+              <w:rPr>
+                <w:color w:val="000000"/>
+                <w:sz w:val="18"/>
+                <w:szCs w:val="18"/>
+              </w:rPr>
+              <w:t>U-CoE AI-VLB</w:t>
+            </w:r>
+            <w:r>
+              <w:rPr>
+                <w:color w:val="000000"/>
+                <w:sz w:val="18"/>
+                <w:szCs w:val="18"/>
+              </w:rPr>
+              <w:br/>
+            </w:r>
+            <w:r>
+              <w:rPr>
+                <w:color w:val="000000"/>
+                <w:sz w:val="18"/>
+                <w:szCs w:val="18"/>
+                <w:vertAlign w:val="superscript"/>
+              </w:rPr>
+              <w:t>2</w:t>
+            </w:r>
+            <w:r>
+              <w:rPr>
+                <w:color w:val="000000"/>
+                <w:sz w:val="18"/>
+                <w:szCs w:val="18"/>
+              </w:rPr>
+              <w:t>School of Electrical Engineering and Informatics</w:t>
+            </w:r>
+            <w:r>
+              <w:rPr>
+                <w:color w:val="000000"/>
+                <w:sz w:val="18"/>
+                <w:szCs w:val="18"/>
+              </w:rPr>
+              <w:br/>
+              <w:t>Institut Teknologi Bandung</w:t>
             </w:r>
             <w:r>
               <w:rPr>
@@ -166,56 +222,15 @@
                 <w:sz w:val="18"/>
                 <w:szCs w:val="18"/>
               </w:rPr>
-              <w:t>School of Electrical Engineering and Informatics</w:t>
-            </w:r>
-            <w:r>
-              <w:rPr>
-                <w:i/>
-                <w:iCs/>
+              <w:br/>
+            </w:r>
+            <w:r>
+              <w:rPr>
                 <w:color w:val="000000"/>
                 <w:sz w:val="18"/>
                 <w:szCs w:val="18"/>
               </w:rPr>
-              <w:br/>
-              <w:t>Institut Teknologi Bandung</w:t>
-            </w:r>
-            <w:r>
-              <w:rPr>
-                <w:i/>
-                <w:iCs/>
-                <w:color w:val="000000"/>
-                <w:sz w:val="18"/>
-                <w:szCs w:val="18"/>
-              </w:rPr>
-              <w:br/>
-            </w:r>
-            <w:r>
-              <w:rPr>
-                <w:i/>
-                <w:iCs/>
-                <w:color w:val="000000"/>
-                <w:sz w:val="18"/>
-                <w:szCs w:val="18"/>
-              </w:rPr>
-              <w:t>U-CoE AI-VLB</w:t>
-            </w:r>
-            <w:r>
-              <w:rPr>
-                <w:i/>
-                <w:iCs/>
-                <w:color w:val="000000"/>
-                <w:sz w:val="18"/>
-                <w:szCs w:val="18"/>
-              </w:rPr>
-              <w:br/>
-            </w:r>
-            <w:r>
-              <w:rPr>
-                <w:color w:val="000000"/>
-                <w:sz w:val="18"/>
-                <w:szCs w:val="18"/>
-              </w:rPr>
-              <w:t>Bandung, Indonesia</w:t>
+              <w:t>Indonesia</w:t>
             </w:r>
             <w:r>
               <w:rPr>
@@ -513,8 +528,13 @@
         </w:rPr>
         <w:t>O</w:t>
       </w:r>
-      <w:r>
-        <w:t xml:space="preserve">ur findings show that the addition of </w:t>
+      <w:proofErr w:type="spellStart"/>
+      <w:r>
+        <w:t>ur</w:t>
+      </w:r>
+      <w:proofErr w:type="spellEnd"/>
+      <w:r>
+        <w:t xml:space="preserve"> findings show that the addition of </w:t>
       </w:r>
       <w:r>
         <w:rPr>
@@ -608,7 +628,15 @@
         <w:pStyle w:val="BodyText"/>
       </w:pPr>
       <w:r>
-        <w:t>Previous works have conducted Indonesian sentiment analysis using various text representation and model approaches. Farhan and Khodra [2] conducted experiments on various text representation</w:t>
+        <w:t xml:space="preserve">Previous works have conducted Indonesian sentiment analysis using various text representation and model approaches. Farhan and </w:t>
+      </w:r>
+      <w:proofErr w:type="spellStart"/>
+      <w:r>
+        <w:t>Khodra</w:t>
+      </w:r>
+      <w:proofErr w:type="spellEnd"/>
+      <w:r>
+        <w:t xml:space="preserve"> [2] conducted experiments on various text representation</w:t>
       </w:r>
       <w:r>
         <w:rPr>
@@ -644,7 +672,23 @@
         <w:t>of their</w:t>
       </w:r>
       <w:r>
-        <w:t xml:space="preserve"> dataset yields 0.8521 F1-score using a neural network with TF-IDF as its feature. Crisdayanti and Purwarianti [3] conducted experiments on various text representations and neural network topology models. </w:t>
+        <w:t xml:space="preserve"> dataset yields 0.8521 F1-score using a neural network with TF-IDF as its feature. </w:t>
+      </w:r>
+      <w:proofErr w:type="spellStart"/>
+      <w:r>
+        <w:t>Crisdayanti</w:t>
+      </w:r>
+      <w:proofErr w:type="spellEnd"/>
+      <w:r>
+        <w:t xml:space="preserve"> and </w:t>
+      </w:r>
+      <w:proofErr w:type="spellStart"/>
+      <w:r>
+        <w:t>Purwarianti</w:t>
+      </w:r>
+      <w:proofErr w:type="spellEnd"/>
+      <w:r>
+        <w:t xml:space="preserve"> [3] conducted experiments on various text representations and neural network topology models. </w:t>
       </w:r>
       <w:r>
         <w:rPr>
@@ -662,7 +706,15 @@
         <w:t>of their</w:t>
       </w:r>
       <w:r>
-        <w:t xml:space="preserve"> dataset yields 0.9369 F1-score using Bi-LSTM with word embedding enhanced with paragraph vector. Ibrohim and Budi [4] conducted experiments on multi-label hate</w:t>
+        <w:t xml:space="preserve"> dataset yields 0.9369 F1-score using Bi-LSTM with word embedding enhanced with paragraph vector. </w:t>
+      </w:r>
+      <w:proofErr w:type="spellStart"/>
+      <w:r>
+        <w:t>Ibrohim</w:t>
+      </w:r>
+      <w:proofErr w:type="spellEnd"/>
+      <w:r>
+        <w:t xml:space="preserve"> and Budi [4] conducted experiments on multi-label hate</w:t>
       </w:r>
       <w:r>
         <w:rPr>
@@ -1095,7 +1147,21 @@
         <w:rPr>
           <w:lang w:val="en-US"/>
         </w:rPr>
-        <w:t>proven massively successful, topping various benchmark and significantly improve the performance from previously state-of-the-art sequential based language model such as ELMo [</w:t>
+        <w:t xml:space="preserve">proven massively successful, topping various benchmark and significantly improve the performance from previously state-of-the-art sequential based language model such as </w:t>
+      </w:r>
+      <w:proofErr w:type="spellStart"/>
+      <w:r>
+        <w:rPr>
+          <w:lang w:val="en-US"/>
+        </w:rPr>
+        <w:t>ELMo</w:t>
+      </w:r>
+      <w:proofErr w:type="spellEnd"/>
+      <w:r>
+        <w:rPr>
+          <w:lang w:val="en-US"/>
+        </w:rPr>
+        <w:t xml:space="preserve"> [</w:t>
       </w:r>
       <w:r>
         <w:rPr>
@@ -1201,7 +1267,35 @@
         <w:rPr>
           <w:lang w:val="en-US"/>
         </w:rPr>
-        <w:t xml:space="preserve"> [9]. Earlier works on producing cross-lingual representation have relied on the former. Mikolov, Le, &amp; Sutskever [10] trained an embedding of two different languages independently and aligned the two using small bilingual data. While it had great success,  [9] argues that there are critical downsides such as it rely on having good parallel data and a key assumption that the embedding spaces of each language </w:t>
+        <w:t xml:space="preserve"> [9]. Earlier works on producing cross-lingual representation have relied on the former. </w:t>
+      </w:r>
+      <w:proofErr w:type="spellStart"/>
+      <w:r>
+        <w:rPr>
+          <w:lang w:val="en-US"/>
+        </w:rPr>
+        <w:t>Mikolov</w:t>
+      </w:r>
+      <w:proofErr w:type="spellEnd"/>
+      <w:r>
+        <w:rPr>
+          <w:lang w:val="en-US"/>
+        </w:rPr>
+        <w:t xml:space="preserve">, Le, &amp; </w:t>
+      </w:r>
+      <w:proofErr w:type="spellStart"/>
+      <w:r>
+        <w:rPr>
+          <w:lang w:val="en-US"/>
+        </w:rPr>
+        <w:t>Sutskever</w:t>
+      </w:r>
+      <w:proofErr w:type="spellEnd"/>
+      <w:r>
+        <w:rPr>
+          <w:lang w:val="en-US"/>
+        </w:rPr>
+        <w:t xml:space="preserve"> [10] trained an embedding of two different languages independently and aligned the two using small bilingual data. While it had great success,  [9] argues that there are critical downsides such as it rely on having good parallel data and a key assumption that the embedding spaces of each language </w:t>
       </w:r>
       <w:r>
         <w:rPr>
@@ -1226,8 +1320,13 @@
         </w:rPr>
         <w:t>The r</w:t>
       </w:r>
-      <w:r>
-        <w:t xml:space="preserve">ecent development on joint training methods </w:t>
+      <w:proofErr w:type="spellStart"/>
+      <w:r>
+        <w:t>ecent</w:t>
+      </w:r>
+      <w:proofErr w:type="spellEnd"/>
+      <w:r>
+        <w:t xml:space="preserve"> development on joint training methods </w:t>
       </w:r>
       <w:r>
         <w:rPr>
@@ -1268,7 +1367,23 @@
         </w:rPr>
       </w:pPr>
       <w:r>
-        <w:t>One such multilingual language model that we used in the experiments is Multilingual BERT [1] and XLM-RoBERTa [5] (henceforth, mBERT and XLM-R). Denoting the number of Transformer blocks as L, the hidden size as H, and the number of self-attention heads as A, Multilingual BERT was using the BERT-base architecture (L=12, H=768, A=12, Total Parameters=110M) and was trained on a concatenation of Wikipedia corpora from 104 languages. Because the size of Wikipedia for a given language may vary greatly, a certain language like English may be over-represented.</w:t>
+        <w:t>One such multilingual language model that we used in the experiments is Multilingual BERT [1] and XLM-</w:t>
+      </w:r>
+      <w:proofErr w:type="spellStart"/>
+      <w:r>
+        <w:t>RoBERTa</w:t>
+      </w:r>
+      <w:proofErr w:type="spellEnd"/>
+      <w:r>
+        <w:t xml:space="preserve"> [5] (henceforth, </w:t>
+      </w:r>
+      <w:proofErr w:type="spellStart"/>
+      <w:r>
+        <w:t>mBERT</w:t>
+      </w:r>
+      <w:proofErr w:type="spellEnd"/>
+      <w:r>
+        <w:t xml:space="preserve"> and XLM-R). Denoting the number of Transformer blocks as L, the hidden size as H, and the number of self-attention heads as A, Multilingual BERT was using the BERT-base architecture (L=12, H=768, A=12, Total Parameters=110M) and was trained on a concatenation of Wikipedia corpora from 104 languages. Because the size of Wikipedia for a given language may vary greatly, a certain language like English may be over-represented.</w:t>
       </w:r>
       <w:r>
         <w:rPr>
@@ -1338,12 +1453,14 @@
         </w:rPr>
         <w:t xml:space="preserve"> </w:t>
       </w:r>
+      <w:proofErr w:type="spellStart"/>
       <w:r>
         <w:rPr>
           <w:lang w:val="en-US"/>
         </w:rPr>
         <w:t>mBERT</w:t>
       </w:r>
+      <w:proofErr w:type="spellEnd"/>
       <w:r>
         <w:rPr>
           <w:lang w:val="en-US"/>
@@ -1468,7 +1585,15 @@
         <w:t xml:space="preserve"> a larger balanced dataset from</w:t>
       </w:r>
       <w:r>
-        <w:t xml:space="preserve"> the CommonCrawl corpus </w:t>
+        <w:t xml:space="preserve"> the </w:t>
+      </w:r>
+      <w:proofErr w:type="spellStart"/>
+      <w:r>
+        <w:t>CommonCrawl</w:t>
+      </w:r>
+      <w:proofErr w:type="spellEnd"/>
+      <w:r>
+        <w:t xml:space="preserve"> corpus </w:t>
       </w:r>
       <w:r>
         <w:rPr>
@@ -1500,6 +1625,10 @@
     <w:p>
       <w:pPr>
         <w:pStyle w:val="BodyText"/>
+        <w:rPr>
+          <w:noProof/>
+          <w:lang w:val="en-US"/>
+        </w:rPr>
       </w:pPr>
       <w:r>
         <w:t>In this section, we describe the building blocks of our experiment.</w:t>
@@ -1508,11 +1637,135 @@
         <w:rPr>
           <w:lang w:val="en-US"/>
         </w:rPr>
-        <w:t xml:space="preserve"> Overall, it</w:t>
+        <w:t xml:space="preserve"> </w:t>
+      </w:r>
+      <w:r>
+        <w:rPr>
+          <w:lang w:val="en-US"/>
+        </w:rPr>
+        <w:t>Fig. 1. show the overview of the experiment</w:t>
+      </w:r>
+      <w:r>
+        <w:rPr>
+          <w:lang w:val="en-US"/>
+        </w:rPr>
+        <w:t xml:space="preserve">. </w:t>
+      </w:r>
+      <w:r>
+        <w:rPr>
+          <w:lang w:val="en-US"/>
+        </w:rPr>
+        <w:t>Overall, it</w:t>
       </w:r>
       <w:r>
         <w:t xml:space="preserve"> consists of three training data scenarios, two training approaches, and five datasets.</w:t>
       </w:r>
+      <w:r>
+        <w:rPr>
+          <w:noProof/>
+          <w:lang w:val="en-US"/>
+        </w:rPr>
+        <w:t xml:space="preserve"> </w:t>
+      </w:r>
+    </w:p>
+    <w:p>
+      <w:pPr>
+        <w:pStyle w:val="BodyText"/>
+        <w:jc w:val="center"/>
+        <w:rPr>
+          <w:lang w:val="en-US"/>
+        </w:rPr>
+      </w:pPr>
+      <w:r>
+        <w:rPr>
+          <w:noProof/>
+          <w:lang w:val="en-US"/>
+        </w:rPr>
+        <w:drawing>
+          <wp:inline distT="0" distB="0" distL="0" distR="0" wp14:anchorId="215686C4" wp14:editId="6A387178">
+            <wp:extent cx="1950543" cy="2327044"/>
+            <wp:effectExtent l="0" t="0" r="0" b="0"/>
+            <wp:docPr id="8" name="Picture 8"/>
+            <wp:cNvGraphicFramePr>
+              <a:graphicFrameLocks xmlns:a="http://purl.oclc.org/ooxml/drawingml/main" noChangeAspect="1"/>
+            </wp:cNvGraphicFramePr>
+            <a:graphic xmlns:a="http://purl.oclc.org/ooxml/drawingml/main">
+              <a:graphicData uri="http://purl.oclc.org/ooxml/drawingml/picture">
+                <pic:pic xmlns:pic="http://purl.oclc.org/ooxml/drawingml/picture">
+                  <pic:nvPicPr>
+                    <pic:cNvPr id="0" name="Picture 1"/>
+                    <pic:cNvPicPr>
+                      <a:picLocks noChangeAspect="1" noChangeArrowheads="1"/>
+                    </pic:cNvPicPr>
+                  </pic:nvPicPr>
+                  <pic:blipFill rotWithShape="1">
+                    <a:blip r:embed="rId9">
+                      <a:extLst>
+                        <a:ext uri="{28A0092B-C50C-407E-A947-70E740481C1C}">
+                          <a14:useLocalDpi xmlns:a14="http://schemas.microsoft.com/office/drawing/2010/main" val="0"/>
+                        </a:ext>
+                      </a:extLst>
+                    </a:blip>
+                    <a:srcRect t="-1.205%" b="-0.001%"/>
+                    <a:stretch/>
+                  </pic:blipFill>
+                  <pic:spPr bwMode="auto">
+                    <a:xfrm>
+                      <a:off x="0" y="0"/>
+                      <a:ext cx="1966182" cy="2345701"/>
+                    </a:xfrm>
+                    <a:prstGeom prst="rect">
+                      <a:avLst/>
+                    </a:prstGeom>
+                    <a:noFill/>
+                    <a:ln>
+                      <a:noFill/>
+                    </a:ln>
+                    <a:extLst>
+                      <a:ext uri="{53640926-AAD7-44D8-BBD7-CCE9431645EC}">
+                        <a14:shadowObscured xmlns:a14="http://schemas.microsoft.com/office/drawing/2010/main"/>
+                      </a:ext>
+                    </a:extLst>
+                  </pic:spPr>
+                </pic:pic>
+              </a:graphicData>
+            </a:graphic>
+          </wp:inline>
+        </w:drawing>
+      </w:r>
+      <w:r>
+        <w:br/>
+      </w:r>
+      <w:r>
+        <w:rPr>
+          <w:sz w:val="16"/>
+          <w:szCs w:val="16"/>
+        </w:rPr>
+        <w:t xml:space="preserve">Fig. </w:t>
+      </w:r>
+      <w:r>
+        <w:rPr>
+          <w:sz w:val="16"/>
+          <w:szCs w:val="16"/>
+          <w:lang w:val="en-US"/>
+        </w:rPr>
+        <w:t>1</w:t>
+      </w:r>
+      <w:r>
+        <w:rPr>
+          <w:sz w:val="16"/>
+          <w:szCs w:val="16"/>
+        </w:rPr>
+        <w:t xml:space="preserve">. </w:t>
+      </w:r>
+      <w:r>
+        <w:rPr>
+          <w:sz w:val="16"/>
+          <w:szCs w:val="16"/>
+          <w:lang w:val="en-US"/>
+        </w:rPr>
+        <w:t>Experiment overview</w:t>
+      </w:r>
     </w:p>
     <w:p>
       <w:pPr>
@@ -1544,6 +1797,7 @@
         </w:rPr>
         <w:t xml:space="preserve">We investigate the model performance </w:t>
       </w:r>
+      <w:proofErr w:type="spellStart"/>
       <w:r>
         <w:rPr>
           <w:iCs/>
@@ -1551,6 +1805,7 @@
         </w:rPr>
         <w:t>i</w:t>
       </w:r>
+      <w:proofErr w:type="spellEnd"/>
       <w:r>
         <w:rPr>
           <w:iCs/>
@@ -1713,7 +1968,15 @@
         <w:t>-</w:t>
       </w:r>
       <w:r>
-        <w:t xml:space="preserve">trained model. In this experiment, we use the last hidden state, which is 768 for mBERT and 1024 for XLM-R Large, as the feature. This extracted feature is then fed into a single dense layer, the only layer we trained on </w:t>
+        <w:t xml:space="preserve">trained model. In this experiment, we use the last hidden state, which is 768 for </w:t>
+      </w:r>
+      <w:proofErr w:type="spellStart"/>
+      <w:r>
+        <w:t>mBERT</w:t>
+      </w:r>
+      <w:proofErr w:type="spellEnd"/>
+      <w:r>
+        <w:t xml:space="preserve"> and 1024 for XLM-R Large, as the feature. This extracted feature is then fed into a single dense layer, the only layer we trained on </w:t>
       </w:r>
       <w:r>
         <w:rPr>
@@ -1749,7 +2012,23 @@
         <w:t xml:space="preserve">the </w:t>
       </w:r>
       <w:r>
-        <w:t>fine-tuning approach trains all the language model parameters,  110M for mBERT and 550M for XLM-R Large, including the last dense layer, on the training data binary cross</w:t>
+        <w:t xml:space="preserve">fine-tuning approach trains all the language model </w:t>
+      </w:r>
+      <w:proofErr w:type="gramStart"/>
+      <w:r>
+        <w:t>parameters,  110</w:t>
+      </w:r>
+      <w:proofErr w:type="gramEnd"/>
+      <w:r>
+        <w:t xml:space="preserve">M for </w:t>
+      </w:r>
+      <w:proofErr w:type="spellStart"/>
+      <w:r>
+        <w:t>mBERT</w:t>
+      </w:r>
+      <w:proofErr w:type="spellEnd"/>
+      <w:r>
+        <w:t xml:space="preserve"> and 550M for XLM-R Large, including the last dense layer, on the training data binary cross</w:t>
       </w:r>
       <w:r>
         <w:rPr>
@@ -1766,107 +2045,7 @@
         <w:pStyle w:val="BodyText"/>
       </w:pPr>
       <w:r>
-        <w:t>Using the feature-based scenario, we run many experiments as the expensive and multilingual representation have been precomputed on all the data. In all training data scenarios, we vary the total data used. More specifically, we train the model using [500, 1000, 2500, 5000, 7500, Max] text data. Specific to multilingual training data scenario, we vary the amount of added English data by [0.25, 0.5, 0.75, 1, 1.5, 2, 3, 4, 5, 6, 7, 8, 9, 10] times the amount of Indonesian text data. We refer to a multilingual experiment with added English data N times the amount of Indonesian text data as multilingual(N).</w:t>
-      </w:r>
-    </w:p>
-    <w:p>
-      <w:pPr>
-        <w:pStyle w:val="BodyText"/>
-      </w:pPr>
-      <w:r>
-        <w:t>In contrast to</w:t>
-      </w:r>
-      <w:r>
-        <w:rPr>
-          <w:lang w:val="en-US"/>
-        </w:rPr>
-        <w:t xml:space="preserve"> the</w:t>
-      </w:r>
-      <w:r>
-        <w:t xml:space="preserve"> feature-based scenarios, fine-tuning the full language model is expensive and resource</w:t>
-      </w:r>
-      <w:r>
-        <w:rPr>
-          <w:lang w:val="en-US"/>
-        </w:rPr>
-        <w:t>-</w:t>
-      </w:r>
-      <w:r>
-        <w:t xml:space="preserve">intensive. </w:t>
-      </w:r>
-      <w:r>
-        <w:rPr>
-          <w:lang w:val="en-US"/>
-        </w:rPr>
-        <w:t>However,</w:t>
-      </w:r>
-      <w:r>
-        <w:t xml:space="preserve"> as shown </w:t>
-      </w:r>
-      <w:r>
-        <w:rPr>
-          <w:lang w:val="en-US"/>
-        </w:rPr>
-        <w:t>in</w:t>
-      </w:r>
-      <w:r>
-        <w:t xml:space="preserve"> [1], fully fine-tuning the full language model will result in a better text classifier. We fine-tuned the best performing model on</w:t>
-      </w:r>
-      <w:r>
-        <w:rPr>
-          <w:lang w:val="en-US"/>
-        </w:rPr>
-        <w:t xml:space="preserve"> the</w:t>
-      </w:r>
-      <w:r>
-        <w:t xml:space="preserve"> feature-based scenarios. The experiment was reduced to only using </w:t>
-      </w:r>
-      <w:r>
-        <w:rPr>
-          <w:lang w:val="en-US"/>
-        </w:rPr>
-        <w:t xml:space="preserve">the </w:t>
-      </w:r>
-      <w:r>
-        <w:t xml:space="preserve">maximum total data and </w:t>
-      </w:r>
-      <w:r>
-        <w:rPr>
-          <w:lang w:val="en-US"/>
-        </w:rPr>
-        <w:t xml:space="preserve">an </w:t>
-      </w:r>
-      <w:r>
-        <w:t>added English data multiplier up to 3.</w:t>
-      </w:r>
-    </w:p>
-    <w:p>
-      <w:pPr>
-        <w:pStyle w:val="Heading2"/>
-      </w:pPr>
-      <w:r>
-        <w:t>Datasets</w:t>
-      </w:r>
-    </w:p>
-    <w:p>
-      <w:pPr>
-        <w:ind w:firstLine="14.40pt"/>
-        <w:jc w:val="both"/>
-      </w:pPr>
-      <w:r>
-        <w:t xml:space="preserve">For </w:t>
-      </w:r>
-      <w:r>
-        <w:t xml:space="preserve">the </w:t>
-      </w:r>
-      <w:r>
-        <w:t xml:space="preserve">Indonesian language sentiment analysis dataset, we used data originated </w:t>
-      </w:r>
-      <w:r>
-        <w:t>from previous</w:t>
-      </w:r>
-      <w:r>
-        <w:t xml:space="preserve"> related work by [2, 3]. Farhan and Khodra [2] used reviews crawled from </w:t>
+        <w:t xml:space="preserve">Using the feature-based scenario, we run many experiments as the expensive and multilingual representation have been precomputed on all the data. In all training data scenarios, we vary the total data used. More specifically, we </w:t>
       </w:r>
       <w:r>
         <w:rPr>
@@ -1874,13 +2053,13 @@
         </w:rPr>
         <w:lastRenderedPageBreak/>
         <w:drawing>
-          <wp:anchor distT="0" distB="0" distL="114300" distR="114300" simplePos="0" relativeHeight="251657728" behindDoc="1" locked="0" layoutInCell="1" allowOverlap="1" wp14:anchorId="683B0585" wp14:editId="63FAE579">
+          <wp:anchor distT="0" distB="0" distL="114300" distR="114300" simplePos="0" relativeHeight="251657728" behindDoc="1" locked="0" layoutInCell="1" allowOverlap="1" wp14:anchorId="683B0585" wp14:editId="12977E9F">
             <wp:simplePos x="0" y="0"/>
             <wp:positionH relativeFrom="page">
               <wp:posOffset>0</wp:posOffset>
             </wp:positionH>
             <wp:positionV relativeFrom="paragraph">
-              <wp:posOffset>-577</wp:posOffset>
+              <wp:posOffset>577</wp:posOffset>
             </wp:positionV>
             <wp:extent cx="7651115" cy="4396105"/>
             <wp:effectExtent l="0" t="0" r="6985" b="4445"/>
@@ -1930,6 +2109,9 @@
                           <w:jc w:val="center"/>
                         </w:pPr>
                         <w:r>
+                          <w:rPr>
+                            <w:noProof/>
+                          </w:rPr>
                           <w:drawing>
                             <wp:inline distT="0" distB="0" distL="0" distR="0" wp14:anchorId="0B3404A4" wp14:editId="3E9EA573">
                               <wp:extent cx="2457111" cy="1809536"/>
@@ -1946,7 +2128,7 @@
                                       <pic:cNvPicPr/>
                                     </pic:nvPicPr>
                                     <pic:blipFill>
-                                      <a:blip r:embed="rId9">
+                                      <a:blip r:embed="rId10">
                                         <a:extLst>
                                           <a:ext uri="{28A0092B-C50C-407E-A947-70E740481C1C}">
                                             <a14:useLocalDpi xmlns:a14="http://schemas.microsoft.com/office/drawing/2010/main" val="0"/>
@@ -1973,6 +2155,9 @@
                           </w:drawing>
                         </w:r>
                         <w:r>
+                          <w:rPr>
+                            <w:noProof/>
+                          </w:rPr>
                           <w:drawing>
                             <wp:inline distT="0" distB="0" distL="0" distR="0" wp14:anchorId="5B128E74" wp14:editId="790AEEE7">
                               <wp:extent cx="2432650" cy="1791218"/>
@@ -1989,7 +2174,7 @@
                                       <pic:cNvPicPr/>
                                     </pic:nvPicPr>
                                     <pic:blipFill>
-                                      <a:blip r:embed="rId10">
+                                      <a:blip r:embed="rId11">
                                         <a:extLst>
                                           <a:ext uri="{28A0092B-C50C-407E-A947-70E740481C1C}">
                                             <a14:useLocalDpi xmlns:a14="http://schemas.microsoft.com/office/drawing/2010/main" val="0"/>
@@ -2016,73 +2201,14 @@
                           </w:drawing>
                         </w:r>
                         <w:r>
+                          <w:rPr>
+                            <w:noProof/>
+                          </w:rPr>
                           <w:drawing>
                             <wp:inline distT="0" distB="0" distL="0" distR="0" wp14:anchorId="16207E43" wp14:editId="6BB76178">
                               <wp:extent cx="2457528" cy="1786468"/>
                               <wp:effectExtent l="0" t="0" r="0" b="4445"/>
                               <wp:docPr id="4" name="Picture 4"/>
-                              <wp:cNvGraphicFramePr>
-                                <a:graphicFrameLocks xmlns:a="http://purl.oclc.org/ooxml/drawingml/main" noChangeAspect="1"/>
-                              </wp:cNvGraphicFramePr>
-                              <a:graphic xmlns:a="http://purl.oclc.org/ooxml/drawingml/main">
-                                <a:graphicData uri="http://purl.oclc.org/ooxml/drawingml/picture">
-                                  <pic:pic xmlns:pic="http://purl.oclc.org/ooxml/drawingml/picture">
-                                    <pic:nvPicPr>
-                                      <pic:cNvPr id="3" name="plot-prosa-xlmr-english.png"/>
-                                      <pic:cNvPicPr/>
-                                    </pic:nvPicPr>
-                                    <pic:blipFill>
-                                      <a:blip r:embed="rId11">
-                                        <a:extLst>
-                                          <a:ext uri="{28A0092B-C50C-407E-A947-70E740481C1C}">
-                                            <a14:useLocalDpi xmlns:a14="http://schemas.microsoft.com/office/drawing/2010/main" val="0"/>
-                                          </a:ext>
-                                        </a:extLst>
-                                      </a:blip>
-                                      <a:stretch>
-                                        <a:fillRect/>
-                                      </a:stretch>
-                                    </pic:blipFill>
-                                    <pic:spPr>
-                                      <a:xfrm>
-                                        <a:off x="0" y="0"/>
-                                        <a:ext cx="2457528" cy="1786468"/>
-                                      </a:xfrm>
-                                      <a:prstGeom prst="rect">
-                                        <a:avLst/>
-                                      </a:prstGeom>
-                                    </pic:spPr>
-                                  </pic:pic>
-                                </a:graphicData>
-                              </a:graphic>
-                            </wp:inline>
-                          </w:drawing>
-                        </w:r>
-                      </w:p>
-                      <w:p>
-                        <w:pPr>
-                          <w:pStyle w:val="figurecaption"/>
-                          <w:jc w:val="center"/>
-                        </w:pPr>
-                        <w:r>
-                          <w:t>Feature-based experiment result with XLM-R on [2] (left), [3] (middle), and [4] (right)</w:t>
-                        </w:r>
-                        <w:r>
-                          <w:br/>
-                        </w:r>
-                      </w:p>
-                      <w:p>
-                        <w:pPr>
-                          <w:pStyle w:val="BodyText"/>
-                          <w:ind w:firstLine="0pt"/>
-                          <w:jc w:val="center"/>
-                        </w:pPr>
-                        <w:r>
-                          <w:drawing>
-                            <wp:inline distT="0" distB="0" distL="0" distR="0" wp14:anchorId="60AD2FA6" wp14:editId="023FC213">
-                              <wp:extent cx="2457528" cy="1786468"/>
-                              <wp:effectExtent l="0" t="0" r="0" b="4445"/>
-                              <wp:docPr id="5" name="Picture 5"/>
                               <wp:cNvGraphicFramePr>
                                 <a:graphicFrameLocks xmlns:a="http://purl.oclc.org/ooxml/drawingml/main" noChangeAspect="1"/>
                               </wp:cNvGraphicFramePr>
@@ -2120,12 +2246,41 @@
                             </wp:inline>
                           </w:drawing>
                         </w:r>
+                      </w:p>
+                      <w:p>
+                        <w:pPr>
+                          <w:pStyle w:val="figurecaption"/>
+                          <w:numPr>
+                            <w:ilvl w:val="0"/>
+                            <w:numId w:val="0"/>
+                          </w:numPr>
+                          <w:jc w:val="center"/>
+                        </w:pPr>
                         <w:r>
+                          <w:t xml:space="preserve">Fig. 2. </w:t>
+                        </w:r>
+                        <w:r>
+                          <w:t>Feature-based experiment result with XLM-R on [2] (left), [3] (middle), and [4] (right)</w:t>
+                        </w:r>
+                        <w:r>
+                          <w:br/>
+                        </w:r>
+                      </w:p>
+                      <w:p>
+                        <w:pPr>
+                          <w:pStyle w:val="BodyText"/>
+                          <w:ind w:firstLine="0pt"/>
+                          <w:jc w:val="center"/>
+                        </w:pPr>
+                        <w:r>
+                          <w:rPr>
+                            <w:noProof/>
+                          </w:rPr>
                           <w:drawing>
-                            <wp:inline distT="0" distB="0" distL="0" distR="0" wp14:anchorId="6A656431" wp14:editId="7EEA3AAA">
+                            <wp:inline distT="0" distB="0" distL="0" distR="0" wp14:anchorId="60AD2FA6" wp14:editId="023FC213">
                               <wp:extent cx="2457528" cy="1786468"/>
                               <wp:effectExtent l="0" t="0" r="0" b="4445"/>
-                              <wp:docPr id="6" name="Picture 6"/>
+                              <wp:docPr id="5" name="Picture 5"/>
                               <wp:cNvGraphicFramePr>
                                 <a:graphicFrameLocks xmlns:a="http://purl.oclc.org/ooxml/drawingml/main" noChangeAspect="1"/>
                               </wp:cNvGraphicFramePr>
@@ -2164,11 +2319,14 @@
                           </w:drawing>
                         </w:r>
                         <w:r>
+                          <w:rPr>
+                            <w:noProof/>
+                          </w:rPr>
                           <w:drawing>
-                            <wp:inline distT="0" distB="0" distL="0" distR="0" wp14:anchorId="74331396" wp14:editId="4AF7A603">
+                            <wp:inline distT="0" distB="0" distL="0" distR="0" wp14:anchorId="6A656431" wp14:editId="7EEA3AAA">
                               <wp:extent cx="2457528" cy="1786468"/>
                               <wp:effectExtent l="0" t="0" r="0" b="4445"/>
-                              <wp:docPr id="7" name="Picture 7"/>
+                              <wp:docPr id="6" name="Picture 6"/>
                               <wp:cNvGraphicFramePr>
                                 <a:graphicFrameLocks xmlns:a="http://purl.oclc.org/ooxml/drawingml/main" noChangeAspect="1"/>
                               </wp:cNvGraphicFramePr>
@@ -2206,12 +2364,65 @@
                             </wp:inline>
                           </w:drawing>
                         </w:r>
+                        <w:r>
+                          <w:rPr>
+                            <w:noProof/>
+                          </w:rPr>
+                          <w:drawing>
+                            <wp:inline distT="0" distB="0" distL="0" distR="0" wp14:anchorId="74331396" wp14:editId="4AF7A603">
+                              <wp:extent cx="2457528" cy="1786468"/>
+                              <wp:effectExtent l="0" t="0" r="0" b="4445"/>
+                              <wp:docPr id="7" name="Picture 7"/>
+                              <wp:cNvGraphicFramePr>
+                                <a:graphicFrameLocks xmlns:a="http://purl.oclc.org/ooxml/drawingml/main" noChangeAspect="1"/>
+                              </wp:cNvGraphicFramePr>
+                              <a:graphic xmlns:a="http://purl.oclc.org/ooxml/drawingml/main">
+                                <a:graphicData uri="http://purl.oclc.org/ooxml/drawingml/picture">
+                                  <pic:pic xmlns:pic="http://purl.oclc.org/ooxml/drawingml/picture">
+                                    <pic:nvPicPr>
+                                      <pic:cNvPr id="3" name="plot-prosa-xlmr-english.png"/>
+                                      <pic:cNvPicPr/>
+                                    </pic:nvPicPr>
+                                    <pic:blipFill>
+                                      <a:blip r:embed="rId15">
+                                        <a:extLst>
+                                          <a:ext uri="{28A0092B-C50C-407E-A947-70E740481C1C}">
+                                            <a14:useLocalDpi xmlns:a14="http://schemas.microsoft.com/office/drawing/2010/main" val="0"/>
+                                          </a:ext>
+                                        </a:extLst>
+                                      </a:blip>
+                                      <a:stretch>
+                                        <a:fillRect/>
+                                      </a:stretch>
+                                    </pic:blipFill>
+                                    <pic:spPr>
+                                      <a:xfrm>
+                                        <a:off x="0" y="0"/>
+                                        <a:ext cx="2457528" cy="1786468"/>
+                                      </a:xfrm>
+                                      <a:prstGeom prst="rect">
+                                        <a:avLst/>
+                                      </a:prstGeom>
+                                    </pic:spPr>
+                                  </pic:pic>
+                                </a:graphicData>
+                              </a:graphic>
+                            </wp:inline>
+                          </w:drawing>
+                        </w:r>
                       </w:p>
                       <w:p>
                         <w:pPr>
                           <w:pStyle w:val="figurecaption"/>
+                          <w:numPr>
+                            <w:ilvl w:val="0"/>
+                            <w:numId w:val="0"/>
+                          </w:numPr>
                           <w:jc w:val="center"/>
                         </w:pPr>
+                        <w:r>
+                          <w:t xml:space="preserve">Fig. 3. </w:t>
+                        </w:r>
                         <w:r>
                           <w:t>Feature-based experiment result with mBERT on [2] (left), [3] (middle), and [4] (right)</w:t>
                         </w:r>
@@ -2241,43 +2452,86 @@
         </w:drawing>
       </w:r>
       <w:r>
-        <w:t xml:space="preserve">TripAdvisor. </w:t>
-      </w:r>
-      <w:r>
-        <w:t xml:space="preserve">Crisdayanti and Purwarianti </w:t>
-      </w:r>
-      <w:r>
-        <w:t xml:space="preserve">[2] used text from Twitter, Zomato, TripAdvisor, Facebook, Instagram, and Qraved. For </w:t>
-      </w:r>
-      <w:r>
+        <w:t>train the model using [500, 1000, 2500, 5000, 7500, Max] text data. Specific to multilingual training data scenario, we vary the amount of added English data by [0.25, 0.5, 0.75, 1, 1.5, 2, 3, 4, 5, 6, 7, 8, 9, 10] times the amount of Indonesian text data. We refer to a multilingual experiment with added English data N times the amount of Indonesian text data as multilingual(N).</w:t>
+      </w:r>
+    </w:p>
+    <w:p>
+      <w:pPr>
+        <w:pStyle w:val="BodyText"/>
+      </w:pPr>
+      <w:r>
+        <w:t>In contrast to</w:t>
+      </w:r>
+      <w:r>
+        <w:rPr>
+          <w:lang w:val="en-US"/>
+        </w:rPr>
+        <w:t xml:space="preserve"> the</w:t>
+      </w:r>
+      <w:r>
+        <w:t xml:space="preserve"> feature-based scenarios, fine-tuning the full language model is expensive and resource</w:t>
+      </w:r>
+      <w:r>
+        <w:rPr>
+          <w:lang w:val="en-US"/>
+        </w:rPr>
+        <w:t>-</w:t>
+      </w:r>
+      <w:r>
+        <w:t xml:space="preserve">intensive. </w:t>
+      </w:r>
+      <w:r>
+        <w:rPr>
+          <w:lang w:val="en-US"/>
+        </w:rPr>
+        <w:t>However,</w:t>
+      </w:r>
+      <w:r>
+        <w:t xml:space="preserve"> as shown </w:t>
+      </w:r>
+      <w:r>
+        <w:rPr>
+          <w:lang w:val="en-US"/>
+        </w:rPr>
+        <w:t>in</w:t>
+      </w:r>
+      <w:r>
+        <w:t xml:space="preserve"> [1], fully fine-tuning the full language model will result in a better text classifier. We fine-tuned the best performing model on</w:t>
+      </w:r>
+      <w:r>
+        <w:rPr>
+          <w:lang w:val="en-US"/>
+        </w:rPr>
+        <w:t xml:space="preserve"> the</w:t>
+      </w:r>
+      <w:r>
+        <w:t xml:space="preserve"> feature-based scenarios. The experiment was reduced to only using </w:t>
+      </w:r>
+      <w:r>
+        <w:rPr>
+          <w:lang w:val="en-US"/>
+        </w:rPr>
         <w:t xml:space="preserve">the </w:t>
       </w:r>
       <w:r>
-        <w:t xml:space="preserve">English language </w:t>
-      </w:r>
-      <w:r>
-        <w:t xml:space="preserve">dataset, </w:t>
-      </w:r>
-      <w:r>
-        <w:t>we use</w:t>
-      </w:r>
-      <w:r>
-        <w:t>d</w:t>
-      </w:r>
-      <w:r>
-        <w:t xml:space="preserve"> data from Yelp that they have open</w:t>
-      </w:r>
-      <w:r>
-        <w:t>-</w:t>
-      </w:r>
-      <w:r>
-        <w:t xml:space="preserve">sourced. The details on the train, test, and label distribution for each data can be seen </w:t>
-      </w:r>
-      <w:r>
-        <w:t>in</w:t>
-      </w:r>
-      <w:r>
-        <w:t xml:space="preserve"> Table I.</w:t>
+        <w:t xml:space="preserve">maximum total data and </w:t>
+      </w:r>
+      <w:r>
+        <w:rPr>
+          <w:lang w:val="en-US"/>
+        </w:rPr>
+        <w:t xml:space="preserve">an </w:t>
+      </w:r>
+      <w:r>
+        <w:t>added English data multiplier up to 3.</w:t>
+      </w:r>
+    </w:p>
+    <w:p>
+      <w:pPr>
+        <w:pStyle w:val="Heading2"/>
+      </w:pPr>
+      <w:r>
+        <w:t>Datasets</w:t>
       </w:r>
     </w:p>
     <w:p>
@@ -2923,11 +3177,88 @@
     </w:p>
     <w:p>
       <w:pPr>
+        <w:ind w:firstLine="14.40pt"/>
+        <w:jc w:val="both"/>
+      </w:pPr>
+      <w:r>
+        <w:t xml:space="preserve">For </w:t>
+      </w:r>
+      <w:r>
+        <w:t xml:space="preserve">the </w:t>
+      </w:r>
+      <w:r>
+        <w:t xml:space="preserve">Indonesian language sentiment analysis dataset, we used data originated from previous related work by [2, 3]. Farhan and </w:t>
+      </w:r>
+      <w:proofErr w:type="spellStart"/>
+      <w:r>
+        <w:t>Khodra</w:t>
+      </w:r>
+      <w:proofErr w:type="spellEnd"/>
+      <w:r>
+        <w:t xml:space="preserve"> [2] used reviews crawled from TripAdvisor. </w:t>
+      </w:r>
+      <w:proofErr w:type="spellStart"/>
+      <w:r>
+        <w:t>Crisdayanti</w:t>
+      </w:r>
+      <w:proofErr w:type="spellEnd"/>
+      <w:r>
+        <w:t xml:space="preserve"> and </w:t>
+      </w:r>
+      <w:proofErr w:type="spellStart"/>
+      <w:r>
+        <w:t>Purwarianti</w:t>
+      </w:r>
+      <w:proofErr w:type="spellEnd"/>
+      <w:r>
+        <w:t xml:space="preserve"> </w:t>
+      </w:r>
+      <w:r>
+        <w:t xml:space="preserve">[2] used text from Twitter, Zomato, TripAdvisor, Facebook, Instagram, and </w:t>
+      </w:r>
+      <w:proofErr w:type="spellStart"/>
+      <w:r>
+        <w:t>Qraved</w:t>
+      </w:r>
+      <w:proofErr w:type="spellEnd"/>
+      <w:r>
+        <w:t xml:space="preserve">. For </w:t>
+      </w:r>
+      <w:r>
+        <w:t xml:space="preserve">the </w:t>
+      </w:r>
+      <w:r>
+        <w:t xml:space="preserve">English language </w:t>
+      </w:r>
+      <w:r>
+        <w:t xml:space="preserve">dataset, </w:t>
+      </w:r>
+      <w:r>
+        <w:t>we use</w:t>
+      </w:r>
+      <w:r>
+        <w:t>d</w:t>
+      </w:r>
+      <w:r>
+        <w:t xml:space="preserve"> data from Yelp that they have open</w:t>
+      </w:r>
+      <w:r>
+        <w:t>-</w:t>
+      </w:r>
+      <w:r>
+        <w:t xml:space="preserve">sourced. The details on the train, test, and label distribution for each data can be seen </w:t>
+      </w:r>
+      <w:r>
+        <w:t>in</w:t>
+      </w:r>
+      <w:r>
+        <w:t xml:space="preserve"> Table I.</w:t>
+      </w:r>
+    </w:p>
+    <w:p>
+      <w:pPr>
         <w:pStyle w:val="BodyText"/>
         <w:ind w:firstLine="0pt"/>
-        <w:rPr>
-          <w:lang w:val="en-US"/>
-        </w:rPr>
       </w:pPr>
       <w:r>
         <w:tab/>
@@ -2942,7 +3273,7 @@
         <w:t xml:space="preserve">the </w:t>
       </w:r>
       <w:r>
-        <w:t>Indonesian language hate</w:t>
+        <w:t xml:space="preserve">Indonesian </w:t>
       </w:r>
       <w:r>
         <w:rPr>
@@ -2951,7 +3282,7 @@
         <w:t xml:space="preserve"> </w:t>
       </w:r>
       <w:r>
-        <w:t>speech dataset, we used data originated from previous related work by [4]. Ibrohim and Budi [4] crawled tweets from Twitter and annotated the text with the help of 30 diverse annotators. The annotation not only includes whether or not the text falls into hate</w:t>
+        <w:t>language hate</w:t>
       </w:r>
       <w:r>
         <w:rPr>
@@ -2960,6 +3291,23 @@
         <w:t xml:space="preserve"> </w:t>
       </w:r>
       <w:r>
+        <w:t xml:space="preserve">speech dataset, we used data originated from previous related work by [4]. </w:t>
+      </w:r>
+      <w:proofErr w:type="spellStart"/>
+      <w:r>
+        <w:t>Ibrohim</w:t>
+      </w:r>
+      <w:proofErr w:type="spellEnd"/>
+      <w:r>
+        <w:t xml:space="preserve"> and Budi [4] crawled tweets from Twitter and annotated the text with the help of 30 diverse annotators. The annotation not only includes whether or not the text falls into hate</w:t>
+      </w:r>
+      <w:r>
+        <w:rPr>
+          <w:lang w:val="en-US"/>
+        </w:rPr>
+        <w:t xml:space="preserve"> </w:t>
+      </w:r>
+      <w:r>
         <w:t xml:space="preserve">speech, abusive, or normal, but also its target, category, and level. For </w:t>
       </w:r>
       <w:r>
@@ -2979,153 +3327,6 @@
       </w:r>
       <w:r>
         <w:t xml:space="preserve"> annotated by dozens and up to thousands of annotators per text. The data also has rich and detailed labels up to its level and category. </w:t>
-      </w:r>
-      <w:r>
-        <w:rPr>
-          <w:lang w:val="en-US"/>
-        </w:rPr>
-        <w:t>However,</w:t>
-      </w:r>
-      <w:r>
-        <w:t xml:space="preserve"> the fine-grained labels d</w:t>
-      </w:r>
-      <w:r>
-        <w:rPr>
-          <w:lang w:val="en-US"/>
-        </w:rPr>
-        <w:t xml:space="preserve">id not </w:t>
-      </w:r>
-      <w:r>
-        <w:t>exactly match. More importantly, the two dataset</w:t>
-      </w:r>
-      <w:r>
-        <w:rPr>
-          <w:lang w:val="en-US"/>
-        </w:rPr>
-        <w:t>s</w:t>
-      </w:r>
-      <w:r>
-        <w:t xml:space="preserve"> differ in </w:t>
-      </w:r>
-      <w:r>
-        <w:rPr>
-          <w:lang w:val="en-US"/>
-        </w:rPr>
-        <w:t>their</w:t>
-      </w:r>
-      <w:r>
-        <w:t xml:space="preserve"> main label. Ibrohim and Bud</w:t>
-      </w:r>
-      <w:r>
-        <w:rPr>
-          <w:lang w:val="en-US"/>
-        </w:rPr>
-        <w:t>i</w:t>
-      </w:r>
-      <w:r>
-        <w:t xml:space="preserve"> [4] annotate the text into normal, abusive, or hate</w:t>
-      </w:r>
-      <w:r>
-        <w:rPr>
-          <w:lang w:val="en-US"/>
-        </w:rPr>
-        <w:t xml:space="preserve"> </w:t>
-      </w:r>
-      <w:r>
-        <w:t>speech</w:t>
-      </w:r>
-      <w:r>
-        <w:rPr>
-          <w:lang w:val="en-US"/>
-        </w:rPr>
-        <w:t>.</w:t>
-      </w:r>
-      <w:r>
-        <w:t xml:space="preserve"> </w:t>
-      </w:r>
-      <w:r>
-        <w:rPr>
-          <w:lang w:val="en-US"/>
-        </w:rPr>
-        <w:t>Me</w:t>
-      </w:r>
-      <w:r>
-        <w:t>anwhile</w:t>
-      </w:r>
-      <w:r>
-        <w:rPr>
-          <w:lang w:val="en-US"/>
-        </w:rPr>
-        <w:t>,</w:t>
-      </w:r>
-      <w:r>
-        <w:t xml:space="preserve"> Jigsaw annotate</w:t>
-      </w:r>
-      <w:r>
-        <w:rPr>
-          <w:lang w:val="en-US"/>
-        </w:rPr>
-        <w:t>s</w:t>
-      </w:r>
-      <w:r>
-        <w:t xml:space="preserve"> the text into normal or toxic. We simplify the label of [4] into a simple binary label indicating the text is normal or hate</w:t>
-      </w:r>
-      <w:r>
-        <w:rPr>
-          <w:lang w:val="en-US"/>
-        </w:rPr>
-        <w:t xml:space="preserve"> </w:t>
-      </w:r>
-      <w:r>
-        <w:t>speech/abusive.</w:t>
-      </w:r>
-      <w:r>
-        <w:rPr>
-          <w:lang w:val="en-US"/>
-        </w:rPr>
-        <w:t xml:space="preserve"> </w:t>
-      </w:r>
-      <w:r>
-        <w:t>The</w:t>
-      </w:r>
-      <w:r>
-        <w:rPr>
-          <w:lang w:val="en-US"/>
-        </w:rPr>
-        <w:t xml:space="preserve"> hate</w:t>
-      </w:r>
-      <w:r>
-        <w:rPr>
-          <w:lang w:val="en-US"/>
-        </w:rPr>
-        <w:t xml:space="preserve"> </w:t>
-      </w:r>
-      <w:r>
-        <w:rPr>
-          <w:lang w:val="en-US"/>
-        </w:rPr>
-        <w:t>speech dataset</w:t>
-      </w:r>
-      <w:r>
-        <w:t xml:space="preserve"> details can be seen </w:t>
-      </w:r>
-      <w:r>
-        <w:rPr>
-          <w:lang w:val="en-US"/>
-        </w:rPr>
-        <w:t>in</w:t>
-      </w:r>
-      <w:r>
-        <w:t xml:space="preserve"> Table I</w:t>
-      </w:r>
-      <w:r>
-        <w:rPr>
-          <w:lang w:val="en-US"/>
-        </w:rPr>
-        <w:t>I</w:t>
-      </w:r>
-      <w:r>
-        <w:t>.</w:t>
       </w:r>
     </w:p>
     <w:p>
@@ -3661,6 +3862,185 @@
     </w:p>
     <w:p>
       <w:pPr>
+        <w:pStyle w:val="BodyText"/>
+        <w:ind w:firstLine="0pt"/>
+      </w:pPr>
+      <w:r>
+        <w:tab/>
+      </w:r>
+      <w:r>
+        <w:rPr>
+          <w:lang w:val="en-US"/>
+        </w:rPr>
+        <w:t>However,</w:t>
+      </w:r>
+      <w:r>
+        <w:t xml:space="preserve"> the fine-grained labels</w:t>
+      </w:r>
+      <w:r>
+        <w:rPr>
+          <w:lang w:val="en-US"/>
+        </w:rPr>
+        <w:t xml:space="preserve"> between the English and the Indonesian </w:t>
+      </w:r>
+      <w:r>
+        <w:rPr>
+          <w:lang w:val="en-US"/>
+        </w:rPr>
+        <w:t>hate speech</w:t>
+      </w:r>
+      <w:r>
+        <w:rPr>
+          <w:lang w:val="en-US"/>
+        </w:rPr>
+        <w:t xml:space="preserve"> data</w:t>
+      </w:r>
+      <w:r>
+        <w:t xml:space="preserve"> d</w:t>
+      </w:r>
+      <w:r>
+        <w:rPr>
+          <w:lang w:val="en-US"/>
+        </w:rPr>
+        <w:t xml:space="preserve">id not </w:t>
+      </w:r>
+      <w:r>
+        <w:t>exactly match. More importantly, the two dataset</w:t>
+      </w:r>
+      <w:r>
+        <w:rPr>
+          <w:lang w:val="en-US"/>
+        </w:rPr>
+        <w:t>s</w:t>
+      </w:r>
+      <w:r>
+        <w:t xml:space="preserve"> differ in </w:t>
+      </w:r>
+      <w:r>
+        <w:rPr>
+          <w:lang w:val="en-US"/>
+        </w:rPr>
+        <w:t>their</w:t>
+      </w:r>
+      <w:r>
+        <w:t xml:space="preserve"> main label. </w:t>
+      </w:r>
+      <w:proofErr w:type="spellStart"/>
+      <w:r>
+        <w:t>Ibrohim</w:t>
+      </w:r>
+      <w:proofErr w:type="spellEnd"/>
+      <w:r>
+        <w:t xml:space="preserve"> and Bud</w:t>
+      </w:r>
+      <w:r>
+        <w:rPr>
+          <w:lang w:val="en-US"/>
+        </w:rPr>
+        <w:t>i</w:t>
+      </w:r>
+      <w:r>
+        <w:t xml:space="preserve"> [4] annotate the text into normal, abusive, or hate</w:t>
+      </w:r>
+      <w:r>
+        <w:rPr>
+          <w:lang w:val="en-US"/>
+        </w:rPr>
+        <w:t xml:space="preserve"> </w:t>
+      </w:r>
+      <w:r>
+        <w:t>speech</w:t>
+      </w:r>
+      <w:r>
+        <w:rPr>
+          <w:lang w:val="en-US"/>
+        </w:rPr>
+        <w:t>.</w:t>
+      </w:r>
+      <w:r>
+        <w:t xml:space="preserve"> </w:t>
+      </w:r>
+      <w:r>
+        <w:rPr>
+          <w:lang w:val="en-US"/>
+        </w:rPr>
+        <w:t>Me</w:t>
+      </w:r>
+      <w:proofErr w:type="spellStart"/>
+      <w:r>
+        <w:t>anwhile</w:t>
+      </w:r>
+      <w:proofErr w:type="spellEnd"/>
+      <w:r>
+        <w:rPr>
+          <w:lang w:val="en-US"/>
+        </w:rPr>
+        <w:t>,</w:t>
+      </w:r>
+      <w:r>
+        <w:t xml:space="preserve"> Jigsaw annotate</w:t>
+      </w:r>
+      <w:r>
+        <w:rPr>
+          <w:lang w:val="en-US"/>
+        </w:rPr>
+        <w:t>s</w:t>
+      </w:r>
+      <w:r>
+        <w:t xml:space="preserve"> the text into </w:t>
+      </w:r>
+      <w:r>
+        <w:lastRenderedPageBreak/>
+        <w:t>normal or toxic. We simplify the label of [4] into a simple binary label indicating the text is normal or hate</w:t>
+      </w:r>
+      <w:r>
+        <w:rPr>
+          <w:lang w:val="en-US"/>
+        </w:rPr>
+        <w:t xml:space="preserve"> </w:t>
+      </w:r>
+      <w:r>
+        <w:t>speech/abusive.</w:t>
+      </w:r>
+      <w:r>
+        <w:rPr>
+          <w:lang w:val="en-US"/>
+        </w:rPr>
+        <w:t xml:space="preserve"> </w:t>
+      </w:r>
+      <w:r>
+        <w:t>The</w:t>
+      </w:r>
+      <w:r>
+        <w:rPr>
+          <w:lang w:val="en-US"/>
+        </w:rPr>
+        <w:t xml:space="preserve"> hate speech dataset</w:t>
+      </w:r>
+      <w:r>
+        <w:t xml:space="preserve"> details can be seen </w:t>
+      </w:r>
+      <w:r>
+        <w:rPr>
+          <w:lang w:val="en-US"/>
+        </w:rPr>
+        <w:t>in</w:t>
+      </w:r>
+      <w:r>
+        <w:t xml:space="preserve"> Table I</w:t>
+      </w:r>
+      <w:r>
+        <w:rPr>
+          <w:lang w:val="en-US"/>
+        </w:rPr>
+        <w:t>I</w:t>
+      </w:r>
+      <w:r>
+        <w:t>.</w:t>
+      </w:r>
+    </w:p>
+    <w:p>
+      <w:pPr>
         <w:pStyle w:val="Heading2"/>
       </w:pPr>
       <w:r>
@@ -3715,7 +4095,6 @@
         <w:rPr>
           <w:lang w:val="en-US"/>
         </w:rPr>
-        <w:lastRenderedPageBreak/>
         <w:t xml:space="preserve">On </w:t>
       </w:r>
       <w:r>
@@ -3907,7 +4286,16 @@
         <w:t>in</w:t>
       </w:r>
       <w:r>
-        <w:t xml:space="preserve"> Fig 1. Through this result, we can see that adding</w:t>
+        <w:t xml:space="preserve"> Fig</w:t>
+      </w:r>
+      <w:r>
+        <w:rPr>
+          <w:lang w:val="en-US"/>
+        </w:rPr>
+        <w:t>.</w:t>
+      </w:r>
+      <w:r>
+        <w:t xml:space="preserve"> 1. Through this result, we can see that adding</w:t>
       </w:r>
       <w:r>
         <w:rPr>
@@ -3940,8 +4328,16 @@
         <w:rPr>
           <w:lang w:val="en-US"/>
         </w:rPr>
-        <w:t xml:space="preserve"> i</w:t>
-      </w:r>
+        <w:t xml:space="preserve"> </w:t>
+      </w:r>
+      <w:proofErr w:type="spellStart"/>
+      <w:r>
+        <w:rPr>
+          <w:lang w:val="en-US"/>
+        </w:rPr>
+        <w:t>i</w:t>
+      </w:r>
+      <w:proofErr w:type="spellEnd"/>
       <w:r>
         <w:t>s a point where the added English data results in worse performance. We hypothesize this is due to the large difference in what constitutes hate</w:t>
       </w:r>
@@ -3981,7 +4377,15 @@
         <w:t>with</w:t>
       </w:r>
       <w:r>
-        <w:t xml:space="preserve"> mBERT </w:t>
+        <w:t xml:space="preserve"> </w:t>
+      </w:r>
+      <w:proofErr w:type="spellStart"/>
+      <w:r>
+        <w:t>mBERT</w:t>
+      </w:r>
+      <w:proofErr w:type="spellEnd"/>
+      <w:r>
+        <w:t xml:space="preserve"> </w:t>
       </w:r>
       <w:r>
         <w:rPr>
@@ -3999,7 +4403,16 @@
         <w:t>in</w:t>
       </w:r>
       <w:r>
-        <w:t xml:space="preserve"> Fig 2. The same </w:t>
+        <w:t xml:space="preserve"> Fig</w:t>
+      </w:r>
+      <w:r>
+        <w:rPr>
+          <w:lang w:val="en-US"/>
+        </w:rPr>
+        <w:t>.</w:t>
+      </w:r>
+      <w:r>
+        <w:t xml:space="preserve"> 2. The same </w:t>
       </w:r>
       <w:r>
         <w:rPr>
@@ -4008,7 +4421,23 @@
         <w:t>phenomenon</w:t>
       </w:r>
       <w:r>
-        <w:t xml:space="preserve"> is observed on mBERT based experiment, although the performance is substantially lower. This is expected as XLM-R is designed to improve mBERT on various design choices</w:t>
+        <w:t xml:space="preserve"> is observed on </w:t>
+      </w:r>
+      <w:proofErr w:type="spellStart"/>
+      <w:r>
+        <w:t>mBERT</w:t>
+      </w:r>
+      <w:proofErr w:type="spellEnd"/>
+      <w:r>
+        <w:t xml:space="preserve"> based experiment, although the performance is substantially lower. This is expected as XLM-R is designed to improve </w:t>
+      </w:r>
+      <w:proofErr w:type="spellStart"/>
+      <w:r>
+        <w:t>mBERT</w:t>
+      </w:r>
+      <w:proofErr w:type="spellEnd"/>
+      <w:r>
+        <w:t xml:space="preserve"> on various design choices</w:t>
       </w:r>
       <w:r>
         <w:rPr>
@@ -4031,7 +4460,13 @@
         <w:rPr>
           <w:lang w:val="en-US"/>
         </w:rPr>
-        <w:t>Defining the gain as the difference between monolingual and its highest multilingual performance, Table III shows the gains averaged on all dataset</w:t>
+        <w:t xml:space="preserve">Defining the gain as the difference between monolingual and its highest multilingual performance, Table III shows the </w:t>
+      </w:r>
+      <w:r>
+        <w:rPr>
+          <w:lang w:val="en-US"/>
+        </w:rPr>
+        <w:t>gains averaged on all dataset</w:t>
       </w:r>
       <w:r>
         <w:rPr>
@@ -4067,8 +4502,16 @@
         <w:rPr>
           <w:lang w:val="en-US"/>
         </w:rPr>
-        <w:t xml:space="preserve"> and 0.129 using mBERT</w:t>
-      </w:r>
+        <w:t xml:space="preserve"> and 0.129 using </w:t>
+      </w:r>
+      <w:proofErr w:type="spellStart"/>
+      <w:r>
+        <w:rPr>
+          <w:lang w:val="en-US"/>
+        </w:rPr>
+        <w:t>mBERT</w:t>
+      </w:r>
+      <w:proofErr w:type="spellEnd"/>
       <w:r>
         <w:rPr>
           <w:lang w:val="en-US"/>
@@ -4270,6 +4713,7 @@
                 <w:szCs w:val="15"/>
               </w:rPr>
             </w:pPr>
+            <w:proofErr w:type="spellStart"/>
             <w:r>
               <w:rPr>
                 <w:i/>
@@ -4279,6 +4723,7 @@
               </w:rPr>
               <w:t>mBERT</w:t>
             </w:r>
+            <w:proofErr w:type="spellEnd"/>
           </w:p>
         </w:tc>
       </w:tr>
@@ -4688,17 +5133,39 @@
         </w:rPr>
         <w:t xml:space="preserve">zero-shot scenario where it yielded 0.893 F1-score, improving the previous works of 0.834. On [3] dataset, the highest performance achieved on </w:t>
       </w:r>
-      <w:r>
-        <w:rPr>
-          <w:lang w:val="en-US"/>
-        </w:rPr>
-        <w:t>multilingual(1.5)</w:t>
-      </w:r>
-      <w:r>
-        <w:rPr>
-          <w:lang w:val="en-US"/>
-        </w:rPr>
-        <w:t xml:space="preserve"> scenario where it yielded perfect F1-score, improving the previous works of 0,9369. On [4] dataset, the highest performance achieved on multilingual(3) scenario where it yielded 0.898 F1-score and 89.9% accuracy. To provide a fair comparison with</w:t>
+      <w:proofErr w:type="gramStart"/>
+      <w:r>
+        <w:rPr>
+          <w:lang w:val="en-US"/>
+        </w:rPr>
+        <w:t>multilingual(</w:t>
+      </w:r>
+      <w:proofErr w:type="gramEnd"/>
+      <w:r>
+        <w:rPr>
+          <w:lang w:val="en-US"/>
+        </w:rPr>
+        <w:t>1.5)</w:t>
+      </w:r>
+      <w:r>
+        <w:rPr>
+          <w:lang w:val="en-US"/>
+        </w:rPr>
+        <w:t xml:space="preserve"> scenario where it yielded perfect F1-score, improving the previous works of 0,9369. On [4] dataset, the highest performance achieved on </w:t>
+      </w:r>
+      <w:proofErr w:type="gramStart"/>
+      <w:r>
+        <w:rPr>
+          <w:lang w:val="en-US"/>
+        </w:rPr>
+        <w:t>multilingual(</w:t>
+      </w:r>
+      <w:proofErr w:type="gramEnd"/>
+      <w:r>
+        <w:rPr>
+          <w:lang w:val="en-US"/>
+        </w:rPr>
+        <w:t>3) scenario where it yielded 0.898 F1-score and 89.9% accuracy. To provide a fair comparison with</w:t>
       </w:r>
       <w:r>
         <w:rPr>
@@ -4716,7 +5183,21 @@
         <w:rPr>
           <w:lang w:val="en-US"/>
         </w:rPr>
-        <w:t xml:space="preserve"> by Ibrohim &amp; Budi</w:t>
+        <w:t xml:space="preserve"> by </w:t>
+      </w:r>
+      <w:proofErr w:type="spellStart"/>
+      <w:r>
+        <w:rPr>
+          <w:lang w:val="en-US"/>
+        </w:rPr>
+        <w:t>Ibrohim</w:t>
+      </w:r>
+      <w:proofErr w:type="spellEnd"/>
+      <w:r>
+        <w:rPr>
+          <w:lang w:val="en-US"/>
+        </w:rPr>
+        <w:t xml:space="preserve"> &amp; Budi</w:t>
       </w:r>
       <w:r>
         <w:rPr>
@@ -4821,9 +5302,58 @@
     </w:p>
     <w:p>
       <w:pPr>
+        <w:pStyle w:val="Heading1"/>
+        <w:numPr>
+          <w:ilvl w:val="0"/>
+          <w:numId w:val="0"/>
+        </w:numPr>
+      </w:pPr>
+      <w:r>
+        <w:t>Acknowledgement</w:t>
+      </w:r>
+    </w:p>
+    <w:p>
+      <w:pPr>
+        <w:pStyle w:val="BodyText"/>
+      </w:pPr>
+      <w:r>
+        <w:t xml:space="preserve">This research is partly funded by ITB P3MI research for </w:t>
+      </w:r>
+      <w:r>
+        <w:rPr>
+          <w:lang w:val="en-US"/>
+        </w:rPr>
+        <w:t xml:space="preserve">the </w:t>
+      </w:r>
+      <w:r>
+        <w:t xml:space="preserve">Informatics research group in </w:t>
+      </w:r>
+      <w:r>
+        <w:rPr>
+          <w:lang w:val="en-US"/>
+        </w:rPr>
+        <w:t xml:space="preserve">the </w:t>
+      </w:r>
+      <w:r>
+        <w:t>School of Electrical Engineering and Informatics.</w:t>
+      </w:r>
+    </w:p>
+    <w:p>
+      <w:pPr>
+        <w:pStyle w:val="BodyText"/>
+      </w:pPr>
+    </w:p>
+    <w:p>
+      <w:pPr>
+        <w:pStyle w:val="BodyText"/>
+      </w:pPr>
+    </w:p>
+    <w:p>
+      <w:pPr>
         <w:pStyle w:val="Heading5"/>
       </w:pPr>
       <w:r>
+        <w:lastRenderedPageBreak/>
         <w:t>References</w:t>
       </w:r>
     </w:p>
@@ -4931,7 +5461,6 @@
         <w:ind w:start="17.70pt" w:hanging="17.70pt"/>
       </w:pPr>
       <w:r>
-        <w:lastRenderedPageBreak/>
         <w:t xml:space="preserve">T. Mikolov, Q. V. Le &amp; I. Sutskever. “Exploiting Similarities among Languages for Machine Translation”. In: arXiv:1309.4168 [cs] (2013). arXiv: 1309.4168. </w:t>
       </w:r>
     </w:p>
@@ -4956,10 +5485,7 @@
         <w:t>Barun Patra, Joel Ruben Antony Moniz, Sarthak Garg, Matthew R. Gormley, and Graham Neubig. Bilingual lexicon induction with semi-</w:t>
       </w:r>
       <w:r>
-        <w:t xml:space="preserve">supervision in non-isometric embedding spaces. In The 57th Annual </w:t>
-      </w:r>
-      <w:r>
-        <w:t xml:space="preserve">Meeting of the Association for Computational Linguistics (ACL), Florence, Italy, July 2019. </w:t>
+        <w:t xml:space="preserve">supervision in non-isometric embedding spaces. In The 57th Annual Meeting of the Association for Computational Linguistics (ACL), Florence, Italy, July 2019. </w:t>
       </w:r>
     </w:p>
     <w:p>
@@ -4986,7 +5512,7 @@
         <w:ind w:start="17.70pt" w:hanging="17.70pt"/>
       </w:pPr>
       <w:r>
-        <w:t>Matthew Peters, Mark Neumann, Mohit Iyyer, Matt Gardner, Christopher Clark, Kenton Lee, and Luke Zettlemoyer. 2018a. Deep contextualized word representations. In NAACL.</w:t>
+        <w:t>Matthew Peters, Mark Neumann, Mohit Iyyer, Matt Gardner, Christopher Clark, Kenton Lee, and Luke Zettlemoyer. 2018. Deep contextualized word representations. In NAACL.</w:t>
       </w:r>
     </w:p>
     <w:p>
@@ -7061,6 +7587,7 @@
   <w:style w:type="character" w:default="1" w:styleId="DefaultParagraphFont">
     <w:name w:val="Default Paragraph Font"/>
     <w:uiPriority w:val="1"/>
+    <w:semiHidden/>
     <w:unhideWhenUsed/>
   </w:style>
   <w:style w:type="table" w:default="1" w:styleId="TableNormal">

</xml_diff>